<commit_message>
changes en Archivo, Vendedoras, y Resolucion, add Test cases
</commit_message>
<xml_diff>
--- a/Lote de Prueba.docx
+++ b/Lote de Prueba.docx
@@ -173,70 +173,6 @@
           </w:p>
           <w:p>
             <w:r>
-              <w:rPr>
-                <w:noProof/>
-              </w:rPr>
-              <mc:AlternateContent>
-                <mc:Choice Requires="wpi">
-                  <w:drawing>
-                    <wp:anchor distT="0" distB="0" distL="114300" distR="114300" simplePos="0" relativeHeight="251668480" behindDoc="0" locked="0" layoutInCell="1" allowOverlap="1" wp14:anchorId="73694E94" wp14:editId="29F87283">
-                      <wp:simplePos x="0" y="0"/>
-                      <wp:positionH relativeFrom="column">
-                        <wp:posOffset>-44930</wp:posOffset>
-                      </wp:positionH>
-                      <wp:positionV relativeFrom="paragraph">
-                        <wp:posOffset>40535</wp:posOffset>
-                      </wp:positionV>
-                      <wp:extent cx="275400" cy="46440"/>
-                      <wp:effectExtent l="95250" t="152400" r="125095" b="163195"/>
-                      <wp:wrapNone/>
-                      <wp:docPr id="21" name="Entrada de lápiz 21"/>
-                      <wp:cNvGraphicFramePr/>
-                      <a:graphic xmlns:a="http://schemas.openxmlformats.org/drawingml/2006/main">
-                        <a:graphicData uri="http://schemas.microsoft.com/office/word/2010/wordprocessingInk">
-                          <w14:contentPart bwMode="auto" r:id="rId5">
-                            <w14:nvContentPartPr>
-                              <w14:cNvContentPartPr/>
-                            </w14:nvContentPartPr>
-                            <w14:xfrm>
-                              <a:off x="0" y="0"/>
-                              <a:ext cx="275400" cy="46440"/>
-                            </w14:xfrm>
-                          </w14:contentPart>
-                        </a:graphicData>
-                      </a:graphic>
-                    </wp:anchor>
-                  </w:drawing>
-                </mc:Choice>
-                <mc:Fallback>
-                  <w:pict>
-                    <v:shapetype w14:anchorId="51D01D98" id="_x0000_t75" coordsize="21600,21600" o:spt="75" o:preferrelative="t" path="m@4@5l@4@11@9@11@9@5xe" filled="f" stroked="f">
-                      <v:stroke joinstyle="miter"/>
-                      <v:formulas>
-                        <v:f eqn="if lineDrawn pixelLineWidth 0"/>
-                        <v:f eqn="sum @0 1 0"/>
-                        <v:f eqn="sum 0 0 @1"/>
-                        <v:f eqn="prod @2 1 2"/>
-                        <v:f eqn="prod @3 21600 pixelWidth"/>
-                        <v:f eqn="prod @3 21600 pixelHeight"/>
-                        <v:f eqn="sum @0 0 1"/>
-                        <v:f eqn="prod @6 1 2"/>
-                        <v:f eqn="prod @7 21600 pixelWidth"/>
-                        <v:f eqn="sum @8 21600 0"/>
-                        <v:f eqn="prod @7 21600 pixelHeight"/>
-                        <v:f eqn="sum @10 21600 0"/>
-                      </v:formulas>
-                      <v:path o:extrusionok="f" gradientshapeok="t" o:connecttype="rect"/>
-                      <o:lock v:ext="edit" aspectratio="t"/>
-                    </v:shapetype>
-                    <v:shape id="Entrada de lápiz 21" o:spid="_x0000_s1026" type="#_x0000_t75" style="position:absolute;margin-left:-7.8pt;margin-top:-5.3pt;width:30.2pt;height:20.65pt;z-index:251668480;visibility:visible;mso-wrap-style:square;mso-wrap-distance-left:9pt;mso-wrap-distance-top:0;mso-wrap-distance-right:9pt;mso-wrap-distance-bottom:0;mso-position-horizontal:absolute;mso-position-horizontal-relative:text;mso-position-vertical:absolute;mso-position-vertical-relative:text" o:gfxdata="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">
-                      <v:imagedata r:id="rId6" o:title=""/>
-                    </v:shape>
-                  </w:pict>
-                </mc:Fallback>
-              </mc:AlternateContent>
-            </w:r>
-            <w:r>
               <w:t xml:space="preserve">4 </w:t>
             </w:r>
           </w:p>
@@ -301,159 +237,6 @@
           <w:u w:val="single"/>
         </w:rPr>
       </w:pPr>
-      <w:r>
-        <w:rPr>
-          <w:rFonts w:ascii="Times New Roman" w:hAnsi="Times New Roman" w:cs="Times New Roman"/>
-          <w:b/>
-          <w:bCs/>
-          <w:noProof/>
-          <w:sz w:val="28"/>
-          <w:szCs w:val="28"/>
-          <w:u w:val="single"/>
-        </w:rPr>
-        <mc:AlternateContent>
-          <mc:Choice Requires="wpi">
-            <w:drawing>
-              <wp:anchor distT="0" distB="0" distL="114300" distR="114300" simplePos="0" relativeHeight="251669504" behindDoc="0" locked="0" layoutInCell="1" allowOverlap="1" wp14:anchorId="3B4DD10D" wp14:editId="3359A1CF">
-                <wp:simplePos x="0" y="0"/>
-                <wp:positionH relativeFrom="column">
-                  <wp:posOffset>-61395</wp:posOffset>
-                </wp:positionH>
-                <wp:positionV relativeFrom="paragraph">
-                  <wp:posOffset>-3679565</wp:posOffset>
-                </wp:positionV>
-                <wp:extent cx="365760" cy="48600"/>
-                <wp:effectExtent l="76200" t="133350" r="110490" b="161290"/>
-                <wp:wrapNone/>
-                <wp:docPr id="22" name="Entrada de lápiz 22"/>
-                <wp:cNvGraphicFramePr/>
-                <a:graphic xmlns:a="http://schemas.openxmlformats.org/drawingml/2006/main">
-                  <a:graphicData uri="http://schemas.microsoft.com/office/word/2010/wordprocessingInk">
-                    <w14:contentPart bwMode="auto" r:id="rId7">
-                      <w14:nvContentPartPr>
-                        <w14:cNvContentPartPr/>
-                      </w14:nvContentPartPr>
-                      <w14:xfrm>
-                        <a:off x="0" y="0"/>
-                        <a:ext cx="365760" cy="48600"/>
-                      </w14:xfrm>
-                    </w14:contentPart>
-                  </a:graphicData>
-                </a:graphic>
-              </wp:anchor>
-            </w:drawing>
-          </mc:Choice>
-          <mc:Fallback>
-            <w:pict>
-              <v:shape w14:anchorId="6B2F9BC5" id="Entrada de lápiz 22" o:spid="_x0000_s1026" type="#_x0000_t75" style="position:absolute;margin-left:-9.1pt;margin-top:-298.25pt;width:37.3pt;height:20.85pt;z-index:251669504;visibility:visible;mso-wrap-style:square;mso-wrap-distance-left:9pt;mso-wrap-distance-top:0;mso-wrap-distance-right:9pt;mso-wrap-distance-bottom:0;mso-position-horizontal:absolute;mso-position-horizontal-relative:text;mso-position-vertical:absolute;mso-position-vertical-relative:text" o:gfxdata="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">
-                <v:imagedata r:id="rId8" o:title=""/>
-              </v:shape>
-            </w:pict>
-          </mc:Fallback>
-        </mc:AlternateContent>
-      </w:r>
-      <w:r>
-        <w:rPr>
-          <w:rFonts w:ascii="Times New Roman" w:hAnsi="Times New Roman" w:cs="Times New Roman"/>
-          <w:b/>
-          <w:bCs/>
-          <w:noProof/>
-          <w:sz w:val="28"/>
-          <w:szCs w:val="28"/>
-          <w:u w:val="single"/>
-        </w:rPr>
-        <mc:AlternateContent>
-          <mc:Choice Requires="wpi">
-            <w:drawing>
-              <wp:anchor distT="0" distB="0" distL="114300" distR="114300" simplePos="0" relativeHeight="251667456" behindDoc="0" locked="0" layoutInCell="1" allowOverlap="1" wp14:anchorId="10A163FC" wp14:editId="1A856F99">
-                <wp:simplePos x="0" y="0"/>
-                <wp:positionH relativeFrom="column">
-                  <wp:posOffset>-15315</wp:posOffset>
-                </wp:positionH>
-                <wp:positionV relativeFrom="paragraph">
-                  <wp:posOffset>-1374485</wp:posOffset>
-                </wp:positionV>
-                <wp:extent cx="272880" cy="939240"/>
-                <wp:effectExtent l="95250" t="133350" r="89535" b="165735"/>
-                <wp:wrapNone/>
-                <wp:docPr id="20" name="Entrada de lápiz 20"/>
-                <wp:cNvGraphicFramePr/>
-                <a:graphic xmlns:a="http://schemas.openxmlformats.org/drawingml/2006/main">
-                  <a:graphicData uri="http://schemas.microsoft.com/office/word/2010/wordprocessingInk">
-                    <w14:contentPart bwMode="auto" r:id="rId9">
-                      <w14:nvContentPartPr>
-                        <w14:cNvContentPartPr/>
-                      </w14:nvContentPartPr>
-                      <w14:xfrm>
-                        <a:off x="0" y="0"/>
-                        <a:ext cx="272880" cy="939240"/>
-                      </w14:xfrm>
-                    </w14:contentPart>
-                  </a:graphicData>
-                </a:graphic>
-              </wp:anchor>
-            </w:drawing>
-          </mc:Choice>
-          <mc:Fallback>
-            <w:pict>
-              <v:shape w14:anchorId="7F483D47" id="Entrada de lápiz 20" o:spid="_x0000_s1026" type="#_x0000_t75" style="position:absolute;margin-left:-5.45pt;margin-top:-116.75pt;width:30pt;height:90.95pt;z-index:251667456;visibility:visible;mso-wrap-style:square;mso-wrap-distance-left:9pt;mso-wrap-distance-top:0;mso-wrap-distance-right:9pt;mso-wrap-distance-bottom:0;mso-position-horizontal:absolute;mso-position-horizontal-relative:text;mso-position-vertical:absolute;mso-position-vertical-relative:text" o:gfxdata="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">
-                <v:imagedata r:id="rId10" o:title=""/>
-              </v:shape>
-            </w:pict>
-          </mc:Fallback>
-        </mc:AlternateContent>
-      </w:r>
-      <w:r>
-        <w:rPr>
-          <w:rFonts w:ascii="Times New Roman" w:hAnsi="Times New Roman" w:cs="Times New Roman"/>
-          <w:b/>
-          <w:bCs/>
-          <w:noProof/>
-          <w:sz w:val="28"/>
-          <w:szCs w:val="28"/>
-          <w:u w:val="single"/>
-        </w:rPr>
-        <mc:AlternateContent>
-          <mc:Choice Requires="wpi">
-            <w:drawing>
-              <wp:anchor distT="0" distB="0" distL="114300" distR="114300" simplePos="0" relativeHeight="251666432" behindDoc="0" locked="0" layoutInCell="1" allowOverlap="1" wp14:anchorId="0C170B24" wp14:editId="6B130D49">
-                <wp:simplePos x="0" y="0"/>
-                <wp:positionH relativeFrom="column">
-                  <wp:posOffset>12045</wp:posOffset>
-                </wp:positionH>
-                <wp:positionV relativeFrom="paragraph">
-                  <wp:posOffset>-3327125</wp:posOffset>
-                </wp:positionV>
-                <wp:extent cx="246600" cy="1447560"/>
-                <wp:effectExtent l="76200" t="152400" r="115570" b="153035"/>
-                <wp:wrapNone/>
-                <wp:docPr id="19" name="Entrada de lápiz 19"/>
-                <wp:cNvGraphicFramePr/>
-                <a:graphic xmlns:a="http://schemas.openxmlformats.org/drawingml/2006/main">
-                  <a:graphicData uri="http://schemas.microsoft.com/office/word/2010/wordprocessingInk">
-                    <w14:contentPart bwMode="auto" r:id="rId11">
-                      <w14:nvContentPartPr>
-                        <w14:cNvContentPartPr/>
-                      </w14:nvContentPartPr>
-                      <w14:xfrm>
-                        <a:off x="0" y="0"/>
-                        <a:ext cx="246600" cy="1447560"/>
-                      </w14:xfrm>
-                    </w14:contentPart>
-                  </a:graphicData>
-                </a:graphic>
-              </wp:anchor>
-            </w:drawing>
-          </mc:Choice>
-          <mc:Fallback>
-            <w:pict>
-              <v:shape w14:anchorId="6FAF92B2" id="Entrada de lápiz 19" o:spid="_x0000_s1026" type="#_x0000_t75" style="position:absolute;margin-left:-3.3pt;margin-top:-270.5pt;width:27.9pt;height:131pt;z-index:251666432;visibility:visible;mso-wrap-style:square;mso-wrap-distance-left:9pt;mso-wrap-distance-top:0;mso-wrap-distance-right:9pt;mso-wrap-distance-bottom:0;mso-position-horizontal:absolute;mso-position-horizontal-relative:text;mso-position-vertical:absolute;mso-position-vertical-relative:text" o:gfxdata="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">
-                <v:imagedata r:id="rId12" o:title=""/>
-              </v:shape>
-            </w:pict>
-          </mc:Fallback>
-        </mc:AlternateContent>
-      </w:r>
     </w:p>
     <w:p>
       <w:r>
@@ -566,24 +349,228 @@
           </w:p>
           <w:p>
             <w:r>
+              <w:t xml:space="preserve">4 </w:t>
+            </w:r>
+          </w:p>
+          <w:p>
+            <w:r>
               <w:rPr>
                 <w:noProof/>
               </w:rPr>
               <mc:AlternateContent>
                 <mc:Choice Requires="wpi">
                   <w:drawing>
-                    <wp:anchor distT="0" distB="0" distL="114300" distR="114300" simplePos="0" relativeHeight="251659264" behindDoc="0" locked="0" layoutInCell="1" allowOverlap="1" wp14:anchorId="26299578" wp14:editId="6EC32143">
+                    <wp:anchor distT="0" distB="0" distL="114300" distR="114300" simplePos="0" relativeHeight="251722752" behindDoc="0" locked="0" layoutInCell="1" allowOverlap="1" wp14:anchorId="0C590333" wp14:editId="307147BF">
                       <wp:simplePos x="0" y="0"/>
                       <wp:positionH relativeFrom="column">
-                        <wp:posOffset>-36965</wp:posOffset>
+                        <wp:posOffset>1211980</wp:posOffset>
                       </wp:positionH>
                       <wp:positionV relativeFrom="paragraph">
-                        <wp:posOffset>84170</wp:posOffset>
+                        <wp:posOffset>127325</wp:posOffset>
                       </wp:positionV>
-                      <wp:extent cx="231480" cy="45360"/>
-                      <wp:effectExtent l="95250" t="152400" r="111760" b="164465"/>
+                      <wp:extent cx="233640" cy="214560"/>
+                      <wp:effectExtent l="57150" t="38100" r="52705" b="52705"/>
                       <wp:wrapNone/>
-                      <wp:docPr id="11" name="Entrada de lápiz 11"/>
+                      <wp:docPr id="436820284" name="Entrada de lápiz 43"/>
+                      <wp:cNvGraphicFramePr/>
+                      <a:graphic xmlns:a="http://schemas.openxmlformats.org/drawingml/2006/main">
+                        <a:graphicData uri="http://schemas.microsoft.com/office/word/2010/wordprocessingInk">
+                          <w14:contentPart bwMode="auto" r:id="rId5">
+                            <w14:nvContentPartPr>
+                              <w14:cNvContentPartPr/>
+                            </w14:nvContentPartPr>
+                            <w14:xfrm>
+                              <a:off x="0" y="0"/>
+                              <a:ext cx="233640" cy="214560"/>
+                            </w14:xfrm>
+                          </w14:contentPart>
+                        </a:graphicData>
+                      </a:graphic>
+                    </wp:anchor>
+                  </w:drawing>
+                </mc:Choice>
+                <mc:Fallback>
+                  <w:pict>
+                    <v:shapetype w14:anchorId="15656B2C" id="_x0000_t75" coordsize="21600,21600" o:spt="75" o:preferrelative="t" path="m@4@5l@4@11@9@11@9@5xe" filled="f" stroked="f">
+                      <v:stroke joinstyle="miter"/>
+                      <v:formulas>
+                        <v:f eqn="if lineDrawn pixelLineWidth 0"/>
+                        <v:f eqn="sum @0 1 0"/>
+                        <v:f eqn="sum 0 0 @1"/>
+                        <v:f eqn="prod @2 1 2"/>
+                        <v:f eqn="prod @3 21600 pixelWidth"/>
+                        <v:f eqn="prod @3 21600 pixelHeight"/>
+                        <v:f eqn="sum @0 0 1"/>
+                        <v:f eqn="prod @6 1 2"/>
+                        <v:f eqn="prod @7 21600 pixelWidth"/>
+                        <v:f eqn="sum @8 21600 0"/>
+                        <v:f eqn="prod @7 21600 pixelHeight"/>
+                        <v:f eqn="sum @10 21600 0"/>
+                      </v:formulas>
+                      <v:path o:extrusionok="f" gradientshapeok="t" o:connecttype="rect"/>
+                      <o:lock v:ext="edit" aspectratio="t"/>
+                    </v:shapetype>
+                    <v:shape id="Entrada de lápiz 43" o:spid="_x0000_s1026" type="#_x0000_t75" style="position:absolute;margin-left:94.75pt;margin-top:9.35pt;width:19.85pt;height:18.35pt;z-index:251722752;visibility:visible;mso-wrap-style:square;mso-wrap-distance-left:9pt;mso-wrap-distance-top:0;mso-wrap-distance-right:9pt;mso-wrap-distance-bottom:0;mso-position-horizontal:absolute;mso-position-horizontal-relative:text;mso-position-vertical:absolute;mso-position-vertical-relative:text" o:gfxdata="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">
+                      <v:imagedata r:id="rId6" o:title=""/>
+                    </v:shape>
+                  </w:pict>
+                </mc:Fallback>
+              </mc:AlternateContent>
+            </w:r>
+            <w:r>
+              <w:rPr>
+                <w:noProof/>
+              </w:rPr>
+              <mc:AlternateContent>
+                <mc:Choice Requires="wpi">
+                  <w:drawing>
+                    <wp:anchor distT="0" distB="0" distL="114300" distR="114300" simplePos="0" relativeHeight="251708416" behindDoc="0" locked="0" layoutInCell="1" allowOverlap="1" wp14:anchorId="4E7D1E35" wp14:editId="79002B6D">
+                      <wp:simplePos x="0" y="0"/>
+                      <wp:positionH relativeFrom="column">
+                        <wp:posOffset>859180</wp:posOffset>
+                      </wp:positionH>
+                      <wp:positionV relativeFrom="paragraph">
+                        <wp:posOffset>112205</wp:posOffset>
+                      </wp:positionV>
+                      <wp:extent cx="172440" cy="201960"/>
+                      <wp:effectExtent l="57150" t="57150" r="37465" b="45720"/>
+                      <wp:wrapNone/>
+                      <wp:docPr id="1835574648" name="Entrada de lápiz 29"/>
+                      <wp:cNvGraphicFramePr/>
+                      <a:graphic xmlns:a="http://schemas.openxmlformats.org/drawingml/2006/main">
+                        <a:graphicData uri="http://schemas.microsoft.com/office/word/2010/wordprocessingInk">
+                          <w14:contentPart bwMode="auto" r:id="rId7">
+                            <w14:nvContentPartPr>
+                              <w14:cNvContentPartPr/>
+                            </w14:nvContentPartPr>
+                            <w14:xfrm>
+                              <a:off x="0" y="0"/>
+                              <a:ext cx="172440" cy="201960"/>
+                            </w14:xfrm>
+                          </w14:contentPart>
+                        </a:graphicData>
+                      </a:graphic>
+                    </wp:anchor>
+                  </w:drawing>
+                </mc:Choice>
+                <mc:Fallback>
+                  <w:pict>
+                    <v:shape w14:anchorId="37CF9892" id="Entrada de lápiz 29" o:spid="_x0000_s1026" type="#_x0000_t75" style="position:absolute;margin-left:66.95pt;margin-top:8.15pt;width:15pt;height:17.3pt;z-index:251708416;visibility:visible;mso-wrap-style:square;mso-wrap-distance-left:9pt;mso-wrap-distance-top:0;mso-wrap-distance-right:9pt;mso-wrap-distance-bottom:0;mso-position-horizontal:absolute;mso-position-horizontal-relative:text;mso-position-vertical:absolute;mso-position-vertical-relative:text" o:gfxdata="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">
+                      <v:imagedata r:id="rId8" o:title=""/>
+                    </v:shape>
+                  </w:pict>
+                </mc:Fallback>
+              </mc:AlternateContent>
+            </w:r>
+            <w:r>
+              <w:rPr>
+                <w:noProof/>
+              </w:rPr>
+              <mc:AlternateContent>
+                <mc:Choice Requires="wpi">
+                  <w:drawing>
+                    <wp:anchor distT="0" distB="0" distL="114300" distR="114300" simplePos="0" relativeHeight="251707392" behindDoc="0" locked="0" layoutInCell="1" allowOverlap="1" wp14:anchorId="098578C7" wp14:editId="32096296">
+                      <wp:simplePos x="0" y="0"/>
+                      <wp:positionH relativeFrom="column">
+                        <wp:posOffset>774220</wp:posOffset>
+                      </wp:positionH>
+                      <wp:positionV relativeFrom="paragraph">
+                        <wp:posOffset>122285</wp:posOffset>
+                      </wp:positionV>
+                      <wp:extent cx="10080" cy="180360"/>
+                      <wp:effectExtent l="57150" t="38100" r="47625" b="48260"/>
+                      <wp:wrapNone/>
+                      <wp:docPr id="905929615" name="Entrada de lápiz 26"/>
+                      <wp:cNvGraphicFramePr/>
+                      <a:graphic xmlns:a="http://schemas.openxmlformats.org/drawingml/2006/main">
+                        <a:graphicData uri="http://schemas.microsoft.com/office/word/2010/wordprocessingInk">
+                          <w14:contentPart bwMode="auto" r:id="rId9">
+                            <w14:nvContentPartPr>
+                              <w14:cNvContentPartPr/>
+                            </w14:nvContentPartPr>
+                            <w14:xfrm>
+                              <a:off x="0" y="0"/>
+                              <a:ext cx="10080" cy="180360"/>
+                            </w14:xfrm>
+                          </w14:contentPart>
+                        </a:graphicData>
+                      </a:graphic>
+                    </wp:anchor>
+                  </w:drawing>
+                </mc:Choice>
+                <mc:Fallback>
+                  <w:pict>
+                    <v:shape w14:anchorId="661BB94A" id="Entrada de lápiz 26" o:spid="_x0000_s1026" type="#_x0000_t75" style="position:absolute;margin-left:60.25pt;margin-top:8.95pt;width:2.25pt;height:15.6pt;z-index:251707392;visibility:visible;mso-wrap-style:square;mso-wrap-distance-left:9pt;mso-wrap-distance-top:0;mso-wrap-distance-right:9pt;mso-wrap-distance-bottom:0;mso-position-horizontal:absolute;mso-position-horizontal-relative:text;mso-position-vertical:absolute;mso-position-vertical-relative:text" o:gfxdata="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">
+                      <v:imagedata r:id="rId10" o:title=""/>
+                    </v:shape>
+                  </w:pict>
+                </mc:Fallback>
+              </mc:AlternateContent>
+            </w:r>
+            <w:r>
+              <w:rPr>
+                <w:noProof/>
+              </w:rPr>
+              <mc:AlternateContent>
+                <mc:Choice Requires="wpi">
+                  <w:drawing>
+                    <wp:anchor distT="0" distB="0" distL="114300" distR="114300" simplePos="0" relativeHeight="251706368" behindDoc="0" locked="0" layoutInCell="1" allowOverlap="1" wp14:anchorId="698362DC" wp14:editId="74E34DC7">
+                      <wp:simplePos x="0" y="0"/>
+                      <wp:positionH relativeFrom="column">
+                        <wp:posOffset>660100</wp:posOffset>
+                      </wp:positionH>
+                      <wp:positionV relativeFrom="paragraph">
+                        <wp:posOffset>103205</wp:posOffset>
+                      </wp:positionV>
+                      <wp:extent cx="360" cy="170640"/>
+                      <wp:effectExtent l="38100" t="38100" r="57150" b="58420"/>
+                      <wp:wrapNone/>
+                      <wp:docPr id="1310866913" name="Entrada de lápiz 25"/>
+                      <wp:cNvGraphicFramePr/>
+                      <a:graphic xmlns:a="http://schemas.openxmlformats.org/drawingml/2006/main">
+                        <a:graphicData uri="http://schemas.microsoft.com/office/word/2010/wordprocessingInk">
+                          <w14:contentPart bwMode="auto" r:id="rId11">
+                            <w14:nvContentPartPr>
+                              <w14:cNvContentPartPr/>
+                            </w14:nvContentPartPr>
+                            <w14:xfrm>
+                              <a:off x="0" y="0"/>
+                              <a:ext cx="360" cy="170640"/>
+                            </w14:xfrm>
+                          </w14:contentPart>
+                        </a:graphicData>
+                      </a:graphic>
+                    </wp:anchor>
+                  </w:drawing>
+                </mc:Choice>
+                <mc:Fallback>
+                  <w:pict>
+                    <v:shape w14:anchorId="40833736" id="Entrada de lápiz 25" o:spid="_x0000_s1026" type="#_x0000_t75" style="position:absolute;margin-left:51.3pt;margin-top:7.45pt;width:1.45pt;height:14.9pt;z-index:251706368;visibility:visible;mso-wrap-style:square;mso-wrap-distance-left:9pt;mso-wrap-distance-top:0;mso-wrap-distance-right:9pt;mso-wrap-distance-bottom:0;mso-position-horizontal:absolute;mso-position-horizontal-relative:text;mso-position-vertical:absolute;mso-position-vertical-relative:text" o:gfxdata="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">
+                      <v:imagedata r:id="rId12" o:title=""/>
+                    </v:shape>
+                  </w:pict>
+                </mc:Fallback>
+              </mc:AlternateContent>
+            </w:r>
+            <w:r>
+              <w:rPr>
+                <w:noProof/>
+              </w:rPr>
+              <mc:AlternateContent>
+                <mc:Choice Requires="wpi">
+                  <w:drawing>
+                    <wp:anchor distT="0" distB="0" distL="114300" distR="114300" simplePos="0" relativeHeight="251705344" behindDoc="0" locked="0" layoutInCell="1" allowOverlap="1" wp14:anchorId="5B86E6B8" wp14:editId="7B3DD842">
+                      <wp:simplePos x="0" y="0"/>
+                      <wp:positionH relativeFrom="column">
+                        <wp:posOffset>393700</wp:posOffset>
+                      </wp:positionH>
+                      <wp:positionV relativeFrom="paragraph">
+                        <wp:posOffset>36605</wp:posOffset>
+                      </wp:positionV>
+                      <wp:extent cx="115920" cy="364320"/>
+                      <wp:effectExtent l="38100" t="38100" r="36830" b="55245"/>
+                      <wp:wrapNone/>
+                      <wp:docPr id="1395109523" name="Entrada de lápiz 19"/>
                       <wp:cNvGraphicFramePr/>
                       <a:graphic xmlns:a="http://schemas.openxmlformats.org/drawingml/2006/main">
                         <a:graphicData uri="http://schemas.microsoft.com/office/word/2010/wordprocessingInk">
@@ -593,7 +580,7 @@
                             </w14:nvContentPartPr>
                             <w14:xfrm>
                               <a:off x="0" y="0"/>
-                              <a:ext cx="231480" cy="45360"/>
+                              <a:ext cx="115920" cy="364320"/>
                             </w14:xfrm>
                           </w14:contentPart>
                         </a:graphicData>
@@ -603,7 +590,7 @@
                 </mc:Choice>
                 <mc:Fallback>
                   <w:pict>
-                    <v:shape w14:anchorId="20B0740A" id="Entrada de lápiz 11" o:spid="_x0000_s1026" type="#_x0000_t75" style="position:absolute;margin-left:-7.15pt;margin-top:-1.85pt;width:26.75pt;height:20.55pt;z-index:251659264;visibility:visible;mso-wrap-style:square;mso-wrap-distance-left:9pt;mso-wrap-distance-top:0;mso-wrap-distance-right:9pt;mso-wrap-distance-bottom:0;mso-position-horizontal:absolute;mso-position-horizontal-relative:text;mso-position-vertical:absolute;mso-position-vertical-relative:text" o:gfxdata="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">
+                    <v:shape w14:anchorId="2E0D3A6B" id="Entrada de lápiz 19" o:spid="_x0000_s1026" type="#_x0000_t75" style="position:absolute;margin-left:30.3pt;margin-top:2.2pt;width:10.55pt;height:30.15pt;z-index:251705344;visibility:visible;mso-wrap-style:square;mso-wrap-distance-left:9pt;mso-wrap-distance-top:0;mso-wrap-distance-right:9pt;mso-wrap-distance-bottom:0;mso-position-horizontal:absolute;mso-position-horizontal-relative:text;mso-position-vertical:absolute;mso-position-vertical-relative:text" o:gfxdata="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">
                       <v:imagedata r:id="rId14" o:title=""/>
                     </v:shape>
                   </w:pict>
@@ -611,11 +598,6 @@
               </mc:AlternateContent>
             </w:r>
             <w:r>
-              <w:t xml:space="preserve">4 </w:t>
-            </w:r>
-          </w:p>
-          <w:p>
-            <w:r>
               <w:t xml:space="preserve">50 </w:t>
             </w:r>
           </w:p>
@@ -627,18 +609,18 @@
               <mc:AlternateContent>
                 <mc:Choice Requires="wpi">
                   <w:drawing>
-                    <wp:anchor distT="0" distB="0" distL="114300" distR="114300" simplePos="0" relativeHeight="251663360" behindDoc="0" locked="0" layoutInCell="1" allowOverlap="1" wp14:anchorId="54F1A5F9" wp14:editId="45A920B5">
+                    <wp:anchor distT="0" distB="0" distL="114300" distR="114300" simplePos="0" relativeHeight="251731968" behindDoc="0" locked="0" layoutInCell="1" allowOverlap="1" wp14:anchorId="32CF6491" wp14:editId="69358B0E">
                       <wp:simplePos x="0" y="0"/>
                       <wp:positionH relativeFrom="column">
-                        <wp:posOffset>-125730</wp:posOffset>
+                        <wp:posOffset>1647825</wp:posOffset>
                       </wp:positionH>
                       <wp:positionV relativeFrom="paragraph">
-                        <wp:posOffset>-304137</wp:posOffset>
+                        <wp:posOffset>59690</wp:posOffset>
                       </wp:positionV>
-                      <wp:extent cx="256680" cy="1147320"/>
-                      <wp:effectExtent l="95250" t="152400" r="124460" b="167640"/>
+                      <wp:extent cx="392295" cy="231525"/>
+                      <wp:effectExtent l="57150" t="57150" r="27305" b="54610"/>
                       <wp:wrapNone/>
-                      <wp:docPr id="16" name="Entrada de lápiz 16"/>
+                      <wp:docPr id="787534188" name="Entrada de lápiz 52"/>
                       <wp:cNvGraphicFramePr/>
                       <a:graphic xmlns:a="http://schemas.openxmlformats.org/drawingml/2006/main">
                         <a:graphicData uri="http://schemas.microsoft.com/office/word/2010/wordprocessingInk">
@@ -648,7 +630,7 @@
                             </w14:nvContentPartPr>
                             <w14:xfrm>
                               <a:off x="0" y="0"/>
-                              <a:ext cx="256680" cy="1147320"/>
+                              <a:ext cx="392295" cy="231525"/>
                             </w14:xfrm>
                           </w14:contentPart>
                         </a:graphicData>
@@ -658,7 +640,7 @@
                 </mc:Choice>
                 <mc:Fallback>
                   <w:pict>
-                    <v:shape w14:anchorId="291390CE" id="Entrada de lápiz 16" o:spid="_x0000_s1026" type="#_x0000_t75" style="position:absolute;margin-left:-14.15pt;margin-top:-32.45pt;width:28.7pt;height:107.35pt;z-index:251663360;visibility:visible;mso-wrap-style:square;mso-wrap-distance-left:9pt;mso-wrap-distance-top:0;mso-wrap-distance-right:9pt;mso-wrap-distance-bottom:0;mso-position-horizontal:absolute;mso-position-horizontal-relative:text;mso-position-vertical:absolute;mso-position-vertical-relative:text" o:gfxdata="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">
+                    <v:shape w14:anchorId="30018091" id="Entrada de lápiz 52" o:spid="_x0000_s1026" type="#_x0000_t75" style="position:absolute;margin-left:129.05pt;margin-top:4pt;width:32.35pt;height:19.65pt;z-index:251731968;visibility:visible;mso-wrap-style:square;mso-wrap-distance-left:9pt;mso-wrap-distance-top:0;mso-wrap-distance-right:9pt;mso-wrap-distance-bottom:0;mso-position-horizontal:absolute;mso-position-horizontal-relative:text;mso-position-vertical:absolute;mso-position-vertical-relative:text" o:gfxdata="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">
                       <v:imagedata r:id="rId16" o:title=""/>
                     </v:shape>
                   </w:pict>
@@ -666,39 +648,24 @@
               </mc:AlternateContent>
             </w:r>
             <w:r>
-              <w:t xml:space="preserve">60 </w:t>
-            </w:r>
-          </w:p>
-          <w:p>
-            <w:r>
-              <w:t xml:space="preserve">45 </w:t>
-            </w:r>
-          </w:p>
-          <w:p>
-            <w:r>
-              <w:t xml:space="preserve">30 </w:t>
-            </w:r>
-          </w:p>
-          <w:p>
-            <w:r>
               <w:rPr>
                 <w:noProof/>
               </w:rPr>
               <mc:AlternateContent>
                 <mc:Choice Requires="wpi">
                   <w:drawing>
-                    <wp:anchor distT="0" distB="0" distL="114300" distR="114300" simplePos="0" relativeHeight="251660288" behindDoc="0" locked="0" layoutInCell="1" allowOverlap="1" wp14:anchorId="586B8D7C" wp14:editId="311FB753">
+                    <wp:anchor distT="0" distB="0" distL="114300" distR="114300" simplePos="0" relativeHeight="251728896" behindDoc="0" locked="0" layoutInCell="1" allowOverlap="1" wp14:anchorId="3C73DD63" wp14:editId="0B2C3892">
                       <wp:simplePos x="0" y="0"/>
                       <wp:positionH relativeFrom="column">
-                        <wp:posOffset>-25805</wp:posOffset>
+                        <wp:posOffset>1247775</wp:posOffset>
                       </wp:positionH>
                       <wp:positionV relativeFrom="paragraph">
-                        <wp:posOffset>103975</wp:posOffset>
+                        <wp:posOffset>-318135</wp:posOffset>
                       </wp:positionV>
-                      <wp:extent cx="156960" cy="360"/>
-                      <wp:effectExtent l="95250" t="152400" r="109855" b="152400"/>
+                      <wp:extent cx="317630" cy="653415"/>
+                      <wp:effectExtent l="38100" t="57150" r="44450" b="51435"/>
                       <wp:wrapNone/>
-                      <wp:docPr id="12" name="Entrada de lápiz 12"/>
+                      <wp:docPr id="468410780" name="Entrada de lápiz 49"/>
                       <wp:cNvGraphicFramePr/>
                       <a:graphic xmlns:a="http://schemas.openxmlformats.org/drawingml/2006/main">
                         <a:graphicData uri="http://schemas.microsoft.com/office/word/2010/wordprocessingInk">
@@ -708,7 +675,7 @@
                             </w14:nvContentPartPr>
                             <w14:xfrm>
                               <a:off x="0" y="0"/>
-                              <a:ext cx="156960" cy="360"/>
+                              <a:ext cx="317630" cy="653415"/>
                             </w14:xfrm>
                           </w14:contentPart>
                         </a:graphicData>
@@ -718,7 +685,7 @@
                 </mc:Choice>
                 <mc:Fallback>
                   <w:pict>
-                    <v:shape w14:anchorId="6C739754" id="Entrada de lápiz 12" o:spid="_x0000_s1026" type="#_x0000_t75" style="position:absolute;margin-left:-6.3pt;margin-top:-.3pt;width:20.85pt;height:17.05pt;z-index:251660288;visibility:visible;mso-wrap-style:square;mso-wrap-distance-left:9pt;mso-wrap-distance-top:0;mso-wrap-distance-right:9pt;mso-wrap-distance-bottom:0;mso-position-horizontal:absolute;mso-position-horizontal-relative:text;mso-position-vertical:absolute;mso-position-vertical-relative:text" o:gfxdata="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">
+                    <v:shape w14:anchorId="0335FAB7" id="Entrada de lápiz 49" o:spid="_x0000_s1026" type="#_x0000_t75" style="position:absolute;margin-left:97.55pt;margin-top:-25.75pt;width:26.4pt;height:52.85pt;z-index:251728896;visibility:visible;mso-wrap-style:square;mso-wrap-distance-left:9pt;mso-wrap-distance-top:0;mso-wrap-distance-right:9pt;mso-wrap-distance-bottom:0;mso-position-horizontal:absolute;mso-position-horizontal-relative:text;mso-position-vertical:absolute;mso-position-vertical-relative:text" o:gfxdata="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">
                       <v:imagedata r:id="rId18" o:title=""/>
                     </v:shape>
                   </w:pict>
@@ -726,12 +693,7 @@
               </mc:AlternateContent>
             </w:r>
             <w:r>
-              <w:t xml:space="preserve">4 </w:t>
-            </w:r>
-          </w:p>
-          <w:p>
-            <w:r>
-              <w:t xml:space="preserve">100 </w:t>
+              <w:t xml:space="preserve">60 </w:t>
             </w:r>
           </w:p>
           <w:p>
@@ -742,18 +704,18 @@
               <mc:AlternateContent>
                 <mc:Choice Requires="wpi">
                   <w:drawing>
-                    <wp:anchor distT="0" distB="0" distL="114300" distR="114300" simplePos="0" relativeHeight="251664384" behindDoc="0" locked="0" layoutInCell="1" allowOverlap="1" wp14:anchorId="28C8A67F" wp14:editId="34A82A95">
+                    <wp:anchor distT="0" distB="0" distL="114300" distR="114300" simplePos="0" relativeHeight="251695104" behindDoc="0" locked="0" layoutInCell="1" allowOverlap="1" wp14:anchorId="0C4A7F52" wp14:editId="0CBF01D6">
                       <wp:simplePos x="0" y="0"/>
                       <wp:positionH relativeFrom="column">
-                        <wp:posOffset>-36965</wp:posOffset>
+                        <wp:posOffset>-6620</wp:posOffset>
                       </wp:positionH>
                       <wp:positionV relativeFrom="paragraph">
-                        <wp:posOffset>-240755</wp:posOffset>
+                        <wp:posOffset>-44885</wp:posOffset>
                       </wp:positionV>
-                      <wp:extent cx="348120" cy="649800"/>
-                      <wp:effectExtent l="95250" t="152400" r="109220" b="150495"/>
+                      <wp:extent cx="199800" cy="115200"/>
+                      <wp:effectExtent l="114300" t="190500" r="124460" b="189865"/>
                       <wp:wrapNone/>
-                      <wp:docPr id="17" name="Entrada de lápiz 17"/>
+                      <wp:docPr id="2138318085" name="Entrada de lápiz 8"/>
                       <wp:cNvGraphicFramePr/>
                       <a:graphic xmlns:a="http://schemas.openxmlformats.org/drawingml/2006/main">
                         <a:graphicData uri="http://schemas.microsoft.com/office/word/2010/wordprocessingInk">
@@ -763,7 +725,7 @@
                             </w14:nvContentPartPr>
                             <w14:xfrm>
                               <a:off x="0" y="0"/>
-                              <a:ext cx="348120" cy="649800"/>
+                              <a:ext cx="199800" cy="115200"/>
                             </w14:xfrm>
                           </w14:contentPart>
                         </a:graphicData>
@@ -773,7 +735,7 @@
                 </mc:Choice>
                 <mc:Fallback>
                   <w:pict>
-                    <v:shape w14:anchorId="2E5DC961" id="Entrada de lápiz 17" o:spid="_x0000_s1026" type="#_x0000_t75" style="position:absolute;margin-left:-7.15pt;margin-top:-27.45pt;width:35.9pt;height:68.15pt;z-index:251664384;visibility:visible;mso-wrap-style:square;mso-wrap-distance-left:9pt;mso-wrap-distance-top:0;mso-wrap-distance-right:9pt;mso-wrap-distance-bottom:0;mso-position-horizontal:absolute;mso-position-horizontal-relative:text;mso-position-vertical:absolute;mso-position-vertical-relative:text" o:gfxdata="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">
+                    <v:shape w14:anchorId="42439C8E" id="Entrada de lápiz 8" o:spid="_x0000_s1026" type="#_x0000_t75" style="position:absolute;margin-left:-6.15pt;margin-top:-14.9pt;width:27.1pt;height:31.7pt;z-index:251695104;visibility:visible;mso-wrap-style:square;mso-wrap-distance-left:9pt;mso-wrap-distance-top:0;mso-wrap-distance-right:9pt;mso-wrap-distance-bottom:0;mso-position-horizontal:absolute;mso-position-horizontal-relative:text;mso-position-vertical:absolute;mso-position-vertical-relative:text" o:gfxdata="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">
                       <v:imagedata r:id="rId20" o:title=""/>
                     </v:shape>
                   </w:pict>
@@ -781,12 +743,12 @@
               </mc:AlternateContent>
             </w:r>
             <w:r>
-              <w:t xml:space="preserve">2 </w:t>
-            </w:r>
-          </w:p>
-          <w:p>
-            <w:r>
-              <w:t xml:space="preserve">100 </w:t>
+              <w:t xml:space="preserve">45 </w:t>
+            </w:r>
+          </w:p>
+          <w:p>
+            <w:r>
+              <w:t xml:space="preserve">30 </w:t>
             </w:r>
           </w:p>
           <w:p>
@@ -797,18 +759,18 @@
               <mc:AlternateContent>
                 <mc:Choice Requires="wpi">
                   <w:drawing>
-                    <wp:anchor distT="0" distB="0" distL="114300" distR="114300" simplePos="0" relativeHeight="251665408" behindDoc="0" locked="0" layoutInCell="1" allowOverlap="1" wp14:anchorId="327664CE" wp14:editId="2EEFA793">
+                    <wp:anchor distT="0" distB="0" distL="114300" distR="114300" simplePos="0" relativeHeight="251725824" behindDoc="0" locked="0" layoutInCell="1" allowOverlap="1" wp14:anchorId="65B96288" wp14:editId="7810112E">
                       <wp:simplePos x="0" y="0"/>
                       <wp:positionH relativeFrom="column">
-                        <wp:posOffset>9525</wp:posOffset>
+                        <wp:posOffset>983615</wp:posOffset>
                       </wp:positionH>
                       <wp:positionV relativeFrom="paragraph">
-                        <wp:posOffset>67006</wp:posOffset>
+                        <wp:posOffset>225425</wp:posOffset>
                       </wp:positionV>
-                      <wp:extent cx="122760" cy="130680"/>
-                      <wp:effectExtent l="95250" t="133350" r="106045" b="174625"/>
+                      <wp:extent cx="210085" cy="146050"/>
+                      <wp:effectExtent l="57150" t="38100" r="57150" b="44450"/>
                       <wp:wrapNone/>
-                      <wp:docPr id="18" name="Entrada de lápiz 18"/>
+                      <wp:docPr id="857931542" name="Entrada de lápiz 46"/>
                       <wp:cNvGraphicFramePr/>
                       <a:graphic xmlns:a="http://schemas.openxmlformats.org/drawingml/2006/main">
                         <a:graphicData uri="http://schemas.microsoft.com/office/word/2010/wordprocessingInk">
@@ -818,7 +780,7 @@
                             </w14:nvContentPartPr>
                             <w14:xfrm>
                               <a:off x="0" y="0"/>
-                              <a:ext cx="122760" cy="130680"/>
+                              <a:ext cx="210085" cy="146050"/>
                             </w14:xfrm>
                           </w14:contentPart>
                         </a:graphicData>
@@ -828,7 +790,7 @@
                 </mc:Choice>
                 <mc:Fallback>
                   <w:pict>
-                    <v:shape w14:anchorId="7203521C" id="Entrada de lápiz 18" o:spid="_x0000_s1026" type="#_x0000_t75" style="position:absolute;margin-left:-3.5pt;margin-top:-3.05pt;width:18.1pt;height:27.05pt;z-index:251665408;visibility:visible;mso-wrap-style:square;mso-wrap-distance-left:9pt;mso-wrap-distance-top:0;mso-wrap-distance-right:9pt;mso-wrap-distance-bottom:0;mso-position-horizontal:absolute;mso-position-horizontal-relative:text;mso-position-vertical:absolute;mso-position-vertical-relative:text" o:gfxdata="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">
+                    <v:shape w14:anchorId="373332AF" id="Entrada de lápiz 46" o:spid="_x0000_s1026" type="#_x0000_t75" style="position:absolute;margin-left:76.75pt;margin-top:17.05pt;width:18pt;height:12.9pt;z-index:251725824;visibility:visible;mso-wrap-style:square;mso-wrap-distance-left:9pt;mso-wrap-distance-top:0;mso-wrap-distance-right:9pt;mso-wrap-distance-bottom:0;mso-position-horizontal:absolute;mso-position-horizontal-relative:text;mso-position-vertical:absolute;mso-position-vertical-relative:text" o:gfxdata="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">
                       <v:imagedata r:id="rId22" o:title=""/>
                     </v:shape>
                   </w:pict>
@@ -836,32 +798,29 @@
               </mc:AlternateContent>
             </w:r>
             <w:r>
-              <w:t xml:space="preserve">1 </w:t>
-            </w:r>
-          </w:p>
-          <w:p>
-            <w:r>
-              <w:rPr>
-                <w:rFonts w:ascii="Times New Roman" w:hAnsi="Times New Roman" w:cs="Times New Roman"/>
+              <w:t xml:space="preserve">4 </w:t>
+            </w:r>
+          </w:p>
+          <w:p>
+            <w:r>
+              <w:rPr>
                 <w:noProof/>
-                <w:sz w:val="28"/>
-                <w:szCs w:val="28"/>
               </w:rPr>
               <mc:AlternateContent>
                 <mc:Choice Requires="wpi">
                   <w:drawing>
-                    <wp:anchor distT="0" distB="0" distL="114300" distR="114300" simplePos="0" relativeHeight="251661312" behindDoc="0" locked="0" layoutInCell="1" allowOverlap="1" wp14:anchorId="59753D30" wp14:editId="37F2C947">
+                    <wp:anchor distT="0" distB="0" distL="114300" distR="114300" simplePos="0" relativeHeight="251713536" behindDoc="0" locked="0" layoutInCell="1" allowOverlap="1" wp14:anchorId="7CC99B24" wp14:editId="4497646B">
                       <wp:simplePos x="0" y="0"/>
                       <wp:positionH relativeFrom="column">
-                        <wp:posOffset>-140004</wp:posOffset>
+                        <wp:posOffset>443230</wp:posOffset>
                       </wp:positionH>
                       <wp:positionV relativeFrom="paragraph">
-                        <wp:posOffset>117364</wp:posOffset>
+                        <wp:posOffset>89535</wp:posOffset>
                       </wp:positionV>
-                      <wp:extent cx="386640" cy="37080"/>
-                      <wp:effectExtent l="95250" t="152400" r="128270" b="153670"/>
+                      <wp:extent cx="568475" cy="368935"/>
+                      <wp:effectExtent l="38100" t="38100" r="41275" b="50165"/>
                       <wp:wrapNone/>
-                      <wp:docPr id="13" name="Entrada de lápiz 13"/>
+                      <wp:docPr id="514733066" name="Entrada de lápiz 34"/>
                       <wp:cNvGraphicFramePr/>
                       <a:graphic xmlns:a="http://schemas.openxmlformats.org/drawingml/2006/main">
                         <a:graphicData uri="http://schemas.microsoft.com/office/word/2010/wordprocessingInk">
@@ -871,7 +830,7 @@
                             </w14:nvContentPartPr>
                             <w14:xfrm>
                               <a:off x="0" y="0"/>
-                              <a:ext cx="386640" cy="37080"/>
+                              <a:ext cx="568475" cy="368935"/>
                             </w14:xfrm>
                           </w14:contentPart>
                         </a:graphicData>
@@ -881,7 +840,7 @@
                 </mc:Choice>
                 <mc:Fallback>
                   <w:pict>
-                    <v:shape w14:anchorId="2D505011" id="Entrada de lápiz 13" o:spid="_x0000_s1026" type="#_x0000_t75" style="position:absolute;margin-left:-15.25pt;margin-top:.85pt;width:38.95pt;height:19.75pt;z-index:251661312;visibility:visible;mso-wrap-style:square;mso-wrap-distance-left:9pt;mso-wrap-distance-top:0;mso-wrap-distance-right:9pt;mso-wrap-distance-bottom:0;mso-position-horizontal:absolute;mso-position-horizontal-relative:text;mso-position-vertical:absolute;mso-position-vertical-relative:text" o:gfxdata="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">
+                    <v:shape w14:anchorId="67B100D9" id="Entrada de lápiz 34" o:spid="_x0000_s1026" type="#_x0000_t75" style="position:absolute;margin-left:34.2pt;margin-top:6.35pt;width:46.15pt;height:30.45pt;z-index:251713536;visibility:visible;mso-wrap-style:square;mso-wrap-distance-left:9pt;mso-wrap-distance-top:0;mso-wrap-distance-right:9pt;mso-wrap-distance-bottom:0;mso-position-horizontal:absolute;mso-position-horizontal-relative:text;mso-position-vertical:absolute;mso-position-vertical-relative:text" o:gfxdata="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">
                       <v:imagedata r:id="rId24" o:title=""/>
                     </v:shape>
                   </w:pict>
@@ -889,12 +848,7 @@
               </mc:AlternateContent>
             </w:r>
             <w:r>
-              <w:t xml:space="preserve">4 </w:t>
-            </w:r>
-          </w:p>
-          <w:p>
-            <w:r>
-              <w:t xml:space="preserve">30 </w:t>
+              <w:t xml:space="preserve">100 </w:t>
             </w:r>
           </w:p>
           <w:p>
@@ -905,18 +859,18 @@
               <mc:AlternateContent>
                 <mc:Choice Requires="wpi">
                   <w:drawing>
-                    <wp:anchor distT="0" distB="0" distL="114300" distR="114300" simplePos="0" relativeHeight="251662336" behindDoc="0" locked="0" layoutInCell="1" allowOverlap="1" wp14:anchorId="1888ECE3" wp14:editId="57F47D3C">
+                    <wp:anchor distT="0" distB="0" distL="114300" distR="114300" simplePos="0" relativeHeight="251743232" behindDoc="0" locked="0" layoutInCell="1" allowOverlap="1" wp14:anchorId="78913A1B" wp14:editId="1C6AA47B">
                       <wp:simplePos x="0" y="0"/>
                       <wp:positionH relativeFrom="column">
-                        <wp:posOffset>-9245</wp:posOffset>
+                        <wp:posOffset>868680</wp:posOffset>
                       </wp:positionH>
                       <wp:positionV relativeFrom="paragraph">
-                        <wp:posOffset>-238790</wp:posOffset>
+                        <wp:posOffset>-294005</wp:posOffset>
                       </wp:positionV>
-                      <wp:extent cx="128880" cy="977760"/>
-                      <wp:effectExtent l="76200" t="133350" r="119380" b="165735"/>
+                      <wp:extent cx="1394390" cy="694055"/>
+                      <wp:effectExtent l="38100" t="57150" r="0" b="48895"/>
                       <wp:wrapNone/>
-                      <wp:docPr id="14" name="Entrada de lápiz 14"/>
+                      <wp:docPr id="1432880534" name="Entrada de lápiz 63"/>
                       <wp:cNvGraphicFramePr/>
                       <a:graphic xmlns:a="http://schemas.openxmlformats.org/drawingml/2006/main">
                         <a:graphicData uri="http://schemas.microsoft.com/office/word/2010/wordprocessingInk">
@@ -926,7 +880,7 @@
                             </w14:nvContentPartPr>
                             <w14:xfrm>
                               <a:off x="0" y="0"/>
-                              <a:ext cx="128880" cy="977760"/>
+                              <a:ext cx="1394390" cy="694055"/>
                             </w14:xfrm>
                           </w14:contentPart>
                         </a:graphicData>
@@ -936,7 +890,7 @@
                 </mc:Choice>
                 <mc:Fallback>
                   <w:pict>
-                    <v:shape w14:anchorId="2BB2DBB9" id="Entrada de lápiz 14" o:spid="_x0000_s1026" type="#_x0000_t75" style="position:absolute;margin-left:-5pt;margin-top:-27.3pt;width:18.65pt;height:94pt;z-index:251662336;visibility:visible;mso-wrap-style:square;mso-wrap-distance-left:9pt;mso-wrap-distance-top:0;mso-wrap-distance-right:9pt;mso-wrap-distance-bottom:0;mso-position-horizontal:absolute;mso-position-horizontal-relative:text;mso-position-vertical:absolute;mso-position-vertical-relative:text" o:gfxdata="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">
+                    <v:shape w14:anchorId="3172A5C4" id="Entrada de lápiz 63" o:spid="_x0000_s1026" type="#_x0000_t75" style="position:absolute;margin-left:67.7pt;margin-top:-23.85pt;width:111.25pt;height:56.05pt;z-index:251743232;visibility:visible;mso-wrap-style:square;mso-wrap-distance-left:9pt;mso-wrap-distance-top:0;mso-wrap-distance-right:9pt;mso-wrap-distance-bottom:0;mso-position-horizontal:absolute;mso-position-horizontal-relative:text;mso-position-vertical:absolute;mso-position-vertical-relative:text" o:gfxdata="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">
                       <v:imagedata r:id="rId26" o:title=""/>
                     </v:shape>
                   </w:pict>
@@ -944,15 +898,265 @@
               </mc:AlternateContent>
             </w:r>
             <w:r>
+              <w:t xml:space="preserve">2 </w:t>
+            </w:r>
+          </w:p>
+          <w:p>
+            <w:r>
+              <w:rPr>
+                <w:noProof/>
+              </w:rPr>
+              <mc:AlternateContent>
+                <mc:Choice Requires="wpi">
+                  <w:drawing>
+                    <wp:anchor distT="0" distB="0" distL="114300" distR="114300" simplePos="0" relativeHeight="251699200" behindDoc="0" locked="0" layoutInCell="1" allowOverlap="1" wp14:anchorId="6E3ACB64" wp14:editId="6A7FAAAF">
+                      <wp:simplePos x="0" y="0"/>
+                      <wp:positionH relativeFrom="column">
+                        <wp:posOffset>-35060</wp:posOffset>
+                      </wp:positionH>
+                      <wp:positionV relativeFrom="paragraph">
+                        <wp:posOffset>94280</wp:posOffset>
+                      </wp:positionV>
+                      <wp:extent cx="430200" cy="18720"/>
+                      <wp:effectExtent l="114300" t="171450" r="122555" b="210185"/>
+                      <wp:wrapNone/>
+                      <wp:docPr id="103223638" name="Entrada de lápiz 12"/>
+                      <wp:cNvGraphicFramePr/>
+                      <a:graphic xmlns:a="http://schemas.openxmlformats.org/drawingml/2006/main">
+                        <a:graphicData uri="http://schemas.microsoft.com/office/word/2010/wordprocessingInk">
+                          <w14:contentPart bwMode="auto" r:id="rId27">
+                            <w14:nvContentPartPr>
+                              <w14:cNvContentPartPr/>
+                            </w14:nvContentPartPr>
+                            <w14:xfrm>
+                              <a:off x="0" y="0"/>
+                              <a:ext cx="430200" cy="18720"/>
+                            </w14:xfrm>
+                          </w14:contentPart>
+                        </a:graphicData>
+                      </a:graphic>
+                    </wp:anchor>
+                  </w:drawing>
+                </mc:Choice>
+                <mc:Fallback>
+                  <w:pict>
+                    <v:shape w14:anchorId="75C46A26" id="Entrada de lápiz 12" o:spid="_x0000_s1026" type="#_x0000_t75" style="position:absolute;margin-left:-8.4pt;margin-top:-3.9pt;width:45.2pt;height:24.1pt;z-index:251699200;visibility:visible;mso-wrap-style:square;mso-wrap-distance-left:9pt;mso-wrap-distance-top:0;mso-wrap-distance-right:9pt;mso-wrap-distance-bottom:0;mso-position-horizontal:absolute;mso-position-horizontal-relative:text;mso-position-vertical:absolute;mso-position-vertical-relative:text" o:gfxdata="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">
+                      <v:imagedata r:id="rId28" o:title=""/>
+                    </v:shape>
+                  </w:pict>
+                </mc:Fallback>
+              </mc:AlternateContent>
+            </w:r>
+            <w:r>
+              <w:t xml:space="preserve">100 </w:t>
+            </w:r>
+          </w:p>
+          <w:p>
+            <w:r>
+              <w:t xml:space="preserve">1 </w:t>
+            </w:r>
+          </w:p>
+          <w:p>
+            <w:r>
+              <w:t xml:space="preserve">4 </w:t>
+            </w:r>
+          </w:p>
+          <w:p>
+            <w:r>
+              <w:t xml:space="preserve">30 </w:t>
+            </w:r>
+          </w:p>
+          <w:p>
+            <w:r>
+              <w:rPr>
+                <w:noProof/>
+              </w:rPr>
+              <mc:AlternateContent>
+                <mc:Choice Requires="wpi">
+                  <w:drawing>
+                    <wp:anchor distT="0" distB="0" distL="114300" distR="114300" simplePos="0" relativeHeight="251721728" behindDoc="0" locked="0" layoutInCell="1" allowOverlap="1" wp14:anchorId="3B145481" wp14:editId="513322C7">
+                      <wp:simplePos x="0" y="0"/>
+                      <wp:positionH relativeFrom="column">
+                        <wp:posOffset>345440</wp:posOffset>
+                      </wp:positionH>
+                      <wp:positionV relativeFrom="paragraph">
+                        <wp:posOffset>-151765</wp:posOffset>
+                      </wp:positionV>
+                      <wp:extent cx="737765" cy="506095"/>
+                      <wp:effectExtent l="57150" t="38100" r="43815" b="46355"/>
+                      <wp:wrapNone/>
+                      <wp:docPr id="1531534782" name="Entrada de lápiz 42"/>
+                      <wp:cNvGraphicFramePr/>
+                      <a:graphic xmlns:a="http://schemas.openxmlformats.org/drawingml/2006/main">
+                        <a:graphicData uri="http://schemas.microsoft.com/office/word/2010/wordprocessingInk">
+                          <w14:contentPart bwMode="auto" r:id="rId29">
+                            <w14:nvContentPartPr>
+                              <w14:cNvContentPartPr/>
+                            </w14:nvContentPartPr>
+                            <w14:xfrm>
+                              <a:off x="0" y="0"/>
+                              <a:ext cx="737765" cy="506095"/>
+                            </w14:xfrm>
+                          </w14:contentPart>
+                        </a:graphicData>
+                      </a:graphic>
+                    </wp:anchor>
+                  </w:drawing>
+                </mc:Choice>
+                <mc:Fallback>
+                  <w:pict>
+                    <v:shape w14:anchorId="028DFD09" id="Entrada de lápiz 42" o:spid="_x0000_s1026" type="#_x0000_t75" style="position:absolute;margin-left:26.5pt;margin-top:-12.65pt;width:59.55pt;height:41.25pt;z-index:251721728;visibility:visible;mso-wrap-style:square;mso-wrap-distance-left:9pt;mso-wrap-distance-top:0;mso-wrap-distance-right:9pt;mso-wrap-distance-bottom:0;mso-position-horizontal:absolute;mso-position-horizontal-relative:text;mso-position-vertical:absolute;mso-position-vertical-relative:text" o:gfxdata="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">
+                      <v:imagedata r:id="rId30" o:title=""/>
+                    </v:shape>
+                  </w:pict>
+                </mc:Fallback>
+              </mc:AlternateContent>
+            </w:r>
+            <w:r>
+              <w:rPr>
+                <w:noProof/>
+              </w:rPr>
+              <mc:AlternateContent>
+                <mc:Choice Requires="wpi">
+                  <w:drawing>
+                    <wp:anchor distT="0" distB="0" distL="114300" distR="114300" simplePos="0" relativeHeight="251702272" behindDoc="0" locked="0" layoutInCell="1" allowOverlap="1" wp14:anchorId="756586E6" wp14:editId="1D267D5F">
+                      <wp:simplePos x="0" y="0"/>
+                      <wp:positionH relativeFrom="column">
+                        <wp:posOffset>-6620</wp:posOffset>
+                      </wp:positionH>
+                      <wp:positionV relativeFrom="paragraph">
+                        <wp:posOffset>15710</wp:posOffset>
+                      </wp:positionV>
+                      <wp:extent cx="305280" cy="9720"/>
+                      <wp:effectExtent l="114300" t="171450" r="133350" b="200025"/>
+                      <wp:wrapNone/>
+                      <wp:docPr id="297773022" name="Entrada de lápiz 15"/>
+                      <wp:cNvGraphicFramePr/>
+                      <a:graphic xmlns:a="http://schemas.openxmlformats.org/drawingml/2006/main">
+                        <a:graphicData uri="http://schemas.microsoft.com/office/word/2010/wordprocessingInk">
+                          <w14:contentPart bwMode="auto" r:id="rId31">
+                            <w14:nvContentPartPr>
+                              <w14:cNvContentPartPr/>
+                            </w14:nvContentPartPr>
+                            <w14:xfrm>
+                              <a:off x="0" y="0"/>
+                              <a:ext cx="305280" cy="9720"/>
+                            </w14:xfrm>
+                          </w14:contentPart>
+                        </a:graphicData>
+                      </a:graphic>
+                    </wp:anchor>
+                  </w:drawing>
+                </mc:Choice>
+                <mc:Fallback>
+                  <w:pict>
+                    <v:shape w14:anchorId="6A442C35" id="Entrada de lápiz 15" o:spid="_x0000_s1026" type="#_x0000_t75" style="position:absolute;margin-left:-6.15pt;margin-top:-10.05pt;width:35.4pt;height:23.4pt;z-index:251702272;visibility:visible;mso-wrap-style:square;mso-wrap-distance-left:9pt;mso-wrap-distance-top:0;mso-wrap-distance-right:9pt;mso-wrap-distance-bottom:0;mso-position-horizontal:absolute;mso-position-horizontal-relative:text;mso-position-vertical:absolute;mso-position-vertical-relative:text" o:gfxdata="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">
+                      <v:imagedata r:id="rId32" o:title=""/>
+                    </v:shape>
+                  </w:pict>
+                </mc:Fallback>
+              </mc:AlternateContent>
+            </w:r>
+            <w:r>
               <w:t xml:space="preserve">65 </w:t>
             </w:r>
           </w:p>
           <w:p>
             <w:r>
+              <w:rPr>
+                <w:noProof/>
+              </w:rPr>
+              <mc:AlternateContent>
+                <mc:Choice Requires="wpi">
+                  <w:drawing>
+                    <wp:anchor distT="0" distB="0" distL="114300" distR="114300" simplePos="0" relativeHeight="251738112" behindDoc="0" locked="0" layoutInCell="1" allowOverlap="1" wp14:anchorId="336E7171" wp14:editId="4DB89916">
+                      <wp:simplePos x="0" y="0"/>
+                      <wp:positionH relativeFrom="column">
+                        <wp:posOffset>913130</wp:posOffset>
+                      </wp:positionH>
+                      <wp:positionV relativeFrom="paragraph">
+                        <wp:posOffset>-281940</wp:posOffset>
+                      </wp:positionV>
+                      <wp:extent cx="987160" cy="756920"/>
+                      <wp:effectExtent l="38100" t="38100" r="41910" b="43180"/>
+                      <wp:wrapNone/>
+                      <wp:docPr id="1269130818" name="Entrada de lápiz 58"/>
+                      <wp:cNvGraphicFramePr/>
+                      <a:graphic xmlns:a="http://schemas.openxmlformats.org/drawingml/2006/main">
+                        <a:graphicData uri="http://schemas.microsoft.com/office/word/2010/wordprocessingInk">
+                          <w14:contentPart bwMode="auto" r:id="rId33">
+                            <w14:nvContentPartPr>
+                              <w14:cNvContentPartPr/>
+                            </w14:nvContentPartPr>
+                            <w14:xfrm>
+                              <a:off x="0" y="0"/>
+                              <a:ext cx="987160" cy="756920"/>
+                            </w14:xfrm>
+                          </w14:contentPart>
+                        </a:graphicData>
+                      </a:graphic>
+                    </wp:anchor>
+                  </w:drawing>
+                </mc:Choice>
+                <mc:Fallback>
+                  <w:pict>
+                    <v:shape w14:anchorId="6EA11292" id="Entrada de lápiz 58" o:spid="_x0000_s1026" type="#_x0000_t75" style="position:absolute;margin-left:71.2pt;margin-top:-22.9pt;width:79.15pt;height:61pt;z-index:251738112;visibility:visible;mso-wrap-style:square;mso-wrap-distance-left:9pt;mso-wrap-distance-top:0;mso-wrap-distance-right:9pt;mso-wrap-distance-bottom:0;mso-position-horizontal:absolute;mso-position-horizontal-relative:text;mso-position-vertical:absolute;mso-position-vertical-relative:text" o:gfxdata="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">
+                      <v:imagedata r:id="rId34" o:title=""/>
+                    </v:shape>
+                  </w:pict>
+                </mc:Fallback>
+              </mc:AlternateContent>
+            </w:r>
+            <w:r>
               <w:t xml:space="preserve">45 </w:t>
             </w:r>
           </w:p>
           <w:p>
+            <w:r>
+              <w:rPr>
+                <w:noProof/>
+              </w:rPr>
+              <mc:AlternateContent>
+                <mc:Choice Requires="wpi">
+                  <w:drawing>
+                    <wp:anchor distT="0" distB="0" distL="114300" distR="114300" simplePos="0" relativeHeight="251704320" behindDoc="0" locked="0" layoutInCell="1" allowOverlap="1" wp14:anchorId="3F165EBC" wp14:editId="08C8125A">
+                      <wp:simplePos x="0" y="0"/>
+                      <wp:positionH relativeFrom="column">
+                        <wp:posOffset>-25700</wp:posOffset>
+                      </wp:positionH>
+                      <wp:positionV relativeFrom="paragraph">
+                        <wp:posOffset>58060</wp:posOffset>
+                      </wp:positionV>
+                      <wp:extent cx="304560" cy="360"/>
+                      <wp:effectExtent l="114300" t="190500" r="133985" b="190500"/>
+                      <wp:wrapNone/>
+                      <wp:docPr id="1636840092" name="Entrada de lápiz 17"/>
+                      <wp:cNvGraphicFramePr/>
+                      <a:graphic xmlns:a="http://schemas.openxmlformats.org/drawingml/2006/main">
+                        <a:graphicData uri="http://schemas.microsoft.com/office/word/2010/wordprocessingInk">
+                          <w14:contentPart bwMode="auto" r:id="rId35">
+                            <w14:nvContentPartPr>
+                              <w14:cNvContentPartPr/>
+                            </w14:nvContentPartPr>
+                            <w14:xfrm>
+                              <a:off x="0" y="0"/>
+                              <a:ext cx="304560" cy="360"/>
+                            </w14:xfrm>
+                          </w14:contentPart>
+                        </a:graphicData>
+                      </a:graphic>
+                    </wp:anchor>
+                  </w:drawing>
+                </mc:Choice>
+                <mc:Fallback>
+                  <w:pict>
+                    <v:shape w14:anchorId="6B4A2B7D" id="Entrada de lápiz 17" o:spid="_x0000_s1026" type="#_x0000_t75" style="position:absolute;margin-left:-7.65pt;margin-top:-6.8pt;width:35.35pt;height:22.75pt;z-index:251704320;visibility:visible;mso-wrap-style:square;mso-wrap-distance-left:9pt;mso-wrap-distance-top:0;mso-wrap-distance-right:9pt;mso-wrap-distance-bottom:0;mso-position-horizontal:absolute;mso-position-horizontal-relative:text;mso-position-vertical:absolute;mso-position-vertical-relative:text" o:gfxdata="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">
+                      <v:imagedata r:id="rId36" o:title=""/>
+                    </v:shape>
+                  </w:pict>
+                </mc:Fallback>
+              </mc:AlternateContent>
+            </w:r>
             <w:r>
               <w:t xml:space="preserve">50 </w:t>
             </w:r>
@@ -1002,6 +1206,534 @@
           <w:szCs w:val="28"/>
         </w:rPr>
       </w:pPr>
+      <w:r>
+        <w:rPr>
+          <w:rFonts w:ascii="Times New Roman" w:hAnsi="Times New Roman" w:cs="Times New Roman"/>
+          <w:noProof/>
+          <w:sz w:val="28"/>
+          <w:szCs w:val="28"/>
+        </w:rPr>
+        <mc:AlternateContent>
+          <mc:Choice Requires="wpi">
+            <w:drawing>
+              <wp:anchor distT="0" distB="0" distL="114300" distR="114300" simplePos="0" relativeHeight="251703296" behindDoc="0" locked="0" layoutInCell="1" allowOverlap="1" wp14:anchorId="10637C9F" wp14:editId="445EE510">
+                <wp:simplePos x="0" y="0"/>
+                <wp:positionH relativeFrom="column">
+                  <wp:posOffset>-80010</wp:posOffset>
+                </wp:positionH>
+                <wp:positionV relativeFrom="paragraph">
+                  <wp:posOffset>-858775</wp:posOffset>
+                </wp:positionV>
+                <wp:extent cx="180360" cy="360"/>
+                <wp:effectExtent l="114300" t="190500" r="124460" b="190500"/>
+                <wp:wrapNone/>
+                <wp:docPr id="258354334" name="Entrada de lápiz 16"/>
+                <wp:cNvGraphicFramePr/>
+                <a:graphic xmlns:a="http://schemas.openxmlformats.org/drawingml/2006/main">
+                  <a:graphicData uri="http://schemas.microsoft.com/office/word/2010/wordprocessingInk">
+                    <w14:contentPart bwMode="auto" r:id="rId37">
+                      <w14:nvContentPartPr>
+                        <w14:cNvContentPartPr/>
+                      </w14:nvContentPartPr>
+                      <w14:xfrm>
+                        <a:off x="0" y="0"/>
+                        <a:ext cx="180360" cy="360"/>
+                      </w14:xfrm>
+                    </w14:contentPart>
+                  </a:graphicData>
+                </a:graphic>
+              </wp:anchor>
+            </w:drawing>
+          </mc:Choice>
+          <mc:Fallback>
+            <w:pict>
+              <v:shape w14:anchorId="12712222" id="Entrada de lápiz 16" o:spid="_x0000_s1026" type="#_x0000_t75" style="position:absolute;margin-left:-11.95pt;margin-top:-78.95pt;width:25.5pt;height:22.75pt;z-index:251703296;visibility:visible;mso-wrap-style:square;mso-wrap-distance-left:9pt;mso-wrap-distance-top:0;mso-wrap-distance-right:9pt;mso-wrap-distance-bottom:0;mso-position-horizontal:absolute;mso-position-horizontal-relative:text;mso-position-vertical:absolute;mso-position-vertical-relative:text" o:gfxdata="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">
+                <v:imagedata r:id="rId38" o:title=""/>
+              </v:shape>
+            </w:pict>
+          </mc:Fallback>
+        </mc:AlternateContent>
+      </w:r>
+      <w:r>
+        <w:rPr>
+          <w:rFonts w:ascii="Times New Roman" w:hAnsi="Times New Roman" w:cs="Times New Roman"/>
+          <w:noProof/>
+          <w:sz w:val="28"/>
+          <w:szCs w:val="28"/>
+        </w:rPr>
+        <mc:AlternateContent>
+          <mc:Choice Requires="wpi">
+            <w:drawing>
+              <wp:anchor distT="0" distB="0" distL="114300" distR="114300" simplePos="0" relativeHeight="251701248" behindDoc="0" locked="0" layoutInCell="1" allowOverlap="1" wp14:anchorId="6B923E98" wp14:editId="4579EB70">
+                <wp:simplePos x="0" y="0"/>
+                <wp:positionH relativeFrom="column">
+                  <wp:posOffset>-99450</wp:posOffset>
+                </wp:positionH>
+                <wp:positionV relativeFrom="paragraph">
+                  <wp:posOffset>-1450975</wp:posOffset>
+                </wp:positionV>
+                <wp:extent cx="183600" cy="30600"/>
+                <wp:effectExtent l="114300" t="171450" r="121285" b="217170"/>
+                <wp:wrapNone/>
+                <wp:docPr id="485755955" name="Entrada de lápiz 14"/>
+                <wp:cNvGraphicFramePr/>
+                <a:graphic xmlns:a="http://schemas.openxmlformats.org/drawingml/2006/main">
+                  <a:graphicData uri="http://schemas.microsoft.com/office/word/2010/wordprocessingInk">
+                    <w14:contentPart bwMode="auto" r:id="rId39">
+                      <w14:nvContentPartPr>
+                        <w14:cNvContentPartPr/>
+                      </w14:nvContentPartPr>
+                      <w14:xfrm>
+                        <a:off x="0" y="0"/>
+                        <a:ext cx="183600" cy="30600"/>
+                      </w14:xfrm>
+                    </w14:contentPart>
+                  </a:graphicData>
+                </a:graphic>
+              </wp:anchor>
+            </w:drawing>
+          </mc:Choice>
+          <mc:Fallback>
+            <w:pict>
+              <v:shape w14:anchorId="27C085B9" id="Entrada de lápiz 14" o:spid="_x0000_s1026" type="#_x0000_t75" style="position:absolute;margin-left:-13.5pt;margin-top:-125.6pt;width:25.75pt;height:25.05pt;z-index:251701248;visibility:visible;mso-wrap-style:square;mso-wrap-distance-left:9pt;mso-wrap-distance-top:0;mso-wrap-distance-right:9pt;mso-wrap-distance-bottom:0;mso-position-horizontal:absolute;mso-position-horizontal-relative:text;mso-position-vertical:absolute;mso-position-vertical-relative:text" o:gfxdata="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">
+                <v:imagedata r:id="rId40" o:title=""/>
+              </v:shape>
+            </w:pict>
+          </mc:Fallback>
+        </mc:AlternateContent>
+      </w:r>
+      <w:r>
+        <w:rPr>
+          <w:rFonts w:ascii="Times New Roman" w:hAnsi="Times New Roman" w:cs="Times New Roman"/>
+          <w:noProof/>
+          <w:sz w:val="28"/>
+          <w:szCs w:val="28"/>
+        </w:rPr>
+        <mc:AlternateContent>
+          <mc:Choice Requires="wpi">
+            <w:drawing>
+              <wp:anchor distT="0" distB="0" distL="114300" distR="114300" simplePos="0" relativeHeight="251700224" behindDoc="0" locked="0" layoutInCell="1" allowOverlap="1" wp14:anchorId="057A980A" wp14:editId="3EE573F5">
+                <wp:simplePos x="0" y="0"/>
+                <wp:positionH relativeFrom="column">
+                  <wp:posOffset>-80010</wp:posOffset>
+                </wp:positionH>
+                <wp:positionV relativeFrom="paragraph">
+                  <wp:posOffset>-2230375</wp:posOffset>
+                </wp:positionV>
+                <wp:extent cx="275760" cy="38520"/>
+                <wp:effectExtent l="114300" t="190500" r="124460" b="190500"/>
+                <wp:wrapNone/>
+                <wp:docPr id="483317026" name="Entrada de lápiz 13"/>
+                <wp:cNvGraphicFramePr/>
+                <a:graphic xmlns:a="http://schemas.openxmlformats.org/drawingml/2006/main">
+                  <a:graphicData uri="http://schemas.microsoft.com/office/word/2010/wordprocessingInk">
+                    <w14:contentPart bwMode="auto" r:id="rId41">
+                      <w14:nvContentPartPr>
+                        <w14:cNvContentPartPr/>
+                      </w14:nvContentPartPr>
+                      <w14:xfrm>
+                        <a:off x="0" y="0"/>
+                        <a:ext cx="275760" cy="38520"/>
+                      </w14:xfrm>
+                    </w14:contentPart>
+                  </a:graphicData>
+                </a:graphic>
+              </wp:anchor>
+            </w:drawing>
+          </mc:Choice>
+          <mc:Fallback>
+            <w:pict>
+              <v:shape w14:anchorId="1DC11318" id="Entrada de lápiz 13" o:spid="_x0000_s1026" type="#_x0000_t75" style="position:absolute;margin-left:-11.95pt;margin-top:-186.95pt;width:33pt;height:25.75pt;z-index:251700224;visibility:visible;mso-wrap-style:square;mso-wrap-distance-left:9pt;mso-wrap-distance-top:0;mso-wrap-distance-right:9pt;mso-wrap-distance-bottom:0;mso-position-horizontal:absolute;mso-position-horizontal-relative:text;mso-position-vertical:absolute;mso-position-vertical-relative:text" o:gfxdata="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">
+                <v:imagedata r:id="rId42" o:title=""/>
+              </v:shape>
+            </w:pict>
+          </mc:Fallback>
+        </mc:AlternateContent>
+      </w:r>
+      <w:r>
+        <w:rPr>
+          <w:rFonts w:ascii="Times New Roman" w:hAnsi="Times New Roman" w:cs="Times New Roman"/>
+          <w:noProof/>
+          <w:sz w:val="28"/>
+          <w:szCs w:val="28"/>
+        </w:rPr>
+        <mc:AlternateContent>
+          <mc:Choice Requires="wpi">
+            <w:drawing>
+              <wp:anchor distT="0" distB="0" distL="114300" distR="114300" simplePos="0" relativeHeight="251698176" behindDoc="0" locked="0" layoutInCell="1" allowOverlap="1" wp14:anchorId="51232354" wp14:editId="7D94027E">
+                <wp:simplePos x="0" y="0"/>
+                <wp:positionH relativeFrom="column">
+                  <wp:posOffset>-146970</wp:posOffset>
+                </wp:positionH>
+                <wp:positionV relativeFrom="paragraph">
+                  <wp:posOffset>-2792335</wp:posOffset>
+                </wp:positionV>
+                <wp:extent cx="304560" cy="10080"/>
+                <wp:effectExtent l="114300" t="171450" r="133985" b="200025"/>
+                <wp:wrapNone/>
+                <wp:docPr id="375497265" name="Entrada de lápiz 11"/>
+                <wp:cNvGraphicFramePr/>
+                <a:graphic xmlns:a="http://schemas.openxmlformats.org/drawingml/2006/main">
+                  <a:graphicData uri="http://schemas.microsoft.com/office/word/2010/wordprocessingInk">
+                    <w14:contentPart bwMode="auto" r:id="rId43">
+                      <w14:nvContentPartPr>
+                        <w14:cNvContentPartPr/>
+                      </w14:nvContentPartPr>
+                      <w14:xfrm>
+                        <a:off x="0" y="0"/>
+                        <a:ext cx="304560" cy="10080"/>
+                      </w14:xfrm>
+                    </w14:contentPart>
+                  </a:graphicData>
+                </a:graphic>
+              </wp:anchor>
+            </w:drawing>
+          </mc:Choice>
+          <mc:Fallback>
+            <w:pict>
+              <v:shape w14:anchorId="7C7FE00D" id="Entrada de lápiz 11" o:spid="_x0000_s1026" type="#_x0000_t75" style="position:absolute;margin-left:-17.2pt;margin-top:-231.2pt;width:35.35pt;height:23.5pt;z-index:251698176;visibility:visible;mso-wrap-style:square;mso-wrap-distance-left:9pt;mso-wrap-distance-top:0;mso-wrap-distance-right:9pt;mso-wrap-distance-bottom:0;mso-position-horizontal:absolute;mso-position-horizontal-relative:text;mso-position-vertical:absolute;mso-position-vertical-relative:text" o:gfxdata="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">
+                <v:imagedata r:id="rId44" o:title=""/>
+              </v:shape>
+            </w:pict>
+          </mc:Fallback>
+        </mc:AlternateContent>
+      </w:r>
+      <w:r>
+        <w:rPr>
+          <w:rFonts w:ascii="Times New Roman" w:hAnsi="Times New Roman" w:cs="Times New Roman"/>
+          <w:noProof/>
+          <w:sz w:val="28"/>
+          <w:szCs w:val="28"/>
+        </w:rPr>
+        <mc:AlternateContent>
+          <mc:Choice Requires="wpi">
+            <w:drawing>
+              <wp:anchor distT="0" distB="0" distL="114300" distR="114300" simplePos="0" relativeHeight="251697152" behindDoc="0" locked="0" layoutInCell="1" allowOverlap="1" wp14:anchorId="3125FB6B" wp14:editId="21756490">
+                <wp:simplePos x="0" y="0"/>
+                <wp:positionH relativeFrom="column">
+                  <wp:posOffset>-70650</wp:posOffset>
+                </wp:positionH>
+                <wp:positionV relativeFrom="paragraph">
+                  <wp:posOffset>-3078175</wp:posOffset>
+                </wp:positionV>
+                <wp:extent cx="316800" cy="360"/>
+                <wp:effectExtent l="114300" t="190500" r="121920" b="190500"/>
+                <wp:wrapNone/>
+                <wp:docPr id="1354536135" name="Entrada de lápiz 10"/>
+                <wp:cNvGraphicFramePr/>
+                <a:graphic xmlns:a="http://schemas.openxmlformats.org/drawingml/2006/main">
+                  <a:graphicData uri="http://schemas.microsoft.com/office/word/2010/wordprocessingInk">
+                    <w14:contentPart bwMode="auto" r:id="rId45">
+                      <w14:nvContentPartPr>
+                        <w14:cNvContentPartPr/>
+                      </w14:nvContentPartPr>
+                      <w14:xfrm>
+                        <a:off x="0" y="0"/>
+                        <a:ext cx="316800" cy="360"/>
+                      </w14:xfrm>
+                    </w14:contentPart>
+                  </a:graphicData>
+                </a:graphic>
+              </wp:anchor>
+            </w:drawing>
+          </mc:Choice>
+          <mc:Fallback>
+            <w:pict>
+              <v:shape w14:anchorId="1B554A07" id="Entrada de lápiz 10" o:spid="_x0000_s1026" type="#_x0000_t75" style="position:absolute;margin-left:-11.2pt;margin-top:-253.75pt;width:36.3pt;height:22.75pt;z-index:251697152;visibility:visible;mso-wrap-style:square;mso-wrap-distance-left:9pt;mso-wrap-distance-top:0;mso-wrap-distance-right:9pt;mso-wrap-distance-bottom:0;mso-position-horizontal:absolute;mso-position-horizontal-relative:text;mso-position-vertical:absolute;mso-position-vertical-relative:text" o:gfxdata="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">
+                <v:imagedata r:id="rId46" o:title=""/>
+              </v:shape>
+            </w:pict>
+          </mc:Fallback>
+        </mc:AlternateContent>
+      </w:r>
+      <w:r>
+        <w:rPr>
+          <w:rFonts w:ascii="Times New Roman" w:hAnsi="Times New Roman" w:cs="Times New Roman"/>
+          <w:noProof/>
+          <w:sz w:val="28"/>
+          <w:szCs w:val="28"/>
+        </w:rPr>
+        <mc:AlternateContent>
+          <mc:Choice Requires="wpi">
+            <w:drawing>
+              <wp:anchor distT="0" distB="0" distL="114300" distR="114300" simplePos="0" relativeHeight="251696128" behindDoc="0" locked="0" layoutInCell="1" allowOverlap="1" wp14:anchorId="636D0AFF" wp14:editId="016D59D9">
+                <wp:simplePos x="0" y="0"/>
+                <wp:positionH relativeFrom="column">
+                  <wp:posOffset>-80010</wp:posOffset>
+                </wp:positionH>
+                <wp:positionV relativeFrom="paragraph">
+                  <wp:posOffset>-3754615</wp:posOffset>
+                </wp:positionV>
+                <wp:extent cx="432000" cy="45000"/>
+                <wp:effectExtent l="114300" t="190500" r="158750" b="203200"/>
+                <wp:wrapNone/>
+                <wp:docPr id="1912654452" name="Entrada de lápiz 9"/>
+                <wp:cNvGraphicFramePr/>
+                <a:graphic xmlns:a="http://schemas.openxmlformats.org/drawingml/2006/main">
+                  <a:graphicData uri="http://schemas.microsoft.com/office/word/2010/wordprocessingInk">
+                    <w14:contentPart bwMode="auto" r:id="rId47">
+                      <w14:nvContentPartPr>
+                        <w14:cNvContentPartPr/>
+                      </w14:nvContentPartPr>
+                      <w14:xfrm>
+                        <a:off x="0" y="0"/>
+                        <a:ext cx="432000" cy="45000"/>
+                      </w14:xfrm>
+                    </w14:contentPart>
+                  </a:graphicData>
+                </a:graphic>
+              </wp:anchor>
+            </w:drawing>
+          </mc:Choice>
+          <mc:Fallback>
+            <w:pict>
+              <v:shape w14:anchorId="02CD8122" id="Entrada de lápiz 9" o:spid="_x0000_s1026" type="#_x0000_t75" style="position:absolute;margin-left:-11.95pt;margin-top:-307pt;width:45.35pt;height:26.25pt;z-index:251696128;visibility:visible;mso-wrap-style:square;mso-wrap-distance-left:9pt;mso-wrap-distance-top:0;mso-wrap-distance-right:9pt;mso-wrap-distance-bottom:0;mso-position-horizontal:absolute;mso-position-horizontal-relative:text;mso-position-vertical:absolute;mso-position-vertical-relative:text" o:gfxdata="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">
+                <v:imagedata r:id="rId48" o:title=""/>
+              </v:shape>
+            </w:pict>
+          </mc:Fallback>
+        </mc:AlternateContent>
+      </w:r>
+      <w:r>
+        <w:rPr>
+          <w:rFonts w:ascii="Times New Roman" w:hAnsi="Times New Roman" w:cs="Times New Roman"/>
+          <w:noProof/>
+          <w:sz w:val="28"/>
+          <w:szCs w:val="28"/>
+        </w:rPr>
+        <mc:AlternateContent>
+          <mc:Choice Requires="wpi">
+            <w:drawing>
+              <wp:anchor distT="0" distB="0" distL="114300" distR="114300" simplePos="0" relativeHeight="251694080" behindDoc="0" locked="0" layoutInCell="1" allowOverlap="1" wp14:anchorId="5EFAE4D8" wp14:editId="6E95FAE4">
+                <wp:simplePos x="0" y="0"/>
+                <wp:positionH relativeFrom="column">
+                  <wp:posOffset>-166050</wp:posOffset>
+                </wp:positionH>
+                <wp:positionV relativeFrom="paragraph">
+                  <wp:posOffset>-4421695</wp:posOffset>
+                </wp:positionV>
+                <wp:extent cx="496440" cy="29880"/>
+                <wp:effectExtent l="114300" t="171450" r="132715" b="198755"/>
+                <wp:wrapNone/>
+                <wp:docPr id="794051039" name="Entrada de lápiz 7"/>
+                <wp:cNvGraphicFramePr/>
+                <a:graphic xmlns:a="http://schemas.openxmlformats.org/drawingml/2006/main">
+                  <a:graphicData uri="http://schemas.microsoft.com/office/word/2010/wordprocessingInk">
+                    <w14:contentPart bwMode="auto" r:id="rId49">
+                      <w14:nvContentPartPr>
+                        <w14:cNvContentPartPr/>
+                      </w14:nvContentPartPr>
+                      <w14:xfrm>
+                        <a:off x="0" y="0"/>
+                        <a:ext cx="496440" cy="29880"/>
+                      </w14:xfrm>
+                    </w14:contentPart>
+                  </a:graphicData>
+                </a:graphic>
+              </wp:anchor>
+            </w:drawing>
+          </mc:Choice>
+          <mc:Fallback>
+            <w:pict>
+              <v:shape w14:anchorId="486A8CA5" id="Entrada de lápiz 7" o:spid="_x0000_s1026" type="#_x0000_t75" style="position:absolute;margin-left:-18.7pt;margin-top:-359.5pt;width:50.45pt;height:25pt;z-index:251694080;visibility:visible;mso-wrap-style:square;mso-wrap-distance-left:9pt;mso-wrap-distance-top:0;mso-wrap-distance-right:9pt;mso-wrap-distance-bottom:0;mso-position-horizontal:absolute;mso-position-horizontal-relative:text;mso-position-vertical:absolute;mso-position-vertical-relative:text" o:gfxdata="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">
+                <v:imagedata r:id="rId50" o:title=""/>
+              </v:shape>
+            </w:pict>
+          </mc:Fallback>
+        </mc:AlternateContent>
+      </w:r>
+      <w:r>
+        <w:rPr>
+          <w:rFonts w:ascii="Times New Roman" w:hAnsi="Times New Roman" w:cs="Times New Roman"/>
+          <w:noProof/>
+          <w:sz w:val="28"/>
+          <w:szCs w:val="28"/>
+        </w:rPr>
+        <mc:AlternateContent>
+          <mc:Choice Requires="wpi">
+            <w:drawing>
+              <wp:anchor distT="0" distB="0" distL="114300" distR="114300" simplePos="0" relativeHeight="251693056" behindDoc="0" locked="0" layoutInCell="1" allowOverlap="1" wp14:anchorId="2748F7CF" wp14:editId="327305B9">
+                <wp:simplePos x="0" y="0"/>
+                <wp:positionH relativeFrom="column">
+                  <wp:posOffset>-80010</wp:posOffset>
+                </wp:positionH>
+                <wp:positionV relativeFrom="paragraph">
+                  <wp:posOffset>-4706815</wp:posOffset>
+                </wp:positionV>
+                <wp:extent cx="255960" cy="47160"/>
+                <wp:effectExtent l="95250" t="190500" r="144145" b="200660"/>
+                <wp:wrapNone/>
+                <wp:docPr id="1187395235" name="Entrada de lápiz 6"/>
+                <wp:cNvGraphicFramePr/>
+                <a:graphic xmlns:a="http://schemas.openxmlformats.org/drawingml/2006/main">
+                  <a:graphicData uri="http://schemas.microsoft.com/office/word/2010/wordprocessingInk">
+                    <w14:contentPart bwMode="auto" r:id="rId51">
+                      <w14:nvContentPartPr>
+                        <w14:cNvContentPartPr/>
+                      </w14:nvContentPartPr>
+                      <w14:xfrm>
+                        <a:off x="0" y="0"/>
+                        <a:ext cx="255960" cy="47160"/>
+                      </w14:xfrm>
+                    </w14:contentPart>
+                  </a:graphicData>
+                </a:graphic>
+              </wp:anchor>
+            </w:drawing>
+          </mc:Choice>
+          <mc:Fallback>
+            <w:pict>
+              <v:shape w14:anchorId="174ABA28" id="Entrada de lápiz 6" o:spid="_x0000_s1026" type="#_x0000_t75" style="position:absolute;margin-left:-11.95pt;margin-top:-381.95pt;width:31.45pt;height:26.35pt;z-index:251693056;visibility:visible;mso-wrap-style:square;mso-wrap-distance-left:9pt;mso-wrap-distance-top:0;mso-wrap-distance-right:9pt;mso-wrap-distance-bottom:0;mso-position-horizontal:absolute;mso-position-horizontal-relative:text;mso-position-vertical:absolute;mso-position-vertical-relative:text" o:gfxdata="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">
+                <v:imagedata r:id="rId52" o:title=""/>
+              </v:shape>
+            </w:pict>
+          </mc:Fallback>
+        </mc:AlternateContent>
+      </w:r>
+      <w:r>
+        <w:rPr>
+          <w:rFonts w:ascii="Times New Roman" w:hAnsi="Times New Roman" w:cs="Times New Roman"/>
+          <w:noProof/>
+          <w:sz w:val="28"/>
+          <w:szCs w:val="28"/>
+        </w:rPr>
+        <mc:AlternateContent>
+          <mc:Choice Requires="wpi">
+            <w:drawing>
+              <wp:anchor distT="0" distB="0" distL="114300" distR="114300" simplePos="0" relativeHeight="251692032" behindDoc="0" locked="0" layoutInCell="1" allowOverlap="1" wp14:anchorId="1A5BDD7E" wp14:editId="1B87E0B7">
+                <wp:simplePos x="0" y="0"/>
+                <wp:positionH relativeFrom="column">
+                  <wp:posOffset>-166050</wp:posOffset>
+                </wp:positionH>
+                <wp:positionV relativeFrom="paragraph">
+                  <wp:posOffset>-1831135</wp:posOffset>
+                </wp:positionV>
+                <wp:extent cx="361440" cy="20520"/>
+                <wp:effectExtent l="95250" t="171450" r="133985" b="208280"/>
+                <wp:wrapNone/>
+                <wp:docPr id="1425036528" name="Entrada de lápiz 5"/>
+                <wp:cNvGraphicFramePr/>
+                <a:graphic xmlns:a="http://schemas.openxmlformats.org/drawingml/2006/main">
+                  <a:graphicData uri="http://schemas.microsoft.com/office/word/2010/wordprocessingInk">
+                    <w14:contentPart bwMode="auto" r:id="rId53">
+                      <w14:nvContentPartPr>
+                        <w14:cNvContentPartPr/>
+                      </w14:nvContentPartPr>
+                      <w14:xfrm>
+                        <a:off x="0" y="0"/>
+                        <a:ext cx="361440" cy="20520"/>
+                      </w14:xfrm>
+                    </w14:contentPart>
+                  </a:graphicData>
+                </a:graphic>
+              </wp:anchor>
+            </w:drawing>
+          </mc:Choice>
+          <mc:Fallback>
+            <w:pict>
+              <v:shape w14:anchorId="2734EE40" id="Entrada de lápiz 5" o:spid="_x0000_s1026" type="#_x0000_t75" style="position:absolute;margin-left:-18.7pt;margin-top:-155.5pt;width:39.75pt;height:24.25pt;z-index:251692032;visibility:visible;mso-wrap-style:square;mso-wrap-distance-left:9pt;mso-wrap-distance-top:0;mso-wrap-distance-right:9pt;mso-wrap-distance-bottom:0;mso-position-horizontal:absolute;mso-position-horizontal-relative:text;mso-position-vertical:absolute;mso-position-vertical-relative:text" o:gfxdata="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">
+                <v:imagedata r:id="rId54" o:title=""/>
+              </v:shape>
+            </w:pict>
+          </mc:Fallback>
+        </mc:AlternateContent>
+      </w:r>
+      <w:r>
+        <w:rPr>
+          <w:rFonts w:ascii="Times New Roman" w:hAnsi="Times New Roman" w:cs="Times New Roman"/>
+          <w:noProof/>
+          <w:sz w:val="28"/>
+          <w:szCs w:val="28"/>
+        </w:rPr>
+        <mc:AlternateContent>
+          <mc:Choice Requires="wpi">
+            <w:drawing>
+              <wp:anchor distT="0" distB="0" distL="114300" distR="114300" simplePos="0" relativeHeight="251691008" behindDoc="0" locked="0" layoutInCell="1" allowOverlap="1" wp14:anchorId="202B4A16" wp14:editId="5BFDE8A3">
+                <wp:simplePos x="0" y="0"/>
+                <wp:positionH relativeFrom="column">
+                  <wp:posOffset>-156330</wp:posOffset>
+                </wp:positionH>
+                <wp:positionV relativeFrom="paragraph">
+                  <wp:posOffset>-3382735</wp:posOffset>
+                </wp:positionV>
+                <wp:extent cx="409320" cy="38880"/>
+                <wp:effectExtent l="114300" t="190500" r="124460" b="189865"/>
+                <wp:wrapNone/>
+                <wp:docPr id="572026695" name="Entrada de lápiz 4"/>
+                <wp:cNvGraphicFramePr/>
+                <a:graphic xmlns:a="http://schemas.openxmlformats.org/drawingml/2006/main">
+                  <a:graphicData uri="http://schemas.microsoft.com/office/word/2010/wordprocessingInk">
+                    <w14:contentPart bwMode="auto" r:id="rId55">
+                      <w14:nvContentPartPr>
+                        <w14:cNvContentPartPr/>
+                      </w14:nvContentPartPr>
+                      <w14:xfrm>
+                        <a:off x="0" y="0"/>
+                        <a:ext cx="409320" cy="38880"/>
+                      </w14:xfrm>
+                    </w14:contentPart>
+                  </a:graphicData>
+                </a:graphic>
+              </wp:anchor>
+            </w:drawing>
+          </mc:Choice>
+          <mc:Fallback>
+            <w:pict>
+              <v:shape w14:anchorId="5F4F4FE0" id="Entrada de lápiz 4" o:spid="_x0000_s1026" type="#_x0000_t75" style="position:absolute;margin-left:-17.95pt;margin-top:-277.65pt;width:43.6pt;height:25.7pt;z-index:251691008;visibility:visible;mso-wrap-style:square;mso-wrap-distance-left:9pt;mso-wrap-distance-top:0;mso-wrap-distance-right:9pt;mso-wrap-distance-bottom:0;mso-position-horizontal:absolute;mso-position-horizontal-relative:text;mso-position-vertical:absolute;mso-position-vertical-relative:text" o:gfxdata="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">
+                <v:imagedata r:id="rId56" o:title=""/>
+              </v:shape>
+            </w:pict>
+          </mc:Fallback>
+        </mc:AlternateContent>
+      </w:r>
+      <w:r>
+        <w:rPr>
+          <w:rFonts w:ascii="Times New Roman" w:hAnsi="Times New Roman" w:cs="Times New Roman"/>
+          <w:noProof/>
+          <w:sz w:val="28"/>
+          <w:szCs w:val="28"/>
+        </w:rPr>
+        <mc:AlternateContent>
+          <mc:Choice Requires="wpi">
+            <w:drawing>
+              <wp:anchor distT="0" distB="0" distL="114300" distR="114300" simplePos="0" relativeHeight="251689984" behindDoc="0" locked="0" layoutInCell="1" allowOverlap="1" wp14:anchorId="02B7FCC4" wp14:editId="02C80499">
+                <wp:simplePos x="0" y="0"/>
+                <wp:positionH relativeFrom="column">
+                  <wp:posOffset>-156330</wp:posOffset>
+                </wp:positionH>
+                <wp:positionV relativeFrom="paragraph">
+                  <wp:posOffset>-5021095</wp:posOffset>
+                </wp:positionV>
+                <wp:extent cx="294840" cy="67320"/>
+                <wp:effectExtent l="114300" t="171450" r="124460" b="199390"/>
+                <wp:wrapNone/>
+                <wp:docPr id="1181682038" name="Entrada de lápiz 3"/>
+                <wp:cNvGraphicFramePr/>
+                <a:graphic xmlns:a="http://schemas.openxmlformats.org/drawingml/2006/main">
+                  <a:graphicData uri="http://schemas.microsoft.com/office/word/2010/wordprocessingInk">
+                    <w14:contentPart bwMode="auto" r:id="rId57">
+                      <w14:nvContentPartPr>
+                        <w14:cNvContentPartPr/>
+                      </w14:nvContentPartPr>
+                      <w14:xfrm>
+                        <a:off x="0" y="0"/>
+                        <a:ext cx="294840" cy="67320"/>
+                      </w14:xfrm>
+                    </w14:contentPart>
+                  </a:graphicData>
+                </a:graphic>
+              </wp:anchor>
+            </w:drawing>
+          </mc:Choice>
+          <mc:Fallback>
+            <w:pict>
+              <v:shape w14:anchorId="038FC123" id="Entrada de lápiz 3" o:spid="_x0000_s1026" type="#_x0000_t75" style="position:absolute;margin-left:-17.95pt;margin-top:-406.7pt;width:34.55pt;height:27.95pt;z-index:251689984;visibility:visible;mso-wrap-style:square;mso-wrap-distance-left:9pt;mso-wrap-distance-top:0;mso-wrap-distance-right:9pt;mso-wrap-distance-bottom:0;mso-position-horizontal:absolute;mso-position-horizontal-relative:text;mso-position-vertical:absolute;mso-position-vertical-relative:text" o:gfxdata="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">
+                <v:imagedata r:id="rId58" o:title=""/>
+              </v:shape>
+            </w:pict>
+          </mc:Fallback>
+        </mc:AlternateContent>
+      </w:r>
     </w:p>
     <w:p>
       <w:pPr>
@@ -1069,7 +1801,7 @@
                 <wp:cNvGraphicFramePr/>
                 <a:graphic xmlns:a="http://schemas.openxmlformats.org/drawingml/2006/main">
                   <a:graphicData uri="http://schemas.microsoft.com/office/word/2010/wordprocessingInk">
-                    <w14:contentPart bwMode="auto" r:id="rId27">
+                    <w14:contentPart bwMode="auto" r:id="rId59">
                       <w14:nvContentPartPr>
                         <w14:cNvContentPartPr/>
                       </w14:nvContentPartPr>
@@ -1086,7 +1818,7 @@
           <mc:Fallback>
             <w:pict>
               <v:shape w14:anchorId="0A9731FC" id="Entrada de lápiz 40" o:spid="_x0000_s1026" type="#_x0000_t75" style="position:absolute;margin-left:-4.8pt;margin-top:306.9pt;width:29.35pt;height:79.3pt;z-index:251677696;visibility:visible;mso-wrap-style:square;mso-wrap-distance-left:9pt;mso-wrap-distance-top:0;mso-wrap-distance-right:9pt;mso-wrap-distance-bottom:0;mso-position-horizontal:absolute;mso-position-horizontal-relative:text;mso-position-vertical:absolute;mso-position-vertical-relative:text" o:gfxdata="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">
-                <v:imagedata r:id="rId28" o:title=""/>
+                <v:imagedata r:id="rId60" o:title=""/>
               </v:shape>
             </w:pict>
           </mc:Fallback>
@@ -1114,7 +1846,7 @@
                 <wp:cNvGraphicFramePr/>
                 <a:graphic xmlns:a="http://schemas.openxmlformats.org/drawingml/2006/main">
                   <a:graphicData uri="http://schemas.microsoft.com/office/word/2010/wordprocessingInk">
-                    <w14:contentPart bwMode="auto" r:id="rId29">
+                    <w14:contentPart bwMode="auto" r:id="rId61">
                       <w14:nvContentPartPr>
                         <w14:cNvContentPartPr/>
                       </w14:nvContentPartPr>
@@ -1131,7 +1863,7 @@
           <mc:Fallback>
             <w:pict>
               <v:shape w14:anchorId="30A269FB" id="Entrada de lápiz 36" o:spid="_x0000_s1026" type="#_x0000_t75" style="position:absolute;margin-left:-6.1pt;margin-top:282.4pt;width:40pt;height:18.55pt;z-index:251675648;visibility:visible;mso-wrap-style:square;mso-wrap-distance-left:9pt;mso-wrap-distance-top:0;mso-wrap-distance-right:9pt;mso-wrap-distance-bottom:0;mso-position-horizontal:absolute;mso-position-horizontal-relative:text;mso-position-vertical:absolute;mso-position-vertical-relative:text" o:gfxdata="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">
-                <v:imagedata r:id="rId30" o:title=""/>
+                <v:imagedata r:id="rId62" o:title=""/>
               </v:shape>
             </w:pict>
           </mc:Fallback>
@@ -1159,7 +1891,7 @@
                 <wp:cNvGraphicFramePr/>
                 <a:graphic xmlns:a="http://schemas.openxmlformats.org/drawingml/2006/main">
                   <a:graphicData uri="http://schemas.microsoft.com/office/word/2010/wordprocessingInk">
-                    <w14:contentPart bwMode="auto" r:id="rId31">
+                    <w14:contentPart bwMode="auto" r:id="rId63">
                       <w14:nvContentPartPr>
                         <w14:cNvContentPartPr/>
                       </w14:nvContentPartPr>
@@ -1176,7 +1908,7 @@
           <mc:Fallback>
             <w:pict>
               <v:shape w14:anchorId="0C707AD1" id="Entrada de lápiz 31" o:spid="_x0000_s1026" type="#_x0000_t75" style="position:absolute;margin-left:-157.6pt;margin-top:12.15pt;width:8.55pt;height:17.05pt;z-index:251671552;visibility:visible;mso-wrap-style:square;mso-wrap-distance-left:9pt;mso-wrap-distance-top:0;mso-wrap-distance-right:9pt;mso-wrap-distance-bottom:0;mso-position-horizontal:absolute;mso-position-horizontal-relative:text;mso-position-vertical:absolute;mso-position-vertical-relative:text" o:gfxdata="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">
-                <v:imagedata r:id="rId32" o:title=""/>
+                <v:imagedata r:id="rId64" o:title=""/>
               </v:shape>
             </w:pict>
           </mc:Fallback>
@@ -1204,7 +1936,7 @@
                 <wp:cNvGraphicFramePr/>
                 <a:graphic xmlns:a="http://schemas.openxmlformats.org/drawingml/2006/main">
                   <a:graphicData uri="http://schemas.microsoft.com/office/word/2010/wordprocessingInk">
-                    <w14:contentPart bwMode="auto" r:id="rId33">
+                    <w14:contentPart bwMode="auto" r:id="rId65">
                       <w14:nvContentPartPr>
                         <w14:cNvContentPartPr/>
                       </w14:nvContentPartPr>
@@ -1221,7 +1953,7 @@
           <mc:Fallback>
             <w:pict>
               <v:shape w14:anchorId="463C0CD4" id="Entrada de lápiz 30" o:spid="_x0000_s1026" type="#_x0000_t75" style="position:absolute;margin-left:-94.6pt;margin-top:4.6pt;width:8.55pt;height:17.05pt;z-index:251670528;visibility:visible;mso-wrap-style:square;mso-wrap-distance-left:9pt;mso-wrap-distance-top:0;mso-wrap-distance-right:9pt;mso-wrap-distance-bottom:0;mso-position-horizontal:absolute;mso-position-horizontal-relative:text;mso-position-vertical:absolute;mso-position-vertical-relative:text" o:gfxdata="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">
-                <v:imagedata r:id="rId32" o:title=""/>
+                <v:imagedata r:id="rId64" o:title=""/>
               </v:shape>
             </w:pict>
           </mc:Fallback>
@@ -1634,7 +2366,7 @@
                 <wp:cNvGraphicFramePr/>
                 <a:graphic xmlns:a="http://schemas.openxmlformats.org/drawingml/2006/main">
                   <a:graphicData uri="http://schemas.microsoft.com/office/word/2010/wordprocessingInk">
-                    <w14:contentPart bwMode="auto" r:id="rId34">
+                    <w14:contentPart bwMode="auto" r:id="rId66">
                       <w14:nvContentPartPr>
                         <w14:cNvContentPartPr/>
                       </w14:nvContentPartPr>
@@ -1651,7 +2383,7 @@
           <mc:Fallback>
             <w:pict>
               <v:shape w14:anchorId="11A15213" id="Entrada de lápiz 5" o:spid="_x0000_s1026" type="#_x0000_t75" style="position:absolute;margin-left:-157.6pt;margin-top:12.15pt;width:8.55pt;height:17.05pt;z-index:251679744;visibility:visible;mso-wrap-style:square;mso-wrap-distance-left:9pt;mso-wrap-distance-top:0;mso-wrap-distance-right:9pt;mso-wrap-distance-bottom:0;mso-position-horizontal:absolute;mso-position-horizontal-relative:text;mso-position-vertical:absolute;mso-position-vertical-relative:text" o:gfxdata="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">
-                <v:imagedata r:id="rId32" o:title=""/>
+                <v:imagedata r:id="rId64" o:title=""/>
               </v:shape>
             </w:pict>
           </mc:Fallback>
@@ -1679,7 +2411,7 @@
                 <wp:cNvGraphicFramePr/>
                 <a:graphic xmlns:a="http://schemas.openxmlformats.org/drawingml/2006/main">
                   <a:graphicData uri="http://schemas.microsoft.com/office/word/2010/wordprocessingInk">
-                    <w14:contentPart bwMode="auto" r:id="rId35">
+                    <w14:contentPart bwMode="auto" r:id="rId67">
                       <w14:nvContentPartPr>
                         <w14:cNvContentPartPr/>
                       </w14:nvContentPartPr>
@@ -1696,7 +2428,7 @@
           <mc:Fallback>
             <w:pict>
               <v:shape w14:anchorId="21669987" id="Entrada de lápiz 6" o:spid="_x0000_s1026" type="#_x0000_t75" style="position:absolute;margin-left:-94.6pt;margin-top:4.6pt;width:8.55pt;height:17.05pt;z-index:251678720;visibility:visible;mso-wrap-style:square;mso-wrap-distance-left:9pt;mso-wrap-distance-top:0;mso-wrap-distance-right:9pt;mso-wrap-distance-bottom:0;mso-position-horizontal:absolute;mso-position-horizontal-relative:text;mso-position-vertical:absolute;mso-position-vertical-relative:text" o:gfxdata="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">
-                <v:imagedata r:id="rId32" o:title=""/>
+                <v:imagedata r:id="rId64" o:title=""/>
               </v:shape>
             </w:pict>
           </mc:Fallback>
@@ -2071,7 +2803,7 @@
                 <wp:cNvGraphicFramePr/>
                 <a:graphic xmlns:a="http://schemas.openxmlformats.org/drawingml/2006/main">
                   <a:graphicData uri="http://schemas.microsoft.com/office/word/2010/wordprocessingInk">
-                    <w14:contentPart bwMode="auto" r:id="rId36">
+                    <w14:contentPart bwMode="auto" r:id="rId68">
                       <w14:nvContentPartPr>
                         <w14:cNvContentPartPr/>
                       </w14:nvContentPartPr>
@@ -2088,7 +2820,7 @@
           <mc:Fallback>
             <w:pict>
               <v:shape w14:anchorId="74DE5F1B" id="Entrada de lápiz 9" o:spid="_x0000_s1026" type="#_x0000_t75" style="position:absolute;margin-left:-157.6pt;margin-top:12.15pt;width:8.55pt;height:17.05pt;z-index:251681792;visibility:visible;mso-wrap-style:square;mso-wrap-distance-left:9pt;mso-wrap-distance-top:0;mso-wrap-distance-right:9pt;mso-wrap-distance-bottom:0;mso-position-horizontal:absolute;mso-position-horizontal-relative:text;mso-position-vertical:absolute;mso-position-vertical-relative:text" o:gfxdata="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">
-                <v:imagedata r:id="rId32" o:title=""/>
+                <v:imagedata r:id="rId64" o:title=""/>
               </v:shape>
             </w:pict>
           </mc:Fallback>
@@ -2116,7 +2848,7 @@
                 <wp:cNvGraphicFramePr/>
                 <a:graphic xmlns:a="http://schemas.openxmlformats.org/drawingml/2006/main">
                   <a:graphicData uri="http://schemas.microsoft.com/office/word/2010/wordprocessingInk">
-                    <w14:contentPart bwMode="auto" r:id="rId37">
+                    <w14:contentPart bwMode="auto" r:id="rId69">
                       <w14:nvContentPartPr>
                         <w14:cNvContentPartPr/>
                       </w14:nvContentPartPr>
@@ -2133,7 +2865,7 @@
           <mc:Fallback>
             <w:pict>
               <v:shape w14:anchorId="30FAAB96" id="Entrada de lápiz 10" o:spid="_x0000_s1026" type="#_x0000_t75" style="position:absolute;margin-left:-94.6pt;margin-top:4.6pt;width:8.55pt;height:17.05pt;z-index:251680768;visibility:visible;mso-wrap-style:square;mso-wrap-distance-left:9pt;mso-wrap-distance-top:0;mso-wrap-distance-right:9pt;mso-wrap-distance-bottom:0;mso-position-horizontal:absolute;mso-position-horizontal-relative:text;mso-position-vertical:absolute;mso-position-vertical-relative:text" o:gfxdata="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">
-                <v:imagedata r:id="rId32" o:title=""/>
+                <v:imagedata r:id="rId64" o:title=""/>
               </v:shape>
             </w:pict>
           </mc:Fallback>
@@ -2185,6 +2917,14 @@
             </w:pPr>
             <w:r>
               <w:rPr>
+                <w:b/>
+                <w:bCs/>
+                <w:u w:val="single"/>
+              </w:rPr>
+              <w:t>error_tomar_primeras_ventas</w:t>
+            </w:r>
+            <w:r>
+              <w:rPr>
                 <w:rFonts w:ascii="Times New Roman" w:hAnsi="Times New Roman" w:cs="Times New Roman"/>
                 <w:sz w:val="28"/>
                 <w:szCs w:val="28"/>
@@ -2207,22 +2947,22 @@
                 <w:szCs w:val="28"/>
               </w:rPr>
             </w:pPr>
+            <w:proofErr w:type="spellStart"/>
+            <w:r>
+              <w:rPr>
+                <w:b/>
+                <w:bCs/>
+                <w:u w:val="single"/>
+              </w:rPr>
+              <w:t>error_tomar_primeras_ventas</w:t>
+            </w:r>
             <w:r>
               <w:rPr>
                 <w:rFonts w:ascii="Times New Roman" w:hAnsi="Times New Roman" w:cs="Times New Roman"/>
                 <w:sz w:val="28"/>
                 <w:szCs w:val="28"/>
               </w:rPr>
-              <w:t>.</w:t>
-            </w:r>
-            <w:proofErr w:type="spellStart"/>
-            <w:r>
-              <w:rPr>
-                <w:rFonts w:ascii="Times New Roman" w:hAnsi="Times New Roman" w:cs="Times New Roman"/>
-                <w:sz w:val="28"/>
-                <w:szCs w:val="28"/>
-              </w:rPr>
-              <w:t>out</w:t>
+              <w:t>.out</w:t>
             </w:r>
             <w:proofErr w:type="spellEnd"/>
           </w:p>
@@ -2258,57 +2998,6 @@
             </w:pPr>
             <w:r>
               <w:rPr>
-                <w:noProof/>
-              </w:rPr>
-              <mc:AlternateContent>
-                <mc:Choice Requires="wpi">
-                  <w:drawing>
-                    <wp:anchor distT="0" distB="0" distL="114300" distR="114300" simplePos="0" relativeHeight="251682816" behindDoc="0" locked="0" layoutInCell="1" allowOverlap="1" wp14:anchorId="3FE37135" wp14:editId="137AE090">
-                      <wp:simplePos x="0" y="0"/>
-                      <wp:positionH relativeFrom="column">
-                        <wp:posOffset>-131445</wp:posOffset>
-                      </wp:positionH>
-                      <wp:positionV relativeFrom="paragraph">
-                        <wp:posOffset>97790</wp:posOffset>
-                      </wp:positionV>
-                      <wp:extent cx="374650" cy="29845"/>
-                      <wp:effectExtent l="95250" t="133350" r="120650" b="179705"/>
-                      <wp:wrapNone/>
-                      <wp:docPr id="25" name="Entrada de lápiz 25"/>
-                      <wp:cNvGraphicFramePr/>
-                      <a:graphic xmlns:a="http://schemas.openxmlformats.org/drawingml/2006/main">
-                        <a:graphicData uri="http://schemas.microsoft.com/office/word/2010/wordprocessingInk">
-                          <w14:contentPart bwMode="auto" r:id="rId38">
-                            <w14:nvContentPartPr>
-                              <w14:cNvContentPartPr/>
-                            </w14:nvContentPartPr>
-                            <w14:xfrm>
-                              <a:off x="0" y="0"/>
-                              <a:ext cx="374650" cy="29845"/>
-                            </w14:xfrm>
-                          </w14:contentPart>
-                        </a:graphicData>
-                      </a:graphic>
-                      <wp14:sizeRelH relativeFrom="margin">
-                        <wp14:pctWidth>0</wp14:pctWidth>
-                      </wp14:sizeRelH>
-                      <wp14:sizeRelV relativeFrom="margin">
-                        <wp14:pctHeight>0</wp14:pctHeight>
-                      </wp14:sizeRelV>
-                    </wp:anchor>
-                  </w:drawing>
-                </mc:Choice>
-                <mc:Fallback>
-                  <w:pict>
-                    <v:shape w14:anchorId="4F41C294" id="Entrada de lápiz 25" o:spid="_x0000_s1026" type="#_x0000_t75" style="position:absolute;margin-left:-14.6pt;margin-top:-.7pt;width:37.95pt;height:19.1pt;z-index:251682816;visibility:visible;mso-wrap-style:square;mso-width-percent:0;mso-height-percent:0;mso-wrap-distance-left:9pt;mso-wrap-distance-top:0;mso-wrap-distance-right:9pt;mso-wrap-distance-bottom:0;mso-position-horizontal:absolute;mso-position-horizontal-relative:text;mso-position-vertical:absolute;mso-position-vertical-relative:text;mso-width-percent:0;mso-height-percent:0;mso-width-relative:margin;mso-height-relative:margin" o:gfxdata="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">
-                      <v:imagedata r:id="rId39" o:title=""/>
-                    </v:shape>
-                  </w:pict>
-                </mc:Fallback>
-              </mc:AlternateContent>
-            </w:r>
-            <w:r>
-              <w:rPr>
                 <w:rFonts w:ascii="Times New Roman" w:hAnsi="Times New Roman" w:cs="Times New Roman"/>
               </w:rPr>
               <w:t>4</w:t>
@@ -2336,52 +3025,6 @@
             <w:r>
               <w:rPr>
                 <w:rFonts w:ascii="Times New Roman" w:hAnsi="Times New Roman" w:cs="Times New Roman"/>
-                <w:noProof/>
-              </w:rPr>
-              <mc:AlternateContent>
-                <mc:Choice Requires="wpi">
-                  <w:drawing>
-                    <wp:anchor distT="0" distB="0" distL="114300" distR="114300" simplePos="0" relativeHeight="251684864" behindDoc="0" locked="0" layoutInCell="1" allowOverlap="1" wp14:anchorId="6C05B3C6" wp14:editId="31CEAD5D">
-                      <wp:simplePos x="0" y="0"/>
-                      <wp:positionH relativeFrom="column">
-                        <wp:posOffset>-34040</wp:posOffset>
-                      </wp:positionH>
-                      <wp:positionV relativeFrom="paragraph">
-                        <wp:posOffset>-180265</wp:posOffset>
-                      </wp:positionV>
-                      <wp:extent cx="177480" cy="793080"/>
-                      <wp:effectExtent l="76200" t="133350" r="127635" b="179070"/>
-                      <wp:wrapNone/>
-                      <wp:docPr id="29" name="Entrada de lápiz 29"/>
-                      <wp:cNvGraphicFramePr/>
-                      <a:graphic xmlns:a="http://schemas.openxmlformats.org/drawingml/2006/main">
-                        <a:graphicData uri="http://schemas.microsoft.com/office/word/2010/wordprocessingInk">
-                          <w14:contentPart bwMode="auto" r:id="rId40">
-                            <w14:nvContentPartPr>
-                              <w14:cNvContentPartPr/>
-                            </w14:nvContentPartPr>
-                            <w14:xfrm>
-                              <a:off x="0" y="0"/>
-                              <a:ext cx="177480" cy="793080"/>
-                            </w14:xfrm>
-                          </w14:contentPart>
-                        </a:graphicData>
-                      </a:graphic>
-                    </wp:anchor>
-                  </w:drawing>
-                </mc:Choice>
-                <mc:Fallback>
-                  <w:pict>
-                    <v:shape w14:anchorId="7C162B79" id="Entrada de lápiz 29" o:spid="_x0000_s1026" type="#_x0000_t75" style="position:absolute;margin-left:-6.95pt;margin-top:-22.7pt;width:22.45pt;height:79.5pt;z-index:251684864;visibility:visible;mso-wrap-style:square;mso-wrap-distance-left:9pt;mso-wrap-distance-top:0;mso-wrap-distance-right:9pt;mso-wrap-distance-bottom:0;mso-position-horizontal:absolute;mso-position-horizontal-relative:text;mso-position-vertical:absolute;mso-position-vertical-relative:text" o:gfxdata="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">
-                      <v:imagedata r:id="rId41" o:title=""/>
-                    </v:shape>
-                  </w:pict>
-                </mc:Fallback>
-              </mc:AlternateContent>
-            </w:r>
-            <w:r>
-              <w:rPr>
-                <w:rFonts w:ascii="Times New Roman" w:hAnsi="Times New Roman" w:cs="Times New Roman"/>
               </w:rPr>
               <w:t>10</w:t>
             </w:r>
@@ -2421,52 +3064,6 @@
             <w:r>
               <w:rPr>
                 <w:rFonts w:ascii="Times New Roman" w:hAnsi="Times New Roman" w:cs="Times New Roman"/>
-                <w:noProof/>
-              </w:rPr>
-              <mc:AlternateContent>
-                <mc:Choice Requires="wpi">
-                  <w:drawing>
-                    <wp:anchor distT="0" distB="0" distL="114300" distR="114300" simplePos="0" relativeHeight="251683840" behindDoc="0" locked="0" layoutInCell="1" allowOverlap="1" wp14:anchorId="60DD9B21" wp14:editId="309532BB">
-                      <wp:simplePos x="0" y="0"/>
-                      <wp:positionH relativeFrom="column">
-                        <wp:posOffset>-35120</wp:posOffset>
-                      </wp:positionH>
-                      <wp:positionV relativeFrom="paragraph">
-                        <wp:posOffset>82430</wp:posOffset>
-                      </wp:positionV>
-                      <wp:extent cx="191880" cy="10080"/>
-                      <wp:effectExtent l="95250" t="133350" r="113030" b="161925"/>
-                      <wp:wrapNone/>
-                      <wp:docPr id="26" name="Entrada de lápiz 26"/>
-                      <wp:cNvGraphicFramePr/>
-                      <a:graphic xmlns:a="http://schemas.openxmlformats.org/drawingml/2006/main">
-                        <a:graphicData uri="http://schemas.microsoft.com/office/word/2010/wordprocessingInk">
-                          <w14:contentPart bwMode="auto" r:id="rId42">
-                            <w14:nvContentPartPr>
-                              <w14:cNvContentPartPr/>
-                            </w14:nvContentPartPr>
-                            <w14:xfrm>
-                              <a:off x="0" y="0"/>
-                              <a:ext cx="191880" cy="10080"/>
-                            </w14:xfrm>
-                          </w14:contentPart>
-                        </a:graphicData>
-                      </a:graphic>
-                    </wp:anchor>
-                  </w:drawing>
-                </mc:Choice>
-                <mc:Fallback>
-                  <w:pict>
-                    <v:shape w14:anchorId="7D8DBB3E" id="Entrada de lápiz 26" o:spid="_x0000_s1026" type="#_x0000_t75" style="position:absolute;margin-left:-7pt;margin-top:-2pt;width:23.6pt;height:17.8pt;z-index:251683840;visibility:visible;mso-wrap-style:square;mso-wrap-distance-left:9pt;mso-wrap-distance-top:0;mso-wrap-distance-right:9pt;mso-wrap-distance-bottom:0;mso-position-horizontal:absolute;mso-position-horizontal-relative:text;mso-position-vertical:absolute;mso-position-vertical-relative:text" o:gfxdata="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">
-                      <v:imagedata r:id="rId43" o:title=""/>
-                    </v:shape>
-                  </w:pict>
-                </mc:Fallback>
-              </mc:AlternateContent>
-            </w:r>
-            <w:r>
-              <w:rPr>
-                <w:rFonts w:ascii="Times New Roman" w:hAnsi="Times New Roman" w:cs="Times New Roman"/>
               </w:rPr>
               <w:t>3</w:t>
             </w:r>
@@ -2490,57 +3087,6 @@
                 <w:rFonts w:ascii="Times New Roman" w:hAnsi="Times New Roman" w:cs="Times New Roman"/>
               </w:rPr>
             </w:pPr>
-            <w:r>
-              <w:rPr>
-                <w:noProof/>
-              </w:rPr>
-              <mc:AlternateContent>
-                <mc:Choice Requires="wpi">
-                  <w:drawing>
-                    <wp:anchor distT="0" distB="0" distL="114300" distR="114300" simplePos="0" relativeHeight="251685888" behindDoc="0" locked="0" layoutInCell="1" allowOverlap="1" wp14:anchorId="66C7FF6E" wp14:editId="219F1473">
-                      <wp:simplePos x="0" y="0"/>
-                      <wp:positionH relativeFrom="column">
-                        <wp:posOffset>-155575</wp:posOffset>
-                      </wp:positionH>
-                      <wp:positionV relativeFrom="paragraph">
-                        <wp:posOffset>-182245</wp:posOffset>
-                      </wp:positionV>
-                      <wp:extent cx="407035" cy="678180"/>
-                      <wp:effectExtent l="95250" t="133350" r="107315" b="179070"/>
-                      <wp:wrapNone/>
-                      <wp:docPr id="32" name="Entrada de lápiz 32"/>
-                      <wp:cNvGraphicFramePr/>
-                      <a:graphic xmlns:a="http://schemas.openxmlformats.org/drawingml/2006/main">
-                        <a:graphicData uri="http://schemas.microsoft.com/office/word/2010/wordprocessingInk">
-                          <w14:contentPart bwMode="auto" r:id="rId44">
-                            <w14:nvContentPartPr>
-                              <w14:cNvContentPartPr/>
-                            </w14:nvContentPartPr>
-                            <w14:xfrm>
-                              <a:off x="0" y="0"/>
-                              <a:ext cx="407035" cy="678180"/>
-                            </w14:xfrm>
-                          </w14:contentPart>
-                        </a:graphicData>
-                      </a:graphic>
-                      <wp14:sizeRelH relativeFrom="margin">
-                        <wp14:pctWidth>0</wp14:pctWidth>
-                      </wp14:sizeRelH>
-                      <wp14:sizeRelV relativeFrom="margin">
-                        <wp14:pctHeight>0</wp14:pctHeight>
-                      </wp14:sizeRelV>
-                    </wp:anchor>
-                  </w:drawing>
-                </mc:Choice>
-                <mc:Fallback>
-                  <w:pict>
-                    <v:shape w14:anchorId="4FEFE07C" id="Entrada de lápiz 32" o:spid="_x0000_s1026" type="#_x0000_t75" style="position:absolute;margin-left:-16.5pt;margin-top:-22.85pt;width:40.5pt;height:70.4pt;z-index:251685888;visibility:visible;mso-wrap-style:square;mso-width-percent:0;mso-height-percent:0;mso-wrap-distance-left:9pt;mso-wrap-distance-top:0;mso-wrap-distance-right:9pt;mso-wrap-distance-bottom:0;mso-position-horizontal:absolute;mso-position-horizontal-relative:text;mso-position-vertical:absolute;mso-position-vertical-relative:text;mso-width-percent:0;mso-height-percent:0;mso-width-relative:margin;mso-height-relative:margin" o:gfxdata="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">
-                      <v:imagedata r:id="rId45" o:title=""/>
-                    </v:shape>
-                  </w:pict>
-                </mc:Fallback>
-              </mc:AlternateContent>
-            </w:r>
             <w:r>
               <w:rPr>
                 <w:rFonts w:ascii="Times New Roman" w:hAnsi="Times New Roman" w:cs="Times New Roman"/>
@@ -2755,7 +3301,7 @@
                 <wp:cNvGraphicFramePr/>
                 <a:graphic xmlns:a="http://schemas.openxmlformats.org/drawingml/2006/main">
                   <a:graphicData uri="http://schemas.microsoft.com/office/word/2010/wordprocessingInk">
-                    <w14:contentPart bwMode="auto" r:id="rId46">
+                    <w14:contentPart bwMode="auto" r:id="rId70">
                       <w14:nvContentPartPr>
                         <w14:cNvContentPartPr/>
                       </w14:nvContentPartPr>
@@ -2772,7 +3318,7 @@
           <mc:Fallback>
             <w:pict>
               <v:shape w14:anchorId="71E7B4A4" id="Entrada de lápiz 357397071" o:spid="_x0000_s1026" type="#_x0000_t75" style="position:absolute;margin-left:-157.6pt;margin-top:12.15pt;width:8.55pt;height:17.05pt;z-index:251688960;visibility:visible;mso-wrap-style:square;mso-wrap-distance-left:9pt;mso-wrap-distance-top:0;mso-wrap-distance-right:9pt;mso-wrap-distance-bottom:0;mso-position-horizontal:absolute;mso-position-horizontal-relative:text;mso-position-vertical:absolute;mso-position-vertical-relative:text" o:gfxdata="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">
-                <v:imagedata r:id="rId32" o:title=""/>
+                <v:imagedata r:id="rId64" o:title=""/>
               </v:shape>
             </w:pict>
           </mc:Fallback>
@@ -2800,7 +3346,7 @@
                 <wp:cNvGraphicFramePr/>
                 <a:graphic xmlns:a="http://schemas.openxmlformats.org/drawingml/2006/main">
                   <a:graphicData uri="http://schemas.microsoft.com/office/word/2010/wordprocessingInk">
-                    <w14:contentPart bwMode="auto" r:id="rId47">
+                    <w14:contentPart bwMode="auto" r:id="rId71">
                       <w14:nvContentPartPr>
                         <w14:cNvContentPartPr/>
                       </w14:nvContentPartPr>
@@ -2817,7 +3363,7 @@
           <mc:Fallback>
             <w:pict>
               <v:shape w14:anchorId="03A56007" id="Entrada de lápiz 1393775902" o:spid="_x0000_s1026" type="#_x0000_t75" style="position:absolute;margin-left:-94.6pt;margin-top:4.6pt;width:8.55pt;height:17.05pt;z-index:251687936;visibility:visible;mso-wrap-style:square;mso-wrap-distance-left:9pt;mso-wrap-distance-top:0;mso-wrap-distance-right:9pt;mso-wrap-distance-bottom:0;mso-position-horizontal:absolute;mso-position-horizontal-relative:text;mso-position-vertical:absolute;mso-position-vertical-relative:text" o:gfxdata="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">
-                <v:imagedata r:id="rId32" o:title=""/>
+                <v:imagedata r:id="rId64" o:title=""/>
               </v:shape>
             </w:pict>
           </mc:Fallback>
@@ -2880,6 +3426,14 @@
             </w:pPr>
             <w:r>
               <w:rPr>
+                <w:b/>
+                <w:bCs/>
+                <w:u w:val="single"/>
+              </w:rPr>
+              <w:t>no_se_puede_desempatar</w:t>
+            </w:r>
+            <w:r>
+              <w:rPr>
                 <w:rFonts w:ascii="Times New Roman" w:hAnsi="Times New Roman" w:cs="Times New Roman"/>
                 <w:sz w:val="28"/>
                 <w:szCs w:val="28"/>
@@ -2902,22 +3456,22 @@
                 <w:szCs w:val="28"/>
               </w:rPr>
             </w:pPr>
+            <w:proofErr w:type="spellStart"/>
+            <w:r>
+              <w:rPr>
+                <w:b/>
+                <w:bCs/>
+                <w:u w:val="single"/>
+              </w:rPr>
+              <w:t>no_se_puede_desempatar</w:t>
+            </w:r>
             <w:r>
               <w:rPr>
                 <w:rFonts w:ascii="Times New Roman" w:hAnsi="Times New Roman" w:cs="Times New Roman"/>
                 <w:sz w:val="28"/>
                 <w:szCs w:val="28"/>
               </w:rPr>
-              <w:t>.</w:t>
-            </w:r>
-            <w:proofErr w:type="spellStart"/>
-            <w:r>
-              <w:rPr>
-                <w:rFonts w:ascii="Times New Roman" w:hAnsi="Times New Roman" w:cs="Times New Roman"/>
-                <w:sz w:val="28"/>
-                <w:szCs w:val="28"/>
-              </w:rPr>
-              <w:t>out</w:t>
+              <w:t>.out</w:t>
             </w:r>
             <w:proofErr w:type="spellEnd"/>
           </w:p>
@@ -3220,6 +3774,651 @@
     <w:p>
       <w:pPr>
         <w:rPr>
+          <w:lang w:val="es-ES"/>
+        </w:rPr>
+      </w:pPr>
+    </w:p>
+    <w:p>
+      <w:r>
+        <w:rPr>
+          <w:b/>
+          <w:bCs/>
+          <w:u w:val="single"/>
+        </w:rPr>
+        <w:t>Caso 0</w:t>
+      </w:r>
+      <w:r>
+        <w:rPr>
+          <w:b/>
+          <w:bCs/>
+          <w:u w:val="single"/>
+        </w:rPr>
+        <w:t>7</w:t>
+      </w:r>
+      <w:r>
+        <w:rPr>
+          <w:b/>
+          <w:bCs/>
+          <w:u w:val="single"/>
+        </w:rPr>
+        <w:t>:</w:t>
+      </w:r>
+      <w:r>
+        <w:t xml:space="preserve"> </w:t>
+      </w:r>
+      <w:proofErr w:type="spellStart"/>
+      <w:r>
+        <w:rPr>
+          <w:b/>
+          <w:bCs/>
+          <w:u w:val="single"/>
+        </w:rPr>
+        <w:t>maxima_cantidad_vendedoras</w:t>
+      </w:r>
+      <w:proofErr w:type="spellEnd"/>
+    </w:p>
+    <w:p>
+      <w:pPr>
+        <w:rPr>
+          <w:u w:val="single"/>
+        </w:rPr>
+      </w:pPr>
+      <w:r>
+        <w:rPr>
+          <w:noProof/>
+        </w:rPr>
+        <mc:AlternateContent>
+          <mc:Choice Requires="wpi">
+            <w:drawing>
+              <wp:anchor distT="0" distB="0" distL="114300" distR="114300" simplePos="0" relativeHeight="251746304" behindDoc="0" locked="0" layoutInCell="1" allowOverlap="1" wp14:anchorId="46C965DC" wp14:editId="3755749A">
+                <wp:simplePos x="0" y="0"/>
+                <wp:positionH relativeFrom="column">
+                  <wp:posOffset>-1947435</wp:posOffset>
+                </wp:positionH>
+                <wp:positionV relativeFrom="paragraph">
+                  <wp:posOffset>262075</wp:posOffset>
+                </wp:positionV>
+                <wp:extent cx="360" cy="360"/>
+                <wp:effectExtent l="95250" t="152400" r="114300" b="152400"/>
+                <wp:wrapNone/>
+                <wp:docPr id="850907953" name="Entrada de lápiz 850907953"/>
+                <wp:cNvGraphicFramePr/>
+                <a:graphic xmlns:a="http://schemas.openxmlformats.org/drawingml/2006/main">
+                  <a:graphicData uri="http://schemas.microsoft.com/office/word/2010/wordprocessingInk">
+                    <w14:contentPart bwMode="auto" r:id="rId72">
+                      <w14:nvContentPartPr>
+                        <w14:cNvContentPartPr/>
+                      </w14:nvContentPartPr>
+                      <w14:xfrm>
+                        <a:off x="0" y="0"/>
+                        <a:ext cx="360" cy="360"/>
+                      </w14:xfrm>
+                    </w14:contentPart>
+                  </a:graphicData>
+                </a:graphic>
+              </wp:anchor>
+            </w:drawing>
+          </mc:Choice>
+          <mc:Fallback>
+            <w:pict>
+              <v:shape w14:anchorId="1A961446" id="Entrada de lápiz 850907953" o:spid="_x0000_s1026" type="#_x0000_t75" style="position:absolute;margin-left:-157.6pt;margin-top:12.15pt;width:8.55pt;height:17.05pt;z-index:251746304;visibility:visible;mso-wrap-style:square;mso-wrap-distance-left:9pt;mso-wrap-distance-top:0;mso-wrap-distance-right:9pt;mso-wrap-distance-bottom:0;mso-position-horizontal:absolute;mso-position-horizontal-relative:text;mso-position-vertical:absolute;mso-position-vertical-relative:text" o:gfxdata="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">
+                <v:imagedata r:id="rId73" o:title=""/>
+              </v:shape>
+            </w:pict>
+          </mc:Fallback>
+        </mc:AlternateContent>
+      </w:r>
+      <w:r>
+        <w:rPr>
+          <w:noProof/>
+        </w:rPr>
+        <mc:AlternateContent>
+          <mc:Choice Requires="wpi">
+            <w:drawing>
+              <wp:anchor distT="0" distB="0" distL="114300" distR="114300" simplePos="0" relativeHeight="251745280" behindDoc="0" locked="0" layoutInCell="1" allowOverlap="1" wp14:anchorId="6466FCF4" wp14:editId="5E0301A4">
+                <wp:simplePos x="0" y="0"/>
+                <wp:positionH relativeFrom="column">
+                  <wp:posOffset>-1147155</wp:posOffset>
+                </wp:positionH>
+                <wp:positionV relativeFrom="paragraph">
+                  <wp:posOffset>166675</wp:posOffset>
+                </wp:positionV>
+                <wp:extent cx="360" cy="360"/>
+                <wp:effectExtent l="95250" t="152400" r="114300" b="152400"/>
+                <wp:wrapNone/>
+                <wp:docPr id="1086734584" name="Entrada de lápiz 1086734584"/>
+                <wp:cNvGraphicFramePr/>
+                <a:graphic xmlns:a="http://schemas.openxmlformats.org/drawingml/2006/main">
+                  <a:graphicData uri="http://schemas.microsoft.com/office/word/2010/wordprocessingInk">
+                    <w14:contentPart bwMode="auto" r:id="rId74">
+                      <w14:nvContentPartPr>
+                        <w14:cNvContentPartPr/>
+                      </w14:nvContentPartPr>
+                      <w14:xfrm>
+                        <a:off x="0" y="0"/>
+                        <a:ext cx="360" cy="360"/>
+                      </w14:xfrm>
+                    </w14:contentPart>
+                  </a:graphicData>
+                </a:graphic>
+              </wp:anchor>
+            </w:drawing>
+          </mc:Choice>
+          <mc:Fallback>
+            <w:pict>
+              <v:shape w14:anchorId="600B51C5" id="Entrada de lápiz 1086734584" o:spid="_x0000_s1026" type="#_x0000_t75" style="position:absolute;margin-left:-94.6pt;margin-top:4.6pt;width:8.55pt;height:17.05pt;z-index:251745280;visibility:visible;mso-wrap-style:square;mso-wrap-distance-left:9pt;mso-wrap-distance-top:0;mso-wrap-distance-right:9pt;mso-wrap-distance-bottom:0;mso-position-horizontal:absolute;mso-position-horizontal-relative:text;mso-position-vertical:absolute;mso-position-vertical-relative:text" o:gfxdata="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">
+                <v:imagedata r:id="rId73" o:title=""/>
+              </v:shape>
+            </w:pict>
+          </mc:Fallback>
+        </mc:AlternateContent>
+      </w:r>
+      <w:r>
+        <w:t xml:space="preserve">Descripción: </w:t>
+      </w:r>
+      <w:r>
+        <w:t>verifica que el programa se ejecute correctamente cuando se tiene el número máximo de vendedoras posibles.</w:t>
+      </w:r>
+    </w:p>
+    <w:tbl>
+      <w:tblPr>
+        <w:tblW w:w="0" w:type="auto"/>
+        <w:tblInd w:w="19" w:type="dxa"/>
+        <w:tblBorders>
+          <w:top w:val="single" w:sz="4" w:space="0" w:color="auto"/>
+          <w:left w:val="single" w:sz="4" w:space="0" w:color="auto"/>
+          <w:bottom w:val="single" w:sz="4" w:space="0" w:color="auto"/>
+          <w:right w:val="single" w:sz="4" w:space="0" w:color="auto"/>
+          <w:insideH w:val="single" w:sz="4" w:space="0" w:color="auto"/>
+          <w:insideV w:val="single" w:sz="4" w:space="0" w:color="auto"/>
+        </w:tblBorders>
+        <w:tblCellMar>
+          <w:left w:w="70" w:type="dxa"/>
+          <w:right w:w="70" w:type="dxa"/>
+        </w:tblCellMar>
+        <w:tblLook w:val="0000" w:firstRow="0" w:lastRow="0" w:firstColumn="0" w:lastColumn="0" w:noHBand="0" w:noVBand="0"/>
+      </w:tblPr>
+      <w:tblGrid>
+        <w:gridCol w:w="4440"/>
+        <w:gridCol w:w="3906"/>
+      </w:tblGrid>
+      <w:tr>
+        <w:trPr>
+          <w:trHeight w:val="495"/>
+        </w:trPr>
+        <w:tc>
+          <w:tcPr>
+            <w:tcW w:w="4440" w:type="dxa"/>
+            <w:vAlign w:val="center"/>
+          </w:tcPr>
+          <w:p>
+            <w:pPr>
+              <w:jc w:val="center"/>
+              <w:rPr>
+                <w:rFonts w:ascii="Times New Roman" w:hAnsi="Times New Roman" w:cs="Times New Roman"/>
+                <w:sz w:val="28"/>
+                <w:szCs w:val="28"/>
+              </w:rPr>
+            </w:pPr>
+            <w:r>
+              <w:rPr>
+                <w:b/>
+                <w:bCs/>
+                <w:u w:val="single"/>
+              </w:rPr>
+              <w:t>maxima_cantidad_vendedoras</w:t>
+            </w:r>
+            <w:r>
+              <w:rPr>
+                <w:rFonts w:ascii="Times New Roman" w:hAnsi="Times New Roman" w:cs="Times New Roman"/>
+                <w:sz w:val="28"/>
+                <w:szCs w:val="28"/>
+              </w:rPr>
+              <w:t>.in</w:t>
+            </w:r>
+          </w:p>
+        </w:tc>
+        <w:tc>
+          <w:tcPr>
+            <w:tcW w:w="3885" w:type="dxa"/>
+            <w:vAlign w:val="center"/>
+          </w:tcPr>
+          <w:p>
+            <w:pPr>
+              <w:jc w:val="center"/>
+              <w:rPr>
+                <w:rFonts w:ascii="Times New Roman" w:hAnsi="Times New Roman" w:cs="Times New Roman"/>
+                <w:sz w:val="28"/>
+                <w:szCs w:val="28"/>
+              </w:rPr>
+            </w:pPr>
+            <w:proofErr w:type="spellStart"/>
+            <w:r>
+              <w:rPr>
+                <w:b/>
+                <w:bCs/>
+                <w:u w:val="single"/>
+              </w:rPr>
+              <w:t>maxima_cantidad_vendedoras</w:t>
+            </w:r>
+            <w:r>
+              <w:rPr>
+                <w:rFonts w:ascii="Times New Roman" w:hAnsi="Times New Roman" w:cs="Times New Roman"/>
+                <w:sz w:val="28"/>
+                <w:szCs w:val="28"/>
+              </w:rPr>
+              <w:t>.out</w:t>
+            </w:r>
+            <w:proofErr w:type="spellEnd"/>
+          </w:p>
+        </w:tc>
+      </w:tr>
+      <w:tr>
+        <w:trPr>
+          <w:trHeight w:val="1710"/>
+        </w:trPr>
+        <w:tc>
+          <w:tcPr>
+            <w:tcW w:w="4440" w:type="dxa"/>
+            <w:vAlign w:val="center"/>
+          </w:tcPr>
+          <w:p>
+            <w:pPr>
+              <w:rPr>
+                <w:rFonts w:ascii="Times New Roman" w:hAnsi="Times New Roman" w:cs="Times New Roman"/>
+              </w:rPr>
+            </w:pPr>
+            <w:r>
+              <w:rPr>
+                <w:rFonts w:ascii="Times New Roman" w:hAnsi="Times New Roman" w:cs="Times New Roman"/>
+                <w:kern w:val="0"/>
+              </w:rPr>
+              <w:t>…</w:t>
+            </w:r>
+          </w:p>
+        </w:tc>
+        <w:tc>
+          <w:tcPr>
+            <w:tcW w:w="3885" w:type="dxa"/>
+          </w:tcPr>
+          <w:p>
+            <w:pPr>
+              <w:rPr>
+                <w:rFonts w:ascii="Courier New" w:hAnsi="Courier New" w:cs="Courier New"/>
+                <w:kern w:val="0"/>
+              </w:rPr>
+            </w:pPr>
+            <w:r>
+              <w:rPr>
+                <w:rFonts w:ascii="Courier New" w:hAnsi="Courier New" w:cs="Courier New"/>
+                <w:kern w:val="0"/>
+              </w:rPr>
+              <w:t>1000</w:t>
+            </w:r>
+          </w:p>
+          <w:p>
+            <w:pPr>
+              <w:rPr>
+                <w:rFonts w:ascii="Courier New" w:hAnsi="Courier New" w:cs="Courier New"/>
+                <w:kern w:val="0"/>
+                <w:u w:val="single"/>
+              </w:rPr>
+            </w:pPr>
+            <w:r>
+              <w:rPr>
+                <w:rFonts w:ascii="Courier New" w:hAnsi="Courier New" w:cs="Courier New"/>
+                <w:kern w:val="0"/>
+              </w:rPr>
+              <w:t>1 10</w:t>
+            </w:r>
+          </w:p>
+        </w:tc>
+      </w:tr>
+    </w:tbl>
+    <w:p>
+      <w:pPr>
+        <w:rPr>
+          <w:lang w:val="es-ES"/>
+        </w:rPr>
+      </w:pPr>
+    </w:p>
+    <w:p>
+      <w:pPr>
+        <w:rPr>
+          <w:lang w:val="es-ES"/>
+        </w:rPr>
+      </w:pPr>
+    </w:p>
+    <w:p>
+      <w:pPr>
+        <w:rPr>
+          <w:lang w:val="es-ES"/>
+        </w:rPr>
+      </w:pPr>
+    </w:p>
+    <w:p>
+      <w:pPr>
+        <w:rPr>
+          <w:lang w:val="es-ES"/>
+        </w:rPr>
+      </w:pPr>
+    </w:p>
+    <w:p>
+      <w:pPr>
+        <w:rPr>
+          <w:lang w:val="es-ES"/>
+        </w:rPr>
+      </w:pPr>
+    </w:p>
+    <w:p>
+      <w:pPr>
+        <w:ind w:left="708" w:hanging="708"/>
+      </w:pPr>
+      <w:r>
+        <w:rPr>
+          <w:b/>
+          <w:bCs/>
+          <w:u w:val="single"/>
+        </w:rPr>
+        <w:t>Caso 0</w:t>
+      </w:r>
+      <w:r>
+        <w:rPr>
+          <w:b/>
+          <w:bCs/>
+          <w:u w:val="single"/>
+        </w:rPr>
+        <w:t>8</w:t>
+      </w:r>
+      <w:r>
+        <w:rPr>
+          <w:b/>
+          <w:bCs/>
+          <w:u w:val="single"/>
+        </w:rPr>
+        <w:t>:</w:t>
+      </w:r>
+      <w:r>
+        <w:t xml:space="preserve"> </w:t>
+      </w:r>
+      <w:proofErr w:type="spellStart"/>
+      <w:r>
+        <w:rPr>
+          <w:b/>
+          <w:bCs/>
+          <w:u w:val="single"/>
+        </w:rPr>
+        <w:t>maxima_cantidad</w:t>
+      </w:r>
+      <w:r>
+        <w:rPr>
+          <w:b/>
+          <w:bCs/>
+          <w:u w:val="single"/>
+        </w:rPr>
+        <w:t>_ventas_de_</w:t>
+      </w:r>
+      <w:r>
+        <w:rPr>
+          <w:b/>
+          <w:bCs/>
+          <w:u w:val="single"/>
+        </w:rPr>
+        <w:t>vendedoras</w:t>
+      </w:r>
+      <w:proofErr w:type="spellEnd"/>
+    </w:p>
+    <w:p>
+      <w:pPr>
+        <w:rPr>
+          <w:u w:val="single"/>
+        </w:rPr>
+      </w:pPr>
+      <w:r>
+        <w:rPr>
+          <w:noProof/>
+        </w:rPr>
+        <w:lastRenderedPageBreak/>
+        <mc:AlternateContent>
+          <mc:Choice Requires="wpi">
+            <w:drawing>
+              <wp:anchor distT="0" distB="0" distL="114300" distR="114300" simplePos="0" relativeHeight="251749376" behindDoc="0" locked="0" layoutInCell="1" allowOverlap="1" wp14:anchorId="2B34FB22" wp14:editId="2A930445">
+                <wp:simplePos x="0" y="0"/>
+                <wp:positionH relativeFrom="column">
+                  <wp:posOffset>-1947435</wp:posOffset>
+                </wp:positionH>
+                <wp:positionV relativeFrom="paragraph">
+                  <wp:posOffset>262075</wp:posOffset>
+                </wp:positionV>
+                <wp:extent cx="360" cy="360"/>
+                <wp:effectExtent l="95250" t="152400" r="114300" b="152400"/>
+                <wp:wrapNone/>
+                <wp:docPr id="1991407200" name="Entrada de lápiz 1991407200"/>
+                <wp:cNvGraphicFramePr/>
+                <a:graphic xmlns:a="http://schemas.openxmlformats.org/drawingml/2006/main">
+                  <a:graphicData uri="http://schemas.microsoft.com/office/word/2010/wordprocessingInk">
+                    <w14:contentPart bwMode="auto" r:id="rId75">
+                      <w14:nvContentPartPr>
+                        <w14:cNvContentPartPr/>
+                      </w14:nvContentPartPr>
+                      <w14:xfrm>
+                        <a:off x="0" y="0"/>
+                        <a:ext cx="360" cy="360"/>
+                      </w14:xfrm>
+                    </w14:contentPart>
+                  </a:graphicData>
+                </a:graphic>
+              </wp:anchor>
+            </w:drawing>
+          </mc:Choice>
+          <mc:Fallback>
+            <w:pict>
+              <v:shape w14:anchorId="67558642" id="Entrada de lápiz 1991407200" o:spid="_x0000_s1026" type="#_x0000_t75" style="position:absolute;margin-left:-157.6pt;margin-top:12.15pt;width:8.55pt;height:17.05pt;z-index:251749376;visibility:visible;mso-wrap-style:square;mso-wrap-distance-left:9pt;mso-wrap-distance-top:0;mso-wrap-distance-right:9pt;mso-wrap-distance-bottom:0;mso-position-horizontal:absolute;mso-position-horizontal-relative:text;mso-position-vertical:absolute;mso-position-vertical-relative:text" o:gfxdata="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">
+                <v:imagedata r:id="rId73" o:title=""/>
+              </v:shape>
+            </w:pict>
+          </mc:Fallback>
+        </mc:AlternateContent>
+      </w:r>
+      <w:r>
+        <w:rPr>
+          <w:noProof/>
+        </w:rPr>
+        <mc:AlternateContent>
+          <mc:Choice Requires="wpi">
+            <w:drawing>
+              <wp:anchor distT="0" distB="0" distL="114300" distR="114300" simplePos="0" relativeHeight="251748352" behindDoc="0" locked="0" layoutInCell="1" allowOverlap="1" wp14:anchorId="65179864" wp14:editId="553E1F8D">
+                <wp:simplePos x="0" y="0"/>
+                <wp:positionH relativeFrom="column">
+                  <wp:posOffset>-1147155</wp:posOffset>
+                </wp:positionH>
+                <wp:positionV relativeFrom="paragraph">
+                  <wp:posOffset>166675</wp:posOffset>
+                </wp:positionV>
+                <wp:extent cx="360" cy="360"/>
+                <wp:effectExtent l="95250" t="152400" r="114300" b="152400"/>
+                <wp:wrapNone/>
+                <wp:docPr id="2045335513" name="Entrada de lápiz 2045335513"/>
+                <wp:cNvGraphicFramePr/>
+                <a:graphic xmlns:a="http://schemas.openxmlformats.org/drawingml/2006/main">
+                  <a:graphicData uri="http://schemas.microsoft.com/office/word/2010/wordprocessingInk">
+                    <w14:contentPart bwMode="auto" r:id="rId76">
+                      <w14:nvContentPartPr>
+                        <w14:cNvContentPartPr/>
+                      </w14:nvContentPartPr>
+                      <w14:xfrm>
+                        <a:off x="0" y="0"/>
+                        <a:ext cx="360" cy="360"/>
+                      </w14:xfrm>
+                    </w14:contentPart>
+                  </a:graphicData>
+                </a:graphic>
+              </wp:anchor>
+            </w:drawing>
+          </mc:Choice>
+          <mc:Fallback>
+            <w:pict>
+              <v:shape w14:anchorId="22065964" id="Entrada de lápiz 2045335513" o:spid="_x0000_s1026" type="#_x0000_t75" style="position:absolute;margin-left:-94.6pt;margin-top:4.6pt;width:8.55pt;height:17.05pt;z-index:251748352;visibility:visible;mso-wrap-style:square;mso-wrap-distance-left:9pt;mso-wrap-distance-top:0;mso-wrap-distance-right:9pt;mso-wrap-distance-bottom:0;mso-position-horizontal:absolute;mso-position-horizontal-relative:text;mso-position-vertical:absolute;mso-position-vertical-relative:text" o:gfxdata="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">
+                <v:imagedata r:id="rId73" o:title=""/>
+              </v:shape>
+            </w:pict>
+          </mc:Fallback>
+        </mc:AlternateContent>
+      </w:r>
+      <w:r>
+        <w:t xml:space="preserve">Descripción: verifica que el programa se ejecute correctamente cuando se tiene </w:t>
+      </w:r>
+      <w:r>
+        <w:t xml:space="preserve">la máxima cantidad de ventas por </w:t>
+      </w:r>
+      <w:r>
+        <w:t>vendedora. Estas empataran para que realice la mayor cantidad de ciclos.</w:t>
+      </w:r>
+    </w:p>
+    <w:tbl>
+      <w:tblPr>
+        <w:tblW w:w="0" w:type="auto"/>
+        <w:tblInd w:w="19" w:type="dxa"/>
+        <w:tblBorders>
+          <w:top w:val="single" w:sz="4" w:space="0" w:color="auto"/>
+          <w:left w:val="single" w:sz="4" w:space="0" w:color="auto"/>
+          <w:bottom w:val="single" w:sz="4" w:space="0" w:color="auto"/>
+          <w:right w:val="single" w:sz="4" w:space="0" w:color="auto"/>
+          <w:insideH w:val="single" w:sz="4" w:space="0" w:color="auto"/>
+          <w:insideV w:val="single" w:sz="4" w:space="0" w:color="auto"/>
+        </w:tblBorders>
+        <w:tblCellMar>
+          <w:left w:w="70" w:type="dxa"/>
+          <w:right w:w="70" w:type="dxa"/>
+        </w:tblCellMar>
+        <w:tblLook w:val="0000" w:firstRow="0" w:lastRow="0" w:firstColumn="0" w:lastColumn="0" w:noHBand="0" w:noVBand="0"/>
+      </w:tblPr>
+      <w:tblGrid>
+        <w:gridCol w:w="4440"/>
+        <w:gridCol w:w="3906"/>
+      </w:tblGrid>
+      <w:tr>
+        <w:trPr>
+          <w:trHeight w:val="495"/>
+        </w:trPr>
+        <w:tc>
+          <w:tcPr>
+            <w:tcW w:w="4440" w:type="dxa"/>
+            <w:vAlign w:val="center"/>
+          </w:tcPr>
+          <w:p>
+            <w:pPr>
+              <w:jc w:val="center"/>
+              <w:rPr>
+                <w:rFonts w:ascii="Times New Roman" w:hAnsi="Times New Roman" w:cs="Times New Roman"/>
+                <w:sz w:val="28"/>
+                <w:szCs w:val="28"/>
+              </w:rPr>
+            </w:pPr>
+            <w:r>
+              <w:rPr>
+                <w:b/>
+                <w:bCs/>
+                <w:u w:val="single"/>
+              </w:rPr>
+              <w:t>maxima_cantidad_vendedoras</w:t>
+            </w:r>
+            <w:r>
+              <w:rPr>
+                <w:rFonts w:ascii="Times New Roman" w:hAnsi="Times New Roman" w:cs="Times New Roman"/>
+                <w:sz w:val="28"/>
+                <w:szCs w:val="28"/>
+              </w:rPr>
+              <w:t>.in</w:t>
+            </w:r>
+          </w:p>
+        </w:tc>
+        <w:tc>
+          <w:tcPr>
+            <w:tcW w:w="3906" w:type="dxa"/>
+            <w:vAlign w:val="center"/>
+          </w:tcPr>
+          <w:p>
+            <w:pPr>
+              <w:jc w:val="center"/>
+              <w:rPr>
+                <w:rFonts w:ascii="Times New Roman" w:hAnsi="Times New Roman" w:cs="Times New Roman"/>
+                <w:sz w:val="28"/>
+                <w:szCs w:val="28"/>
+              </w:rPr>
+            </w:pPr>
+            <w:proofErr w:type="spellStart"/>
+            <w:r>
+              <w:rPr>
+                <w:b/>
+                <w:bCs/>
+                <w:u w:val="single"/>
+              </w:rPr>
+              <w:t>maxima_cantidad_vendedoras</w:t>
+            </w:r>
+            <w:r>
+              <w:rPr>
+                <w:rFonts w:ascii="Times New Roman" w:hAnsi="Times New Roman" w:cs="Times New Roman"/>
+                <w:sz w:val="28"/>
+                <w:szCs w:val="28"/>
+              </w:rPr>
+              <w:t>.out</w:t>
+            </w:r>
+            <w:proofErr w:type="spellEnd"/>
+          </w:p>
+        </w:tc>
+      </w:tr>
+      <w:tr>
+        <w:trPr>
+          <w:trHeight w:val="1710"/>
+        </w:trPr>
+        <w:tc>
+          <w:tcPr>
+            <w:tcW w:w="4440" w:type="dxa"/>
+            <w:vAlign w:val="center"/>
+          </w:tcPr>
+          <w:p>
+            <w:pPr>
+              <w:rPr>
+                <w:rFonts w:ascii="Times New Roman" w:hAnsi="Times New Roman" w:cs="Times New Roman"/>
+              </w:rPr>
+            </w:pPr>
+            <w:r>
+              <w:rPr>
+                <w:rFonts w:ascii="Times New Roman" w:hAnsi="Times New Roman" w:cs="Times New Roman"/>
+                <w:kern w:val="0"/>
+              </w:rPr>
+              <w:t>…</w:t>
+            </w:r>
+          </w:p>
+        </w:tc>
+        <w:tc>
+          <w:tcPr>
+            <w:tcW w:w="3906" w:type="dxa"/>
+          </w:tcPr>
+          <w:p>
+            <w:pPr>
+              <w:rPr>
+                <w:rFonts w:ascii="Courier New" w:hAnsi="Courier New" w:cs="Courier New"/>
+                <w:kern w:val="0"/>
+                <w:u w:val="single"/>
+              </w:rPr>
+            </w:pPr>
+            <w:r>
+              <w:rPr>
+                <w:rFonts w:ascii="Courier New" w:hAnsi="Courier New" w:cs="Courier New"/>
+                <w:kern w:val="0"/>
+              </w:rPr>
+              <w:t>No se puede desempatar</w:t>
+            </w:r>
+          </w:p>
+        </w:tc>
+      </w:tr>
+    </w:tbl>
+    <w:p>
+      <w:pPr>
+        <w:rPr>
+          <w:u w:val="single"/>
           <w:lang w:val="es-ES"/>
         </w:rPr>
       </w:pPr>
@@ -3823,7 +5022,7 @@
   <w:style w:type="paragraph" w:default="1" w:styleId="Normal">
     <w:name w:val="Normal"/>
     <w:qFormat/>
-    <w:rsid w:val="00D16EA4"/>
+    <w:rsid w:val="007D5E28"/>
   </w:style>
   <w:style w:type="paragraph" w:styleId="Ttulo1">
     <w:name w:val="heading 1"/>
@@ -4378,28 +5577,86 @@
         <inkml:traceFormat>
           <inkml:channel name="X" type="integer" min="-2.14748E9" max="2.14748E9" units="cm"/>
           <inkml:channel name="Y" type="integer" min="-2.14748E9" max="2.14748E9" units="cm"/>
+          <inkml:channel name="F" type="integer" max="32767" units="dev"/>
         </inkml:traceFormat>
         <inkml:channelProperties>
           <inkml:channelProperty channel="X" name="resolution" value="1000" units="1/cm"/>
           <inkml:channelProperty channel="Y" name="resolution" value="1000" units="1/cm"/>
+          <inkml:channelProperty channel="F" name="resolution" value="0" units="1/dev"/>
         </inkml:channelProperties>
       </inkml:inkSource>
-      <inkml:timestamp xml:id="ts0" timeString="2021-09-05T03:16:02.314"/>
+      <inkml:timestamp xml:id="ts0" timeString="2024-06-03T20:12:05.363"/>
     </inkml:context>
     <inkml:brush xml:id="br0">
-      <inkml:brushProperty name="width" value="0.3" units="cm"/>
-      <inkml:brushProperty name="height" value="0.6" units="cm"/>
-      <inkml:brushProperty name="color" value="#FF8517"/>
-      <inkml:brushProperty name="tip" value="rectangle"/>
-      <inkml:brushProperty name="rasterOp" value="maskPen"/>
-      <inkml:brushProperty name="ignorePressure" value="1"/>
+      <inkml:brushProperty name="width" value="0.05" units="cm"/>
+      <inkml:brushProperty name="height" value="0.05" units="cm"/>
     </inkml:brush>
   </inkml:definitions>
-  <inkml:trace contextRef="#ctx0" brushRef="#br0">1 0,'4'9,"7"3,9 0,12-3,12 2,14-1,5 2,10-1,6-2,-1-3,-1-2,-4 2,-10 1,-12-1,-13-2</inkml:trace>
+  <inkml:trace contextRef="#ctx0" brushRef="#br0">2 277 24575,'-1'61'0,"3"117"0,-2-175 0,0 1 0,1 0 0,0-1 0,0 1 0,0-1 0,0 1 0,0-1 0,1 0 0,0 1 0,-1-1 0,1 0 0,0 0 0,1 0 0,-1 0 0,0-1 0,1 1 0,0 0 0,-1-1 0,1 0 0,0 0 0,0 0 0,1 0 0,-1 0 0,0-1 0,0 1 0,1-1 0,-1 0 0,1 0 0,-1 0 0,1 0 0,0-1 0,-1 1 0,6-1 0,0 0 0,1 0 0,0 0 0,-1-1 0,1-1 0,-1 1 0,1-1 0,-1-1 0,0 0 0,1 0 0,-1-1 0,12-7 0,-3-2 0,1 0 0,-2-2 0,0 0 0,0 0 0,24-33 0,62-101 0,-33 44 0,-45 71-109,72-107-1147,-86 125-5570</inkml:trace>
 </inkml:ink>
 </file>
 
 <file path=word/ink/ink10.xml><?xml version="1.0" encoding="utf-8"?>
+<inkml:ink xmlns:inkml="http://www.w3.org/2003/InkML">
+  <inkml:definitions>
+    <inkml:context xml:id="ctx0">
+      <inkml:inkSource xml:id="inkSrc0">
+        <inkml:traceFormat>
+          <inkml:channel name="X" type="integer" min="-2.14748E9" max="2.14748E9" units="cm"/>
+          <inkml:channel name="Y" type="integer" min="-2.14748E9" max="2.14748E9" units="cm"/>
+          <inkml:channel name="F" type="integer" max="32767" units="dev"/>
+        </inkml:traceFormat>
+        <inkml:channelProperties>
+          <inkml:channelProperty channel="X" name="resolution" value="1000" units="1/cm"/>
+          <inkml:channelProperty channel="Y" name="resolution" value="1000" units="1/cm"/>
+          <inkml:channelProperty channel="F" name="resolution" value="0" units="1/dev"/>
+        </inkml:channelProperties>
+      </inkml:inkSource>
+      <inkml:timestamp xml:id="ts0" timeString="2024-06-03T20:11:44.683"/>
+    </inkml:context>
+    <inkml:brush xml:id="br0">
+      <inkml:brushProperty name="width" value="0.05" units="cm"/>
+      <inkml:brushProperty name="height" value="0.05" units="cm"/>
+    </inkml:brush>
+  </inkml:definitions>
+  <inkml:trace contextRef="#ctx0" brushRef="#br0">20 0 24575,'4'1'0,"0"0"0,0 0 0,0 0 0,0 0 0,0 1 0,0 0 0,0-1 0,-1 1 0,1 1 0,-1-1 0,0 0 0,1 1 0,-1 0 0,0 0 0,0 0 0,2 4 0,48 63 0,-36-45 0,0 0 0,0 2 0,-2 0 0,-1 1 0,-2 0 0,11 32 0,-14-33 0,-1 0 0,-2 1 0,0 0 0,-2 0 0,-1 0 0,-2 0 0,-1 34 0,-1-45 0,-1 0 0,0-1 0,-1 0 0,-1 0 0,0 1 0,-1-2 0,-1 1 0,-1-1 0,0 0 0,-1 0 0,0-1 0,-1 0 0,-18 21 0,17-23 0,1 0 0,0 1 0,1 0 0,-10 22 0,11-20 0,-1 1 0,-20 25 0,23-36-92,0-1 1,0 0-1,0 0 0,-1-1 0,0 1 0,0-1 0,0 0 1,0-1-1,0 0 0,-11 3 0,14-4-263,-19 5-6471</inkml:trace>
+  <inkml:trace contextRef="#ctx0" brushRef="#br0" timeOffset="888.35">628 159 24575,'0'63'0,"2"-3"0,-3 0 0,-16 103 0,11-123-455,2-1 0,2 67 0,2-84-6371</inkml:trace>
+  <inkml:trace contextRef="#ctx0" brushRef="#br0" timeOffset="1948.21">893 345 24575,'-1'1'0,"0"-1"0,-1 1 0,1-1 0,0 1 0,0-1 0,0 1 0,0 0 0,0 0 0,0-1 0,0 1 0,0 0 0,1 0 0,-1 0 0,0 0 0,0 0 0,1 0 0,-1 0 0,0 0 0,1 0 0,-1 1 0,1-1 0,0 0 0,-1 0 0,1 0 0,0 1 0,0-1 0,0 2 0,-5 40 0,5-38 0,-5 75 0,10 109 0,-5-186 0,0 1 0,0-1 0,1 0 0,0 1 0,-1-1 0,1 0 0,0 1 0,1-1 0,-1 0 0,0 0 0,1 0 0,0 0 0,0 0 0,0 0 0,0-1 0,0 1 0,1-1 0,-1 1 0,1-1 0,-1 0 0,1 0 0,0 0 0,0 0 0,0 0 0,0-1 0,0 1 0,6 1 0,-5-2 0,1-1 0,0 1 0,0-1 0,-1 0 0,1-1 0,0 1 0,-1-1 0,1 1 0,0-1 0,-1-1 0,1 1 0,-1-1 0,1 0 0,-1 0 0,0 0 0,0 0 0,0-1 0,0 0 0,6-4 0,-3-1 0,0 1 0,-1-1 0,0-1 0,0 1 0,0-1 0,-1 0 0,0 0 0,-1-1 0,0 1 0,3-14 0,-1 1 0,-1 0 0,0 0 0,2-39 0,-7 54 0,0 1 0,0 0 0,-1-1 0,1 1 0,-1 0 0,-1-1 0,1 1 0,-1 0 0,0 0 0,0 0 0,-1 0 0,0 0 0,0 1 0,0-1 0,-1 1 0,0 0 0,0 0 0,0 0 0,0 1 0,-1-1 0,0 1 0,0 0 0,0 0 0,0 1 0,-1 0 0,1 0 0,-1 0 0,0 0 0,0 1 0,0 0 0,0 0 0,0 1 0,0-1 0,-1 1 0,1 1 0,-1-1 0,1 1 0,0 0 0,-1 1 0,1 0 0,0 0 0,-1 0 0,1 0 0,0 1 0,-11 5 0,-60 39-1365,62-36-5461</inkml:trace>
+  <inkml:trace contextRef="#ctx0" brushRef="#br0" timeOffset="3280.73">1396 265 24575,'29'0'0,"-18"-1"0,-1 1 0,1 0 0,-1 0 0,1 1 0,-1 1 0,15 3 0,-22-4 0,0 1 0,0-1 0,0 1 0,-1-1 0,1 1 0,-1 0 0,1 0 0,-1 0 0,0 1 0,0-1 0,0 0 0,0 1 0,0-1 0,0 1 0,-1 0 0,1-1 0,-1 1 0,0 0 0,0 0 0,0 0 0,0 0 0,0 0 0,-1 0 0,1 0 0,-1 0 0,0 5 0,0 2 0,0 0 0,-1 0 0,-1-1 0,1 1 0,-1 0 0,-1-1 0,0 1 0,0-1 0,-1 0 0,-9 17 0,-7 8 0,-35 43 0,33-45 0,11-20 0,-1 0 0,1 0 0,-2-1 0,0-1 0,0 0 0,-1 0 0,0-2 0,-27 13 0,-27 18 0,66-37 0,-1-1 0,1 1 0,0-1 0,0 1 0,-1 0 0,1 0 0,0 0 0,1 0 0,-1 0 0,0 1 0,1-1 0,-1 0 0,1 1 0,0-1 0,0 1 0,0-1 0,-1 5 0,2-5 0,-1 0 0,1 0 0,1 0 0,-1 0 0,0 0 0,0 0 0,1 0 0,-1 0 0,1 0 0,0 0 0,0 0 0,0 0 0,-1 0 0,2 0 0,-1-1 0,0 1 0,0 0 0,2 1 0,1 1 0,1 1 0,0-1 0,0-1 0,0 1 0,0-1 0,1 1 0,-1-2 0,1 1 0,0-1 0,0 1 0,0-2 0,0 1 0,12 1 0,159-2 78,-87-3-1521,-68 2-5383</inkml:trace>
+</inkml:ink>
+</file>
+
+<file path=word/ink/ink11.xml><?xml version="1.0" encoding="utf-8"?>
+<inkml:ink xmlns:inkml="http://www.w3.org/2003/InkML">
+  <inkml:definitions>
+    <inkml:context xml:id="ctx0">
+      <inkml:inkSource xml:id="inkSrc0">
+        <inkml:traceFormat>
+          <inkml:channel name="X" type="integer" min="-2.14748E9" max="2.14748E9" units="cm"/>
+          <inkml:channel name="Y" type="integer" min="-2.14748E9" max="2.14748E9" units="cm"/>
+          <inkml:channel name="F" type="integer" max="32767" units="dev"/>
+        </inkml:traceFormat>
+        <inkml:channelProperties>
+          <inkml:channelProperty channel="X" name="resolution" value="1000" units="1/cm"/>
+          <inkml:channelProperty channel="Y" name="resolution" value="1000" units="1/cm"/>
+          <inkml:channelProperty channel="F" name="resolution" value="0" units="1/dev"/>
+        </inkml:channelProperties>
+      </inkml:inkSource>
+      <inkml:timestamp xml:id="ts0" timeString="2024-06-03T20:13:23.685"/>
+    </inkml:context>
+    <inkml:brush xml:id="br0">
+      <inkml:brushProperty name="width" value="0.05" units="cm"/>
+      <inkml:brushProperty name="height" value="0.05" units="cm"/>
+    </inkml:brush>
+  </inkml:definitions>
+  <inkml:trace contextRef="#ctx0" brushRef="#br0">1086 0 24575,'49'37'0,"-42"-33"0,0 0 0,0 1 0,-1 0 0,0 0 0,0 0 0,0 1 0,0 0 0,-1 0 0,6 8 0,3 13 0,-1-1 0,-1 2 0,-1-1 0,-1 2 0,-2-1 0,-1 1 0,5 47 0,-4 14 0,-6 105 0,-3-104 0,0-71 0,-1 0 0,-1 0 0,-1 0 0,0 0 0,-1-1 0,-14 33 0,-61 109 0,59-122 0,-2 2 0,-2-2 0,-1-1 0,-38 42 0,-102 94 0,132-140 0,-3-2 0,-1-2 0,-1-2 0,-48 27 0,71-46 0,-31 17 0,0-3 0,-69 23 0,-39 19 0,113-43 0,26-13 0,-1 0 0,-1-1 0,1 0 0,-34 8 0,-9 2-1365,42-14-5461</inkml:trace>
+  <inkml:trace contextRef="#ctx0" brushRef="#br0" timeOffset="2735.05">1933 688 24575,'35'5'0,"0"0"0,0 3 0,64 22 0,-21-7 0,-68-20 0,0 0 0,0 0 0,0 1 0,0 1 0,-1-1 0,1 2 0,-1-1 0,-1 1 0,1 1 0,14 13 0,-20-16 0,1 0 0,-1 1 0,0-1 0,-1 1 0,1 0 0,-1 0 0,0 0 0,0 0 0,0 0 0,-1 0 0,0 1 0,0-1 0,0 0 0,0 1 0,-1-1 0,0 1 0,0-1 0,-1 0 0,0 1 0,1-1 0,-2 0 0,1 1 0,-3 4 0,-1 5 0,-1-1 0,-1 0 0,-1 0 0,0-1 0,0 0 0,-1-1 0,-1 0 0,0 0 0,-1-1 0,0 0 0,-25 18 0,-12 4 0,-97 51 0,55-35 0,-47 21 0,49-18 0,-64 40 0,100-62 0,56-27 0,1 0 0,0 0 0,0-1 0,0 0 0,0 0 0,0 0 0,1 0 0,5 0 0,30 4-19,1-2-1,-1-2 0,53-4 1,-22 0-1268,-50 2-5539</inkml:trace>
+  <inkml:trace contextRef="#ctx0" brushRef="#br0" timeOffset="3533.94">2436 1111 24575,'-2'138'0,"5"149"0,-3-282 0,1-1 0,0 1 0,0 0 0,0-1 0,0 1 0,1 0 0,0-1 0,0 0 0,0 1 0,0-1 0,1 0 0,0 0 0,-1 0 0,2-1 0,4 6 0,-1-4 0,-1 0 0,1 0 0,0-1 0,0 0 0,0 0 0,1-1 0,-1 0 0,13 3 0,10 1 0,0-2 0,1-2 0,55 0 0,-83-3 0,13 1 0,-1-1 0,0-1 0,1-1 0,-1 0 0,0-1 0,0-1 0,0 0 0,27-12 0,-35 12 0,0 0 0,-1 0 0,0 0 0,1-1 0,-2 0 0,1 0 0,-1 0 0,0-1 0,0 0 0,0 0 0,-1 0 0,0-1 0,0 1 0,0-1 0,-1 0 0,0 0 0,0 0 0,-1 0 0,0-1 0,1-9 0,0 4 0,-1 0 0,-1 0 0,0 0 0,0 0 0,-1 0 0,-1-1 0,0 1 0,-1 0 0,-1 0 0,0 0 0,0 0 0,-1 1 0,-1 0 0,0-1 0,-1 2 0,0-1 0,-1 0 0,0 1 0,-1 1 0,0-1 0,-1 1 0,-13-12 0,12 12 0,-1 0 0,0 1 0,-1 0 0,0 1 0,0 1 0,0-1 0,-1 2 0,0 0 0,-1 1 0,1 0 0,-1 1 0,0 0 0,0 1 0,-1 1 0,-18-1 0,16 1 0,0 1 0,0 2 0,-1-1 0,1 2 0,0 0 0,0 1 0,1 1 0,-1 1 0,1 0 0,0 1 0,0 1 0,-23 13 0,-21 8 0,52-25 0,0 0 0,0 0 0,0 1 0,0 0 0,0 0 0,1 1 0,0 0 0,0 1 0,0-1 0,1 1 0,0 0 0,-9 12 0,10-6-1365,4-1-5461</inkml:trace>
+  <inkml:trace contextRef="#ctx0" brushRef="#br0" timeOffset="4343.38">3150 1005 24575,'20'0'0,"17"0"0,1 1 0,-1 1 0,54 11 0,-64-8 0,0-2 0,0-1 0,46-2 0,27 1 0,-98 0 0,1-1 0,-1 0 0,1 1 0,-1-1 0,0 1 0,1 0 0,-1 0 0,0 0 0,1 0 0,-1 0 0,0 0 0,0 1 0,0-1 0,0 1 0,0-1 0,0 1 0,-1 0 0,1 0 0,0 0 0,1 3 0,-1-1 0,0 0 0,0 1 0,0-1 0,-1 1 0,0-1 0,0 1 0,0 0 0,0-1 0,-1 1 0,0 6 0,0 0 0,-1 1 0,0 0 0,-1-1 0,-1 1 0,1-1 0,-2 1 0,0-1 0,-6 12 0,-28 45 0,-3-2 0,-3-2 0,-59 65 0,78-96 0,-40 67 0,31-43 0,31-54 0,1-1 0,1 1 0,-1 0 0,0 0 0,1 0 0,-1 0 0,1 0 0,0 0 0,0 0 0,0 1 0,0-1 0,1 0 0,0 1 0,-1-1 0,1 0 0,0 1 0,0-1 0,1 0 0,-1 1 0,1-1 0,0 0 0,0 0 0,1 5 0,1-5 0,0 1 0,0-1 0,0 1 0,0-1 0,1 0 0,0 0 0,-1 0 0,1-1 0,0 1 0,0-1 0,0 0 0,1 0 0,-1-1 0,0 1 0,1-1 0,7 2 0,19 2 0,0-1 0,1-2 0,0-1 0,48-4 0,0 0 0,-51 2-227,0-2-1,-1-1 1,0-1-1,0-2 1,31-10-1,-42 10-6598</inkml:trace>
+</inkml:ink>
+</file>
+
+<file path=word/ink/ink12.xml><?xml version="1.0" encoding="utf-8"?>
 <inkml:ink xmlns:inkml="http://www.w3.org/2003/InkML">
   <inkml:definitions>
     <inkml:context xml:id="ctx0">
@@ -4413,22 +5670,53 @@
           <inkml:channelProperty channel="Y" name="resolution" value="1000" units="1/cm"/>
         </inkml:channelProperties>
       </inkml:inkSource>
-      <inkml:timestamp xml:id="ts0" timeString="2021-09-05T03:15:03.325"/>
+      <inkml:timestamp xml:id="ts0" timeString="2024-06-03T20:10:53.357"/>
     </inkml:context>
     <inkml:brush xml:id="br0">
-      <inkml:brushProperty name="width" value="0.3" units="cm"/>
-      <inkml:brushProperty name="height" value="0.6" units="cm"/>
-      <inkml:brushProperty name="color" value="#FF8517"/>
+      <inkml:brushProperty name="width" value="0.4" units="cm"/>
+      <inkml:brushProperty name="height" value="0.8" units="cm"/>
+      <inkml:brushProperty name="color" value="#EF0C4D"/>
       <inkml:brushProperty name="tip" value="rectangle"/>
       <inkml:brushProperty name="rasterOp" value="maskPen"/>
       <inkml:brushProperty name="ignorePressure" value="1"/>
     </inkml:brush>
   </inkml:definitions>
-  <inkml:trace contextRef="#ctx0" brushRef="#br0">1 0,'4'0,"11"0,17 0,33 5,25 1,15 4,20 0,13 5,-5-3,-11 3,-16-2,-23-3,-26-3</inkml:trace>
+  <inkml:trace contextRef="#ctx0" brushRef="#br0">0 51,'0'-1,"1"0,-1 0,1 0,-1 0,1 0,0 0,0-1,-1 1,1 1,0-1,0 0,0 0,0 0,0 0,0 1,0-1,0 0,0 1,0-1,0 1,1-1,-1 1,0 0,0-1,0 1,1 0,1 0,41-5,-39 5,503-3,-262 5,-186-1,-10 0,1-2,-1-2,59-11,-85 9,-5 2</inkml:trace>
 </inkml:ink>
 </file>
 
-<file path=word/ink/ink11.xml><?xml version="1.0" encoding="utf-8"?>
+<file path=word/ink/ink13.xml><?xml version="1.0" encoding="utf-8"?>
+<inkml:ink xmlns:inkml="http://www.w3.org/2003/InkML">
+  <inkml:definitions>
+    <inkml:context xml:id="ctx0">
+      <inkml:inkSource xml:id="inkSrc0">
+        <inkml:traceFormat>
+          <inkml:channel name="X" type="integer" min="-2.14748E9" max="2.14748E9" units="cm"/>
+          <inkml:channel name="Y" type="integer" min="-2.14748E9" max="2.14748E9" units="cm"/>
+          <inkml:channel name="F" type="integer" max="32767" units="dev"/>
+        </inkml:traceFormat>
+        <inkml:channelProperties>
+          <inkml:channelProperty channel="X" name="resolution" value="1000" units="1/cm"/>
+          <inkml:channelProperty channel="Y" name="resolution" value="1000" units="1/cm"/>
+          <inkml:channelProperty channel="F" name="resolution" value="0" units="1/dev"/>
+        </inkml:channelProperties>
+      </inkml:inkSource>
+      <inkml:timestamp xml:id="ts0" timeString="2024-06-03T20:11:58.993"/>
+    </inkml:context>
+    <inkml:brush xml:id="br0">
+      <inkml:brushProperty name="width" value="0.05" units="cm"/>
+      <inkml:brushProperty name="height" value="0.05" units="cm"/>
+    </inkml:brush>
+  </inkml:definitions>
+  <inkml:trace contextRef="#ctx0" brushRef="#br0">662 807 24575,'2'129'0,"-5"140"0,-10-197 92,9-53-577,0 1-1,-2 27 0,6-25-6340</inkml:trace>
+  <inkml:trace contextRef="#ctx0" brushRef="#br0" timeOffset="575.55">979 781 24575,'0'477'-1365,"0"-454"-5461</inkml:trace>
+  <inkml:trace contextRef="#ctx0" brushRef="#br0" timeOffset="2056.88">1297 913 24575,'-3'1'0,"1"0"0,-1 0 0,0 0 0,1 0 0,-1 0 0,1 1 0,0-1 0,-1 1 0,1-1 0,0 1 0,0 0 0,0 0 0,0 0 0,0 0 0,0 0 0,1 1 0,-1-1 0,-1 4 0,-23 46 0,15-20 0,1 0 0,-6 42 0,14-58 0,0-1 0,1 1 0,1-1 0,0 1 0,1-1 0,1 1 0,4 17 0,-5-28 0,1-1 0,0 0 0,-1 0 0,1 0 0,1 0 0,-1 0 0,1 0 0,-1-1 0,1 1 0,0-1 0,0 0 0,1 0 0,-1 0 0,0 0 0,1 0 0,0-1 0,0 0 0,0 0 0,5 3 0,9 1 0,0 0 0,0-1 0,26 4 0,-13-2 0,-26-6 0,0 1 0,0-1 0,0 0 0,0-1 0,-1 1 0,1-1 0,0 0 0,0 0 0,0 0 0,0-1 0,0 0 0,0 0 0,0 0 0,0 0 0,0-1 0,-1 0 0,1 0 0,-1 0 0,1-1 0,-1 1 0,0-1 0,0 0 0,0 0 0,-1-1 0,1 1 0,-1-1 0,1 0 0,-1 0 0,0 0 0,-1 0 0,1 0 0,-1-1 0,0 1 0,3-9 0,3-11 0,-1 0 0,-1-1 0,-2 0 0,0-1 0,0-31 0,-4 42 0,0 0 0,-1 0 0,0 0 0,-2 1 0,0-1 0,0 0 0,-1 1 0,-1 0 0,0 0 0,-10-17 0,12 26 7,0 1 0,0 0 0,0 0 0,-1 0 0,0 0 1,0 1-1,0-1 0,0 1 0,0 0 0,-1 0 0,1 1 0,-1-1 0,0 1 0,0 0 0,0 0 0,-9-1 0,5 1-172,0 0 0,0 1 0,0 1 0,0-1 0,0 2 0,0-1 0,0 1 0,-15 3 0,1 2-6661</inkml:trace>
+  <inkml:trace contextRef="#ctx0" brushRef="#br0" timeOffset="3742.29">0 596 24575,'24'0'0,"-4"-1"0,-1 1 0,1 0 0,-1 2 0,1 0 0,-1 1 0,0 1 0,0 1 0,31 11 0,51 20 0,-75-29 0,0 2 0,41 19 0,-63-25 0,0 0 0,1 0 0,-1 0 0,-1 1 0,1-1 0,0 1 0,-1 0 0,0 0 0,0 0 0,0 1 0,-1-1 0,1 1 0,-1 0 0,0-1 0,0 1 0,-1 0 0,1 0 0,-1 0 0,1 10 0,0 10 0,-1 0 0,-4 49 0,1-30 0,2-34 0,-1 0 0,-1 0 0,1 0 0,-1 0 0,-1 0 0,0 0 0,0 0 0,-1-1 0,0 0 0,-1 0 0,0 0 0,0 0 0,-1-1 0,0 0 0,-1 0 0,-9 9 0,5-4 0,0-1 0,1 2 0,1 0 0,-10 19 0,12-20 0,-1 0 0,0 0 0,0-1 0,-1 0 0,-1-1 0,-14 14 0,10-15 33,-1 0-1,0 0 1,-18 7 0,-22 14-1529,41-22-5330</inkml:trace>
+  <inkml:trace contextRef="#ctx0" brushRef="#br0" timeOffset="5288.04">1667 332 24575,'-2'50'0,"1"-32"0,0 0 0,1 0 0,1 0 0,1 0 0,4 21 0,-6-38 0,0-1 0,0 1 0,0 0 0,0-1 0,0 1 0,0-1 0,0 1 0,0 0 0,0-1 0,1 1 0,-1 0 0,0-1 0,1 1 0,-1-1 0,0 1 0,1 0 0,-1-1 0,0 1 0,1-1 0,-1 1 0,1-1 0,-1 0 0,1 1 0,-1-1 0,1 1 0,-1-1 0,1 0 0,0 0 0,-1 1 0,1-1 0,0 0 0,-1 0 0,1 0 0,-1 1 0,1-1 0,0 0 0,-1 0 0,1 0 0,0 0 0,-1 0 0,1 0 0,0 0 0,-1-1 0,1 1 0,0 0 0,-1 0 0,1 0 0,-1-1 0,1 1 0,0 0 0,-1-1 0,1 1 0,-1 0 0,1-1 0,-1 1 0,2-2 0,28-37 0,-17 22 0,20-17 0,-2-2 0,-1-2 0,-2 0 0,-2-2 0,-1-1 0,20-47 0,-26 49-682,40-59-1,-49 85-6143</inkml:trace>
+</inkml:ink>
+</file>
+
+<file path=word/ink/ink14.xml><?xml version="1.0" encoding="utf-8"?>
 <inkml:ink xmlns:inkml="http://www.w3.org/2003/InkML">
   <inkml:definitions>
     <inkml:context xml:id="ctx0">
@@ -4442,22 +5730,428 @@
           <inkml:channelProperty channel="Y" name="resolution" value="1000" units="1/cm"/>
         </inkml:channelProperties>
       </inkml:inkSource>
-      <inkml:timestamp xml:id="ts0" timeString="2021-09-05T03:15:11.111"/>
+      <inkml:timestamp xml:id="ts0" timeString="2024-06-03T20:10:55.450"/>
     </inkml:context>
     <inkml:brush xml:id="br0">
-      <inkml:brushProperty name="width" value="0.3" units="cm"/>
-      <inkml:brushProperty name="height" value="0.6" units="cm"/>
-      <inkml:brushProperty name="color" value="#00F900"/>
+      <inkml:brushProperty name="width" value="0.4" units="cm"/>
+      <inkml:brushProperty name="height" value="0.8" units="cm"/>
+      <inkml:brushProperty name="color" value="#EF0C4D"/>
       <inkml:brushProperty name="tip" value="rectangle"/>
       <inkml:brushProperty name="rasterOp" value="maskPen"/>
       <inkml:brushProperty name="ignorePressure" value="1"/>
     </inkml:brush>
   </inkml:definitions>
-  <inkml:trace contextRef="#ctx0" brushRef="#br0">87 132,'0'-1,"1"0,0 1,0-1,1 0,-1 0,0 1,0-1,0 0,0 1,0-1,1 1,-1 0,0-1,1 1,-1 0,0 0,0 0,1 0,-1 0,0 0,1 0,-1 0,0 0,1 1,-1-1,0 0,0 1,0-1,1 1,-1 0,0-1,0 1,0 0,0 0,0 0,0-1,0 1,0 0,0 2,3 1,0 1,0 0,0 0,-1 0,0 1,4 10,5 24,-2 1,-1 1,3 58,-5-46,-1 23,-5 120,0 14,12-109,-7-62,2 55,-30 313,19-239,-1 5,-1-146,0 0,-11 29,9-33,1 0,1 0,-4 37,-3 104,-2 88,7-213,5-36,1 0,-1 1,1-1,0 0,1 0,-1 1,1-1,0 1,0-1,0 0,0 1,1-1,0 0,0 0,2 6,-2-9,1 0,0-1,-1 1,1-1,0 1,0-1,-1 1,1-1,0 0,0 0,0 0,-1 0,1 0,0 0,0-1,0 1,-1 0,1-1,0 0,0 1,-1-1,1 0,-1 0,1 0,0 0,-1 0,2-2,46-34,-46 34,11-8,-1-1,-1-1,0 0,0-1,14-24,-21 28,0 1,0-1,-1 0,0-1,-1 1,0-1,-1 0,0 1,-1-1,0-15,-1 1,1-45,-11-80,7 126,-1 1,-2-1,0 1,-1 1,-2-1,0 1,-16-27,-4 4,-47-55,42 59,-33-54,58 78,0 0,0 0,2-1,0 0,1 0,1 0,-3-21,1-25,4 0,6-90,0 35,-3 94,1 1,1-1,1 1,2 0,13-46,-15 60,2 0,-1 0,1 1,1-1,0 1,0 0,1 1,0-1,0 1,1 1,0-1,0 2,1-1,0 1,18-10,30-8,-42 19,-1 0,1-2,-1 1,-1-2,1 0,14-12,-26 18,1 0,-1 0,0 0,-1-1,1 1,0 0,-1-1,1 1,-1-1,0 0,0 1,0-1,0 0,0 0,-1 0,1 1,-1-1,0 0,0 0,0 0,0 0,0 0,-1 0,1 0,-1 1,0-1,0 0,0 0,0 1,0-1,-1 0,1 1,-1 0,1-1,-4-3,-7-7,0 0,0 1,-1 0,-24-16,25 18,-2 0,3 2,0 0,1-1,0 0,0-1,-8-11,16 19,0 0,1-1,0 1,-1 0,1-1,0 1,0 0,0-1,1 0,-1 1,0-1,1 1,0-1,0 0,0 1,0-1,0 0,0 1,1-1,-1 0,1 1,0-1,-1 1,1-1,0 1,1 0,-1-1,0 1,1 0,-1 0,5-4,5-6,2 0,0 2,0-1,20-10,-19 12,-1 0,0-1,21-20,-30 26,0-2,0 1,0 0,-1-1,0 0,0 0,0 0,0 0,-1 0,0 0,-1-1,1 1,-1-8,1 5,-2-1,1 0,-2 1,1-1,-1 0,0 1,-4-11,4 16,0 0,-1 0,0 0,0 0,0 0,0 0,0 1,-1-1,0 1,1 0,-1 0,0 0,-1 0,1 0,-1 1,1 0,-1-1,-4-1,-18-6</inkml:trace>
+  <inkml:trace contextRef="#ctx0" brushRef="#br0">0 26,'0'-1,"1"0,-1 0,1 0,0 0,-1 0,1-1,0 1,-1 0,1 0,0 1,0-1,0 0,0 0,0 0,0 1,0-1,0 0,0 1,1-1,-1 1,0-1,0 1,0 0,1-1,-1 1,0 0,2 0,42-5,-41 5,44 0,0 2,52 8,52 4,247-15,-376 1</inkml:trace>
 </inkml:ink>
 </file>
 
-<file path=word/ink/ink12.xml><?xml version="1.0" encoding="utf-8"?>
+<file path=word/ink/ink15.xml><?xml version="1.0" encoding="utf-8"?>
+<inkml:ink xmlns:inkml="http://www.w3.org/2003/InkML">
+  <inkml:definitions>
+    <inkml:context xml:id="ctx0">
+      <inkml:inkSource xml:id="inkSrc0">
+        <inkml:traceFormat>
+          <inkml:channel name="X" type="integer" min="-2.14748E9" max="2.14748E9" units="cm"/>
+          <inkml:channel name="Y" type="integer" min="-2.14748E9" max="2.14748E9" units="cm"/>
+          <inkml:channel name="F" type="integer" max="32767" units="dev"/>
+        </inkml:traceFormat>
+        <inkml:channelProperties>
+          <inkml:channelProperty channel="X" name="resolution" value="1000" units="1/cm"/>
+          <inkml:channelProperty channel="Y" name="resolution" value="1000" units="1/cm"/>
+          <inkml:channelProperty channel="F" name="resolution" value="0" units="1/dev"/>
+        </inkml:channelProperties>
+      </inkml:inkSource>
+      <inkml:timestamp xml:id="ts0" timeString="2024-06-03T20:12:31.074"/>
+    </inkml:context>
+    <inkml:brush xml:id="br0">
+      <inkml:brushProperty name="width" value="0.05" units="cm"/>
+      <inkml:brushProperty name="height" value="0.05" units="cm"/>
+    </inkml:brush>
+  </inkml:definitions>
+  <inkml:trace contextRef="#ctx0" brushRef="#br0">753 0 24575,'0'20'0,"-1"18"0,2 0 0,2-1 0,10 54 0,-11-80 0,9 32 0,-2 0 0,-2 1 0,1 58 0,4 46 0,0-6 0,-12-123 0,-1 0 0,-1-1 0,-1 1 0,0 0 0,-12 32 0,-25 95 0,16-53 0,3-32 0,-48 101 0,54-130 0,-53 110 0,47-97 0,-55 105 0,61-125 0,-1-2 0,-1 0 0,-1-1 0,-1-1 0,-1 0 0,-1-2 0,0 0 0,-2-2 0,-30 19 0,20-15 0,9-5 0,-1-1 0,0-1 0,-1-1 0,-30 10 0,51-21-108,0 1-1,0-1 1,0 1-1,0 0 1,1 0-1,-1 1 1,-5 5-1,7-6-388,-9 7-6329</inkml:trace>
+  <inkml:trace contextRef="#ctx0" brushRef="#br0" timeOffset="1787.74">1413 395 24575,'-2'46'0,"-10"53"0,6-54 0,-1 58 0,7-97 0,1 44 0,-3-1 0,-12 85 0,9-104-455,1 1 0,1 39 0,3-47-6371</inkml:trace>
+  <inkml:trace contextRef="#ctx0" brushRef="#br0" timeOffset="3159.86">2127 342 24575,'0'-1'0,"-1"0"0,1 0 0,-1 0 0,1 0 0,-1 0 0,0 0 0,1 0 0,-1 0 0,0 0 0,0 0 0,0 0 0,1 0 0,-1 0 0,0 0 0,0 1 0,0-1 0,0 0 0,-1 1 0,1-1 0,0 1 0,0-1 0,0 1 0,0 0 0,-1-1 0,1 1 0,0 0 0,0 0 0,-1 0 0,-1 0 0,-38 0 0,24 2 0,0 2 0,1 0 0,-1 1 0,1 1 0,0 0 0,1 1 0,0 1 0,0 0 0,0 1 0,1 1 0,0 0 0,1 1 0,-13 13 0,2 4 0,1 1 0,1 1 0,1 1 0,-23 48 0,33-61 0,1 1 0,1 0 0,1 1 0,0 0 0,1 0 0,2 0 0,0 1 0,-4 36 0,-3 9 0,7-48 0,1-1 0,-2 29 0,6-42 0,0 0 0,0 0 0,0 0 0,0 0 0,1 0 0,0 0 0,0 0 0,0-1 0,0 1 0,0 0 0,1 0 0,0-1 0,-1 1 0,2-1 0,-1 1 0,4 4 0,-2-5 0,1 0 0,0 0 0,-1 0 0,1 0 0,1-1 0,-1 0 0,0 0 0,0 0 0,1-1 0,-1 1 0,1-1 0,0-1 0,-1 1 0,1-1 0,7 0 0,7 0 0,0-2 0,0 0 0,20-5 0,-37 7 0,24-6 0,0 0 0,0-2 0,-1-1 0,35-17 0,-56 23 0,1 0 0,-1-1 0,0 1 0,0-1 0,0 0 0,0 0 0,-1-1 0,0 1 0,0-1 0,0 0 0,4-7 0,-6 8 0,-1 0 0,1 0 0,-1 0 0,0 0 0,0 0 0,-1 0 0,1 0 0,-1 0 0,0 0 0,0 0 0,0 0 0,0 0 0,-1 0 0,0 0 0,0 0 0,0 0 0,0 0 0,0 0 0,-3-4 0,1 4 0,0 0 0,0 0 0,0 0 0,0 1 0,-1-1 0,1 1 0,-1 0 0,0 0 0,0 0 0,0 1 0,0-1 0,-1 1 0,1 0 0,-1 0 0,1 1 0,-1-1 0,-8-1 0,-9-2 0,-1 2 0,-30-3 0,-195 5 0,123 2 0,118-1-50,1 1-1,-1-1 1,1 1-1,-1 0 0,1 0 1,0 1-1,-1 0 1,1 0-1,0 0 1,0 1-1,1 0 0,-1 0 1,0 1-1,1-1 1,0 1-1,0 0 1,0 1-1,0-1 0,1 1 1,0 0-1,0 0 1,0 0-1,0 1 1,1-1-1,0 1 1,-3 7-1,-1 2-6775</inkml:trace>
+  <inkml:trace contextRef="#ctx0" brushRef="#br0" timeOffset="4325.23">2445 581 24575,'-7'1'0,"-1"-1"0,1 1 0,0 1 0,0-1 0,0 1 0,-1 1 0,2-1 0,-1 1 0,0 0 0,1 1 0,-1-1 0,1 1 0,0 1 0,0-1 0,1 1 0,-1 0 0,1 0 0,0 0 0,0 1 0,1 0 0,0 0 0,0 0 0,0 1 0,1-1 0,-5 12 0,2-1 0,0 0 0,0 1 0,2-1 0,0 1 0,1 0 0,1 0 0,1 0 0,0 0 0,3 27 0,-1-40 0,0-1 0,0 1 0,0 0 0,1-1 0,-1 0 0,1 1 0,0-1 0,0 0 0,1 0 0,-1 0 0,1 0 0,0 0 0,0-1 0,0 1 0,1-1 0,-1 0 0,1 0 0,0 0 0,0 0 0,0-1 0,0 1 0,0-1 0,0 0 0,1 0 0,7 1 0,4 2 0,1-1 0,0-1 0,0-1 0,0 0 0,29-1 0,-35-1 0,1 1 0,0-2 0,-1 0 0,1 0 0,-1-1 0,1 0 0,-1-1 0,0 0 0,0-1 0,0 0 0,0-1 0,-1 0 0,18-12 0,-20 10 0,0 0 0,0-1 0,0 0 0,-1 0 0,-1-1 0,1 1 0,-2-1 0,1-1 0,-1 1 0,0-1 0,-1 0 0,0 0 0,-1 0 0,0-1 0,0 1 0,-1-1 0,-1 0 0,1-11 0,-1 14 0,-1 0 0,0 0 0,0 0 0,-1 0 0,0 0 0,0 0 0,-1 0 0,0 0 0,0 0 0,-1 1 0,0-1 0,0 1 0,-1 0 0,0 0 0,0 0 0,-1 1 0,0-1 0,0 1 0,0 0 0,-1 0 0,0 1 0,0 0 0,0 0 0,-1 0 0,-7-4 0,-8-2 0,-1 0 0,0 1 0,0 2 0,-1 0 0,-36-7 0,4 5 0,26 4 0,1 2 0,-41-2 0,57 6-227,1 0-1,-1 1 1,0 0-1,1 1 1,-21 6-1,16-2-6598</inkml:trace>
+  <inkml:trace contextRef="#ctx0" brushRef="#br0" timeOffset="5254.16">1042 660 24575,'12'0'0,"0"-1"0,0 0 0,0-1 0,0 0 0,0-1 0,-1-1 0,1 1 0,-1-2 0,0 0 0,16-9 0,48-22 0,-45 24 0,0-3 0,-1 0 0,-1-1 0,0-2 0,25-22 0,-38 24-1,-1 0 0,23-35-1,-13 18-1359,-13 18-5465</inkml:trace>
+</inkml:ink>
+</file>
+
+<file path=word/ink/ink16.xml><?xml version="1.0" encoding="utf-8"?>
+<inkml:ink xmlns:inkml="http://www.w3.org/2003/InkML">
+  <inkml:definitions>
+    <inkml:context xml:id="ctx0">
+      <inkml:inkSource xml:id="inkSrc0">
+        <inkml:traceFormat>
+          <inkml:channel name="X" type="integer" min="-2.14748E9" max="2.14748E9" units="cm"/>
+          <inkml:channel name="Y" type="integer" min="-2.14748E9" max="2.14748E9" units="cm"/>
+        </inkml:traceFormat>
+        <inkml:channelProperties>
+          <inkml:channelProperty channel="X" name="resolution" value="1000" units="1/cm"/>
+          <inkml:channelProperty channel="Y" name="resolution" value="1000" units="1/cm"/>
+        </inkml:channelProperties>
+      </inkml:inkSource>
+      <inkml:timestamp xml:id="ts0" timeString="2024-06-03T20:10:56.796"/>
+    </inkml:context>
+    <inkml:brush xml:id="br0">
+      <inkml:brushProperty name="width" value="0.4" units="cm"/>
+      <inkml:brushProperty name="height" value="0.8" units="cm"/>
+      <inkml:brushProperty name="color" value="#EF0C4D"/>
+      <inkml:brushProperty name="tip" value="rectangle"/>
+      <inkml:brushProperty name="rasterOp" value="maskPen"/>
+      <inkml:brushProperty name="ignorePressure" value="1"/>
+    </inkml:brush>
+  </inkml:definitions>
+  <inkml:trace contextRef="#ctx0" brushRef="#br0">0 0,'822'0,"-799"0</inkml:trace>
+</inkml:ink>
+</file>
+
+<file path=word/ink/ink17.xml><?xml version="1.0" encoding="utf-8"?>
+<inkml:ink xmlns:inkml="http://www.w3.org/2003/InkML">
+  <inkml:definitions>
+    <inkml:context xml:id="ctx0">
+      <inkml:inkSource xml:id="inkSrc0">
+        <inkml:traceFormat>
+          <inkml:channel name="X" type="integer" min="-2.14748E9" max="2.14748E9" units="cm"/>
+          <inkml:channel name="Y" type="integer" min="-2.14748E9" max="2.14748E9" units="cm"/>
+        </inkml:traceFormat>
+        <inkml:channelProperties>
+          <inkml:channelProperty channel="X" name="resolution" value="1000" units="1/cm"/>
+          <inkml:channelProperty channel="Y" name="resolution" value="1000" units="1/cm"/>
+        </inkml:channelProperties>
+      </inkml:inkSource>
+      <inkml:timestamp xml:id="ts0" timeString="2024-06-03T20:10:56.123"/>
+    </inkml:context>
+    <inkml:brush xml:id="br0">
+      <inkml:brushProperty name="width" value="0.4" units="cm"/>
+      <inkml:brushProperty name="height" value="0.8" units="cm"/>
+      <inkml:brushProperty name="color" value="#EF0C4D"/>
+      <inkml:brushProperty name="tip" value="rectangle"/>
+      <inkml:brushProperty name="rasterOp" value="maskPen"/>
+      <inkml:brushProperty name="ignorePressure" value="1"/>
+    </inkml:brush>
+  </inkml:definitions>
+  <inkml:trace contextRef="#ctx0" brushRef="#br0">0 0,'478'0,"-456"0</inkml:trace>
+</inkml:ink>
+</file>
+
+<file path=word/ink/ink18.xml><?xml version="1.0" encoding="utf-8"?>
+<inkml:ink xmlns:inkml="http://www.w3.org/2003/InkML">
+  <inkml:definitions>
+    <inkml:context xml:id="ctx0">
+      <inkml:inkSource xml:id="inkSrc0">
+        <inkml:traceFormat>
+          <inkml:channel name="X" type="integer" min="-2.14748E9" max="2.14748E9" units="cm"/>
+          <inkml:channel name="Y" type="integer" min="-2.14748E9" max="2.14748E9" units="cm"/>
+        </inkml:traceFormat>
+        <inkml:channelProperties>
+          <inkml:channelProperty channel="X" name="resolution" value="1000" units="1/cm"/>
+          <inkml:channelProperty channel="Y" name="resolution" value="1000" units="1/cm"/>
+        </inkml:channelProperties>
+      </inkml:inkSource>
+      <inkml:timestamp xml:id="ts0" timeString="2024-06-03T20:10:54.889"/>
+    </inkml:context>
+    <inkml:brush xml:id="br0">
+      <inkml:brushProperty name="width" value="0.4" units="cm"/>
+      <inkml:brushProperty name="height" value="0.8" units="cm"/>
+      <inkml:brushProperty name="color" value="#EF0C4D"/>
+      <inkml:brushProperty name="tip" value="rectangle"/>
+      <inkml:brushProperty name="rasterOp" value="maskPen"/>
+      <inkml:brushProperty name="ignorePressure" value="1"/>
+    </inkml:brush>
+  </inkml:definitions>
+  <inkml:trace contextRef="#ctx0" brushRef="#br0">1 84,'0'-3,"0"-1,0 1,0-1,0 1,1-1,-1 1,1-1,0 1,0-1,1 1,-1 0,1 0,-1 0,1-1,4-3,-3 4,0 1,0-1,0 1,1 0,-1 1,1-1,-1 0,1 1,0 0,-1 0,1 0,0 0,0 1,5-1,46-2,67 5,-30 1,-75-2,0 1,0 0,-1 1,1 1,-1 1,0 1,16 7,-16-6</inkml:trace>
+</inkml:ink>
+</file>
+
+<file path=word/ink/ink19.xml><?xml version="1.0" encoding="utf-8"?>
+<inkml:ink xmlns:inkml="http://www.w3.org/2003/InkML">
+  <inkml:definitions>
+    <inkml:context xml:id="ctx0">
+      <inkml:inkSource xml:id="inkSrc0">
+        <inkml:traceFormat>
+          <inkml:channel name="X" type="integer" min="-2.14748E9" max="2.14748E9" units="cm"/>
+          <inkml:channel name="Y" type="integer" min="-2.14748E9" max="2.14748E9" units="cm"/>
+        </inkml:traceFormat>
+        <inkml:channelProperties>
+          <inkml:channelProperty channel="X" name="resolution" value="1000" units="1/cm"/>
+          <inkml:channelProperty channel="Y" name="resolution" value="1000" units="1/cm"/>
+        </inkml:channelProperties>
+      </inkml:inkSource>
+      <inkml:timestamp xml:id="ts0" timeString="2024-06-03T20:10:53.889"/>
+    </inkml:context>
+    <inkml:brush xml:id="br0">
+      <inkml:brushProperty name="width" value="0.4" units="cm"/>
+      <inkml:brushProperty name="height" value="0.8" units="cm"/>
+      <inkml:brushProperty name="color" value="#EF0C4D"/>
+      <inkml:brushProperty name="tip" value="rectangle"/>
+      <inkml:brushProperty name="rasterOp" value="maskPen"/>
+      <inkml:brushProperty name="ignorePressure" value="1"/>
+    </inkml:brush>
+  </inkml:definitions>
+  <inkml:trace contextRef="#ctx0" brushRef="#br0">0 0,'6'4,"0"0,0-1,1 0,-1 0,1-1,0 1,0-2,0 1,0-1,0 0,0 0,0-1,10 0,28 4,-18 1,46 10,1-3,129 5,-161-16,62 11,-34-2,-47-8</inkml:trace>
+</inkml:ink>
+</file>
+
+<file path=word/ink/ink2.xml><?xml version="1.0" encoding="utf-8"?>
+<inkml:ink xmlns:inkml="http://www.w3.org/2003/InkML">
+  <inkml:definitions>
+    <inkml:context xml:id="ctx0">
+      <inkml:inkSource xml:id="inkSrc0">
+        <inkml:traceFormat>
+          <inkml:channel name="X" type="integer" min="-2.14748E9" max="2.14748E9" units="cm"/>
+          <inkml:channel name="Y" type="integer" min="-2.14748E9" max="2.14748E9" units="cm"/>
+          <inkml:channel name="F" type="integer" max="32767" units="dev"/>
+        </inkml:traceFormat>
+        <inkml:channelProperties>
+          <inkml:channelProperty channel="X" name="resolution" value="1000" units="1/cm"/>
+          <inkml:channelProperty channel="Y" name="resolution" value="1000" units="1/cm"/>
+          <inkml:channelProperty channel="F" name="resolution" value="0" units="1/dev"/>
+        </inkml:channelProperties>
+      </inkml:inkSource>
+      <inkml:timestamp xml:id="ts0" timeString="2024-06-03T20:11:34.813"/>
+    </inkml:context>
+    <inkml:brush xml:id="br0">
+      <inkml:brushProperty name="width" value="0.05" units="cm"/>
+      <inkml:brushProperty name="height" value="0.05" units="cm"/>
+    </inkml:brush>
+  </inkml:definitions>
+  <inkml:trace contextRef="#ctx0" brushRef="#br0">135 1 24575,'-4'0'0,"0"-1"0,0 1 0,0 0 0,0 0 0,0 1 0,0-1 0,0 1 0,0 0 0,0 0 0,0 0 0,0 0 0,0 1 0,0 0 0,1 0 0,-1 0 0,1 0 0,0 0 0,-1 1 0,1-1 0,0 1 0,0 0 0,0 0 0,1 0 0,-1 0 0,1 0 0,0 1 0,0-1 0,0 1 0,0 0 0,1-1 0,-1 1 0,1 0 0,0 0 0,-1 5 0,-6 20 0,1 1 0,-5 58 0,12-77 0,-1 0 0,2-1 0,0 1 0,0 0 0,1 0 0,0 0 0,1-1 0,0 1 0,1-1 0,0 0 0,9 15 0,-5-13 0,1 1 0,1-2 0,0 1 0,0-2 0,1 1 0,0-1 0,20 12 0,0-1 0,64 30 0,-88-48 0,0 0 0,0 0 0,0-1 0,0 0 0,1 0 0,-1-1 0,0 0 0,1 0 0,-1-1 0,1 0 0,-1 0 0,1 0 0,13-4 0,-16 3 0,-1-1 0,0 1 0,1-1 0,-1 0 0,0-1 0,0 1 0,0-1 0,0 1 0,-1-1 0,1 0 0,-1-1 0,0 1 0,0-1 0,0 1 0,0-1 0,0 0 0,-1 0 0,0 0 0,0 0 0,0 0 0,0-1 0,2-8 0,3-13 0,-1 0 0,-2 0 0,0 0 0,0-44 0,-4 59 0,-1 0 0,0 0 0,0 0 0,-1 0 0,-1 1 0,0-1 0,0 0 0,-1 1 0,-1 0 0,0 0 0,0 1 0,0-1 0,-1 1 0,-8-9 0,0 6 0,0 0 0,-1 1 0,-1 0 0,0 2 0,0 0 0,0 0 0,-1 2 0,-28-9 0,26 11-61,0 0 0,-1 2-1,0 1 1,0 0 0,0 1 0,-28 3-1,19-2-874,6 1-5890</inkml:trace>
+</inkml:ink>
+</file>
+
+<file path=word/ink/ink20.xml><?xml version="1.0" encoding="utf-8"?>
+<inkml:ink xmlns:inkml="http://www.w3.org/2003/InkML">
+  <inkml:definitions>
+    <inkml:context xml:id="ctx0">
+      <inkml:inkSource xml:id="inkSrc0">
+        <inkml:traceFormat>
+          <inkml:channel name="X" type="integer" min="-2.14748E9" max="2.14748E9" units="cm"/>
+          <inkml:channel name="Y" type="integer" min="-2.14748E9" max="2.14748E9" units="cm"/>
+        </inkml:traceFormat>
+        <inkml:channelProperties>
+          <inkml:channelProperty channel="X" name="resolution" value="1000" units="1/cm"/>
+          <inkml:channelProperty channel="Y" name="resolution" value="1000" units="1/cm"/>
+        </inkml:channelProperties>
+      </inkml:inkSource>
+      <inkml:timestamp xml:id="ts0" timeString="2024-06-03T20:10:52.718"/>
+    </inkml:context>
+    <inkml:brush xml:id="br0">
+      <inkml:brushProperty name="width" value="0.4" units="cm"/>
+      <inkml:brushProperty name="height" value="0.8" units="cm"/>
+      <inkml:brushProperty name="color" value="#EF0C4D"/>
+      <inkml:brushProperty name="tip" value="rectangle"/>
+      <inkml:brushProperty name="rasterOp" value="maskPen"/>
+      <inkml:brushProperty name="ignorePressure" value="1"/>
+    </inkml:brush>
+  </inkml:definitions>
+  <inkml:trace contextRef="#ctx0" brushRef="#br0">0 26,'56'-20,"-25"17,0 1,0 1,0 2,0 1,41 8,-23-3,50 1,289-10,-362 2</inkml:trace>
+</inkml:ink>
+</file>
+
+<file path=word/ink/ink21.xml><?xml version="1.0" encoding="utf-8"?>
+<inkml:ink xmlns:inkml="http://www.w3.org/2003/InkML">
+  <inkml:definitions>
+    <inkml:context xml:id="ctx0">
+      <inkml:inkSource xml:id="inkSrc0">
+        <inkml:traceFormat>
+          <inkml:channel name="X" type="integer" min="-2.14748E9" max="2.14748E9" units="cm"/>
+          <inkml:channel name="Y" type="integer" min="-2.14748E9" max="2.14748E9" units="cm"/>
+        </inkml:traceFormat>
+        <inkml:channelProperties>
+          <inkml:channelProperty channel="X" name="resolution" value="1000" units="1/cm"/>
+          <inkml:channelProperty channel="Y" name="resolution" value="1000" units="1/cm"/>
+        </inkml:channelProperties>
+      </inkml:inkSource>
+      <inkml:timestamp xml:id="ts0" timeString="2024-06-03T20:10:52.214"/>
+    </inkml:context>
+    <inkml:brush xml:id="br0">
+      <inkml:brushProperty name="width" value="0.4" units="cm"/>
+      <inkml:brushProperty name="height" value="0.8" units="cm"/>
+      <inkml:brushProperty name="color" value="#EF0C4D"/>
+      <inkml:brushProperty name="tip" value="rectangle"/>
+      <inkml:brushProperty name="rasterOp" value="maskPen"/>
+      <inkml:brushProperty name="ignorePressure" value="1"/>
+    </inkml:brush>
+  </inkml:definitions>
+  <inkml:trace contextRef="#ctx0" brushRef="#br0">0 0,'845'0,"-811"0</inkml:trace>
+</inkml:ink>
+</file>
+
+<file path=word/ink/ink22.xml><?xml version="1.0" encoding="utf-8"?>
+<inkml:ink xmlns:inkml="http://www.w3.org/2003/InkML">
+  <inkml:definitions>
+    <inkml:context xml:id="ctx0">
+      <inkml:inkSource xml:id="inkSrc0">
+        <inkml:traceFormat>
+          <inkml:channel name="X" type="integer" min="-2.14748E9" max="2.14748E9" units="cm"/>
+          <inkml:channel name="Y" type="integer" min="-2.14748E9" max="2.14748E9" units="cm"/>
+        </inkml:traceFormat>
+        <inkml:channelProperties>
+          <inkml:channelProperty channel="X" name="resolution" value="1000" units="1/cm"/>
+          <inkml:channelProperty channel="Y" name="resolution" value="1000" units="1/cm"/>
+        </inkml:channelProperties>
+      </inkml:inkSource>
+      <inkml:timestamp xml:id="ts0" timeString="2024-06-03T20:10:51.492"/>
+    </inkml:context>
+    <inkml:brush xml:id="br0">
+      <inkml:brushProperty name="width" value="0.4" units="cm"/>
+      <inkml:brushProperty name="height" value="0.8" units="cm"/>
+      <inkml:brushProperty name="color" value="#EF0C4D"/>
+      <inkml:brushProperty name="tip" value="rectangle"/>
+      <inkml:brushProperty name="rasterOp" value="maskPen"/>
+      <inkml:brushProperty name="ignorePressure" value="1"/>
+    </inkml:brush>
+  </inkml:definitions>
+  <inkml:trace contextRef="#ctx0" brushRef="#br0">0 0,'53'3,"54"8,49 4,-101-15,32 0,111 14,279 50,-429-53,-30-5</inkml:trace>
+</inkml:ink>
+</file>
+
+<file path=word/ink/ink23.xml><?xml version="1.0" encoding="utf-8"?>
+<inkml:ink xmlns:inkml="http://www.w3.org/2003/InkML">
+  <inkml:definitions>
+    <inkml:context xml:id="ctx0">
+      <inkml:inkSource xml:id="inkSrc0">
+        <inkml:traceFormat>
+          <inkml:channel name="X" type="integer" min="-2.14748E9" max="2.14748E9" units="cm"/>
+          <inkml:channel name="Y" type="integer" min="-2.14748E9" max="2.14748E9" units="cm"/>
+        </inkml:traceFormat>
+        <inkml:channelProperties>
+          <inkml:channelProperty channel="X" name="resolution" value="1000" units="1/cm"/>
+          <inkml:channelProperty channel="Y" name="resolution" value="1000" units="1/cm"/>
+        </inkml:channelProperties>
+      </inkml:inkSource>
+      <inkml:timestamp xml:id="ts0" timeString="2024-06-03T20:10:50.301"/>
+    </inkml:context>
+    <inkml:brush xml:id="br0">
+      <inkml:brushProperty name="width" value="0.4" units="cm"/>
+      <inkml:brushProperty name="height" value="0.8" units="cm"/>
+      <inkml:brushProperty name="color" value="#EF0C4D"/>
+      <inkml:brushProperty name="tip" value="rectangle"/>
+      <inkml:brushProperty name="rasterOp" value="maskPen"/>
+      <inkml:brushProperty name="ignorePressure" value="1"/>
+    </inkml:brush>
+  </inkml:definitions>
+  <inkml:trace contextRef="#ctx0" brushRef="#br0">0 1,'86'-1,"0"4,163 27,-147-12,182 10,105-25,-231-4,-134 1</inkml:trace>
+</inkml:ink>
+</file>
+
+<file path=word/ink/ink24.xml><?xml version="1.0" encoding="utf-8"?>
+<inkml:ink xmlns:inkml="http://www.w3.org/2003/InkML">
+  <inkml:definitions>
+    <inkml:context xml:id="ctx0">
+      <inkml:inkSource xml:id="inkSrc0">
+        <inkml:traceFormat>
+          <inkml:channel name="X" type="integer" min="-2.14748E9" max="2.14748E9" units="cm"/>
+          <inkml:channel name="Y" type="integer" min="-2.14748E9" max="2.14748E9" units="cm"/>
+        </inkml:traceFormat>
+        <inkml:channelProperties>
+          <inkml:channelProperty channel="X" name="resolution" value="1000" units="1/cm"/>
+          <inkml:channelProperty channel="Y" name="resolution" value="1000" units="1/cm"/>
+        </inkml:channelProperties>
+      </inkml:inkSource>
+      <inkml:timestamp xml:id="ts0" timeString="2024-06-03T20:10:49.537"/>
+    </inkml:context>
+    <inkml:brush xml:id="br0">
+      <inkml:brushProperty name="width" value="0.4" units="cm"/>
+      <inkml:brushProperty name="height" value="0.8" units="cm"/>
+      <inkml:brushProperty name="color" value="#EF0C4D"/>
+      <inkml:brushProperty name="tip" value="rectangle"/>
+      <inkml:brushProperty name="rasterOp" value="maskPen"/>
+      <inkml:brushProperty name="ignorePressure" value="1"/>
+    </inkml:brush>
+  </inkml:definitions>
+  <inkml:trace contextRef="#ctx0" brushRef="#br0">0 0,'12'2,"0"-1,0 1,-1 1,1 0,-1 1,15 6,45 12,48 1,-60-10,115 10,-60-10,-63-5,-25-5</inkml:trace>
+</inkml:ink>
+</file>
+
+<file path=word/ink/ink25.xml><?xml version="1.0" encoding="utf-8"?>
+<inkml:ink xmlns:inkml="http://www.w3.org/2003/InkML">
+  <inkml:definitions>
+    <inkml:context xml:id="ctx0">
+      <inkml:inkSource xml:id="inkSrc0">
+        <inkml:traceFormat>
+          <inkml:channel name="X" type="integer" min="-2.14748E9" max="2.14748E9" units="cm"/>
+          <inkml:channel name="Y" type="integer" min="-2.14748E9" max="2.14748E9" units="cm"/>
+        </inkml:traceFormat>
+        <inkml:channelProperties>
+          <inkml:channelProperty channel="X" name="resolution" value="1000" units="1/cm"/>
+          <inkml:channelProperty channel="Y" name="resolution" value="1000" units="1/cm"/>
+        </inkml:channelProperties>
+      </inkml:inkSource>
+      <inkml:timestamp xml:id="ts0" timeString="2024-06-03T20:10:45.468"/>
+    </inkml:context>
+    <inkml:brush xml:id="br0">
+      <inkml:brushProperty name="width" value="0.4" units="cm"/>
+      <inkml:brushProperty name="height" value="0.8" units="cm"/>
+      <inkml:brushProperty name="color" value="#FFFC00"/>
+      <inkml:brushProperty name="tip" value="rectangle"/>
+      <inkml:brushProperty name="rasterOp" value="maskPen"/>
+      <inkml:brushProperty name="ignorePressure" value="1"/>
+    </inkml:brush>
+  </inkml:definitions>
+  <inkml:trace contextRef="#ctx0" brushRef="#br0">0 55,'147'2,"163"-4,-248-4,65-15,-77 11,1 2,80-1,-28 10,-81-1</inkml:trace>
+</inkml:ink>
+</file>
+
+<file path=word/ink/ink26.xml><?xml version="1.0" encoding="utf-8"?>
+<inkml:ink xmlns:inkml="http://www.w3.org/2003/InkML">
+  <inkml:definitions>
+    <inkml:context xml:id="ctx0">
+      <inkml:inkSource xml:id="inkSrc0">
+        <inkml:traceFormat>
+          <inkml:channel name="X" type="integer" min="-2.14748E9" max="2.14748E9" units="cm"/>
+          <inkml:channel name="Y" type="integer" min="-2.14748E9" max="2.14748E9" units="cm"/>
+        </inkml:traceFormat>
+        <inkml:channelProperties>
+          <inkml:channelProperty channel="X" name="resolution" value="1000" units="1/cm"/>
+          <inkml:channelProperty channel="Y" name="resolution" value="1000" units="1/cm"/>
+        </inkml:channelProperties>
+      </inkml:inkSource>
+      <inkml:timestamp xml:id="ts0" timeString="2024-06-03T20:10:42.734"/>
+    </inkml:context>
+    <inkml:brush xml:id="br0">
+      <inkml:brushProperty name="width" value="0.4" units="cm"/>
+      <inkml:brushProperty name="height" value="0.8" units="cm"/>
+      <inkml:brushProperty name="color" value="#FFFC00"/>
+      <inkml:brushProperty name="tip" value="rectangle"/>
+      <inkml:brushProperty name="rasterOp" value="maskPen"/>
+      <inkml:brushProperty name="ignorePressure" value="1"/>
+    </inkml:brush>
+  </inkml:definitions>
+  <inkml:trace contextRef="#ctx0" brushRef="#br0">0 105,'186'3,"199"-6,-164-23,-200 24,17 0,-1-2,0-2,0-1,47-16,-12-8,-54 28</inkml:trace>
+</inkml:ink>
+</file>
+
+<file path=word/ink/ink27.xml><?xml version="1.0" encoding="utf-8"?>
+<inkml:ink xmlns:inkml="http://www.w3.org/2003/InkML">
+  <inkml:definitions>
+    <inkml:context xml:id="ctx0">
+      <inkml:inkSource xml:id="inkSrc0">
+        <inkml:traceFormat>
+          <inkml:channel name="X" type="integer" min="-2.14748E9" max="2.14748E9" units="cm"/>
+          <inkml:channel name="Y" type="integer" min="-2.14748E9" max="2.14748E9" units="cm"/>
+        </inkml:traceFormat>
+        <inkml:channelProperties>
+          <inkml:channelProperty channel="X" name="resolution" value="1000" units="1/cm"/>
+          <inkml:channelProperty channel="Y" name="resolution" value="1000" units="1/cm"/>
+        </inkml:channelProperties>
+      </inkml:inkSource>
+      <inkml:timestamp xml:id="ts0" timeString="2024-06-03T20:10:39.980"/>
+    </inkml:context>
+    <inkml:brush xml:id="br0">
+      <inkml:brushProperty name="width" value="0.4" units="cm"/>
+      <inkml:brushProperty name="height" value="0.8" units="cm"/>
+      <inkml:brushProperty name="color" value="#FFFC00"/>
+      <inkml:brushProperty name="tip" value="rectangle"/>
+      <inkml:brushProperty name="rasterOp" value="maskPen"/>
+      <inkml:brushProperty name="ignorePressure" value="1"/>
+    </inkml:brush>
+  </inkml:definitions>
+  <inkml:trace contextRef="#ctx0" brushRef="#br0">0 0,'30'2,"1"1,35 9,-9-2,-1 0,57 20,38 8,-92-25,69 25,-66-19,-18-10,-23-7</inkml:trace>
+</inkml:ink>
+</file>
+
+<file path=word/ink/ink28.xml><?xml version="1.0" encoding="utf-8"?>
 <inkml:ink xmlns:inkml="http://www.w3.org/2003/InkML">
   <inkml:definitions>
     <inkml:context xml:id="ctx0">
@@ -4486,7 +6180,7 @@
 </inkml:ink>
 </file>
 
-<file path=word/ink/ink13.xml><?xml version="1.0" encoding="utf-8"?>
+<file path=word/ink/ink29.xml><?xml version="1.0" encoding="utf-8"?>
 <inkml:ink xmlns:inkml="http://www.w3.org/2003/InkML">
   <inkml:definitions>
     <inkml:context xml:id="ctx0">
@@ -4515,7 +6209,34 @@
 </inkml:ink>
 </file>
 
-<file path=word/ink/ink14.xml><?xml version="1.0" encoding="utf-8"?>
+<file path=word/ink/ink3.xml><?xml version="1.0" encoding="utf-8"?>
+<inkml:ink xmlns:inkml="http://www.w3.org/2003/InkML">
+  <inkml:definitions>
+    <inkml:context xml:id="ctx0">
+      <inkml:inkSource xml:id="inkSrc0">
+        <inkml:traceFormat>
+          <inkml:channel name="X" type="integer" min="-2.14748E9" max="2.14748E9" units="cm"/>
+          <inkml:channel name="Y" type="integer" min="-2.14748E9" max="2.14748E9" units="cm"/>
+          <inkml:channel name="F" type="integer" max="32767" units="dev"/>
+        </inkml:traceFormat>
+        <inkml:channelProperties>
+          <inkml:channelProperty channel="X" name="resolution" value="1000" units="1/cm"/>
+          <inkml:channelProperty channel="Y" name="resolution" value="1000" units="1/cm"/>
+          <inkml:channelProperty channel="F" name="resolution" value="0" units="1/dev"/>
+        </inkml:channelProperties>
+      </inkml:inkSource>
+      <inkml:timestamp xml:id="ts0" timeString="2024-06-03T20:11:28.088"/>
+    </inkml:context>
+    <inkml:brush xml:id="br0">
+      <inkml:brushProperty name="width" value="0.05" units="cm"/>
+      <inkml:brushProperty name="height" value="0.05" units="cm"/>
+    </inkml:brush>
+  </inkml:definitions>
+  <inkml:trace contextRef="#ctx0" brushRef="#br0">27 0 24575,'-1'86'0,"-18"121"0,14-160-359,3 74-1,2-105-286,1 7-6180</inkml:trace>
+</inkml:ink>
+</file>
+
+<file path=word/ink/ink30.xml><?xml version="1.0" encoding="utf-8"?>
 <inkml:ink xmlns:inkml="http://www.w3.org/2003/InkML">
   <inkml:definitions>
     <inkml:context xml:id="ctx0">
@@ -4544,7 +6265,7 @@
 </inkml:ink>
 </file>
 
-<file path=word/ink/ink15.xml><?xml version="1.0" encoding="utf-8"?>
+<file path=word/ink/ink31.xml><?xml version="1.0" encoding="utf-8"?>
 <inkml:ink xmlns:inkml="http://www.w3.org/2003/InkML">
   <inkml:definitions>
     <inkml:context xml:id="ctx0">
@@ -4573,7 +6294,7 @@
 </inkml:ink>
 </file>
 
-<file path=word/ink/ink16.xml><?xml version="1.0" encoding="utf-8"?>
+<file path=word/ink/ink32.xml><?xml version="1.0" encoding="utf-8"?>
 <inkml:ink xmlns:inkml="http://www.w3.org/2003/InkML">
   <inkml:definitions>
     <inkml:context xml:id="ctx0">
@@ -4602,7 +6323,7 @@
 </inkml:ink>
 </file>
 
-<file path=word/ink/ink17.xml><?xml version="1.0" encoding="utf-8"?>
+<file path=word/ink/ink33.xml><?xml version="1.0" encoding="utf-8"?>
 <inkml:ink xmlns:inkml="http://www.w3.org/2003/InkML">
   <inkml:definitions>
     <inkml:context xml:id="ctx0">
@@ -4631,7 +6352,7 @@
 </inkml:ink>
 </file>
 
-<file path=word/ink/ink18.xml><?xml version="1.0" encoding="utf-8"?>
+<file path=word/ink/ink34.xml><?xml version="1.0" encoding="utf-8"?>
 <inkml:ink xmlns:inkml="http://www.w3.org/2003/InkML">
   <inkml:definitions>
     <inkml:context xml:id="ctx0">
@@ -4660,7 +6381,7 @@
 </inkml:ink>
 </file>
 
-<file path=word/ink/ink19.xml><?xml version="1.0" encoding="utf-8"?>
+<file path=word/ink/ink35.xml><?xml version="1.0" encoding="utf-8"?>
 <inkml:ink xmlns:inkml="http://www.w3.org/2003/InkML">
   <inkml:definitions>
     <inkml:context xml:id="ctx0">
@@ -4689,152 +6410,7 @@
 </inkml:ink>
 </file>
 
-<file path=word/ink/ink2.xml><?xml version="1.0" encoding="utf-8"?>
-<inkml:ink xmlns:inkml="http://www.w3.org/2003/InkML">
-  <inkml:definitions>
-    <inkml:context xml:id="ctx0">
-      <inkml:inkSource xml:id="inkSrc0">
-        <inkml:traceFormat>
-          <inkml:channel name="X" type="integer" min="-2.14748E9" max="2.14748E9" units="cm"/>
-          <inkml:channel name="Y" type="integer" min="-2.14748E9" max="2.14748E9" units="cm"/>
-        </inkml:traceFormat>
-        <inkml:channelProperties>
-          <inkml:channelProperty channel="X" name="resolution" value="1000" units="1/cm"/>
-          <inkml:channelProperty channel="Y" name="resolution" value="1000" units="1/cm"/>
-        </inkml:channelProperties>
-      </inkml:inkSource>
-      <inkml:timestamp xml:id="ts0" timeString="2021-09-05T03:16:03.539"/>
-    </inkml:context>
-    <inkml:brush xml:id="br0">
-      <inkml:brushProperty name="width" value="0.3" units="cm"/>
-      <inkml:brushProperty name="height" value="0.6" units="cm"/>
-      <inkml:brushProperty name="color" value="#FF8517"/>
-      <inkml:brushProperty name="tip" value="rectangle"/>
-      <inkml:brushProperty name="rasterOp" value="maskPen"/>
-      <inkml:brushProperty name="ignorePressure" value="1"/>
-    </inkml:brush>
-  </inkml:definitions>
-  <inkml:trace contextRef="#ctx0" brushRef="#br0">1 0,'6'5,"2"0,-1-1,0 0,1-1,0 1,0-2,15 5,9 3,23 10,1-4,1-1,0-3,100 7,238-11,-299-9,-62 1</inkml:trace>
-</inkml:ink>
-</file>
-
-<file path=word/ink/ink20.xml><?xml version="1.0" encoding="utf-8"?>
-<inkml:ink xmlns:inkml="http://www.w3.org/2003/InkML">
-  <inkml:definitions>
-    <inkml:context xml:id="ctx0">
-      <inkml:inkSource xml:id="inkSrc0">
-        <inkml:traceFormat>
-          <inkml:channel name="X" type="integer" min="-2.14748E9" max="2.14748E9" units="cm"/>
-          <inkml:channel name="Y" type="integer" min="-2.14748E9" max="2.14748E9" units="cm"/>
-        </inkml:traceFormat>
-        <inkml:channelProperties>
-          <inkml:channelProperty channel="X" name="resolution" value="1000" units="1/cm"/>
-          <inkml:channelProperty channel="Y" name="resolution" value="1000" units="1/cm"/>
-        </inkml:channelProperties>
-      </inkml:inkSource>
-      <inkml:timestamp xml:id="ts0" timeString="2021-09-09T05:03:35.750"/>
-    </inkml:context>
-    <inkml:brush xml:id="br0">
-      <inkml:brushProperty name="width" value="0.3" units="cm"/>
-      <inkml:brushProperty name="height" value="0.6" units="cm"/>
-      <inkml:brushProperty name="color" value="#FF8517"/>
-      <inkml:brushProperty name="tip" value="rectangle"/>
-      <inkml:brushProperty name="rasterOp" value="maskPen"/>
-      <inkml:brushProperty name="ignorePressure" value="1"/>
-    </inkml:brush>
-  </inkml:definitions>
-  <inkml:trace contextRef="#ctx0" brushRef="#br0">0 0,'5'5,"10"1,12 4,14 1,19 2,17 0,18-3,10-3,6-2,7-3,-4-1,-17-1,-20-1,-18 1,-20-1</inkml:trace>
-</inkml:ink>
-</file>
-
-<file path=word/ink/ink21.xml><?xml version="1.0" encoding="utf-8"?>
-<inkml:ink xmlns:inkml="http://www.w3.org/2003/InkML">
-  <inkml:definitions>
-    <inkml:context xml:id="ctx0">
-      <inkml:inkSource xml:id="inkSrc0">
-        <inkml:traceFormat>
-          <inkml:channel name="X" type="integer" min="-2.14748E9" max="2.14748E9" units="cm"/>
-          <inkml:channel name="Y" type="integer" min="-2.14748E9" max="2.14748E9" units="cm"/>
-        </inkml:traceFormat>
-        <inkml:channelProperties>
-          <inkml:channelProperty channel="X" name="resolution" value="1000" units="1/cm"/>
-          <inkml:channelProperty channel="Y" name="resolution" value="1000" units="1/cm"/>
-        </inkml:channelProperties>
-      </inkml:inkSource>
-      <inkml:timestamp xml:id="ts0" timeString="2021-09-09T05:05:18.809"/>
-    </inkml:context>
-    <inkml:brush xml:id="br0">
-      <inkml:brushProperty name="width" value="0.3" units="cm"/>
-      <inkml:brushProperty name="height" value="0.6" units="cm"/>
-      <inkml:brushProperty name="color" value="#00F900"/>
-      <inkml:brushProperty name="tip" value="rectangle"/>
-      <inkml:brushProperty name="rasterOp" value="maskPen"/>
-      <inkml:brushProperty name="ignorePressure" value="1"/>
-    </inkml:brush>
-  </inkml:definitions>
-  <inkml:trace contextRef="#ctx0" brushRef="#br0">103 4,'49'-1,"-25"-1,-1 1,1 2,-1 0,28 6,-46-6,0 0,0 0,0 1,-1 0,1 0,0 0,-1 0,1 1,-1-1,0 1,0 0,0 1,0-1,-1 1,1 0,-1-1,0 2,0-1,0 0,-1 0,1 1,-1 0,0-1,2 9,0 5,-1 1,0-1,-1 1,-2 0,1 0,-2 0,-1 0,0 0,-8 28,7-39,0-1,-1 0,0 0,0 0,-1-1,0 1,0-1,0 0,-1-1,0 1,0-1,-8 5,-10 6,-2-1,-29 12,37-19,0 0,0 2,1 0,0 1,-26 22,41-31,1-1,-1 1,1-1,-1 1,1 0,0 0,0-1,0 1,0 0,0 0,0 0,1 0,-1 0,0 0,1 0,0 0,-1 0,1 1,0-1,0 0,1 3,0-1,0-1,0 0,1 0,-1 0,1 0,0 0,0 0,0-1,0 1,0-1,1 1,3 2,9 7,1-1,1-1,33 16,-34-18,70 30,-57-27,-1 1,-1 1,0 2,30 21,-55-35,0 1,0-1,0 1,0-1,0 1,0 0,0 0,-1-1,1 1,-1 0,1 1,-1-1,0 0,0 0,0 1,0-1,0 0,0 1,-1-1,1 1,-1-1,0 1,0 3,-1-3,0 0,-1 0,0 0,0 0,0-1,0 1,0 0,0-1,-1 0,1 1,-1-1,0 0,1 0,-1-1,0 1,0-1,-4 2,-28 14,-48 27,77-40,0 0,0 1,1-1,-1 1,1 0,0 1,1-1,-1 1,1 0,-5 10,8-13,0-1,1 1,-1 0,1 0,0 1,0-1,0 0,0 0,1 0,-1 0,1 0,0-1,-1 1,1 0,1 0,-1 0,0 0,1-1,-1 1,1-1,0 1,4 3,-3-2,-1 0,1 0,-1 0,0 0,0 0,0 0,2 9,-4-11,0 0,0 1,0-1,0 0,-1 0,1 0,-1 0,1 0,-1 0,0-1,1 1,-1 0,0 0,0 0,-1-1,1 1,0 0,0-1,-1 1,1-1,-1 0,1 1,-3 0,-9 7,1-1,-1-1,-1 0,-27 9,-33 18,68-30,1-1,0 1,0 0,0 0,1 0,-1 1,1-1,0 1,1 0,-6 10,8-14,0 0,0 1,1-1,-1 0,1 1,0-1,-1 1,1-1,0 1,0-1,0 1,0-1,0 1,0-1,0 1,0-1,1 1,-1-1,1 0,-1 1,1-1,-1 1,1-1,0 0,0 0,0 1,-1-1,1 0,0 0,1 0,-1 0,0 0,0 0,2 1,6 3,-1 0,1 0,0-1,13 4,-5-2,69 27,72 32,-153-63,0 1,0 0,0 0,-1 0,1 1,-1 0,1 0,5 7,-9-10,0 1,-1-1,1 0,-1 0,1 0,-1 0,1 0,-1 1,0-1,0 0,1 0,-1 0,0 1,0-1,0 0,0 0,-1 1,1-1,0 0,0 0,-1 1,1-1,-1 0,1 0,-1 0,1 0,-1 0,0 0,1 0,-1 0,0 0,0 0,0 0,0 0,0 0,0-1,0 1,0 0,0-1,0 1,0-1,-1 1,1-1,-2 1,-34 13,-1-1,-1-2,-67 11,16-4,65-8,25-10,0 1,0-1,0 0,0 0,0 0,0 1,-1-1,1 0,0 0,0 0,0 1,0-1,0 0,0 0,0 1,0-1,0 0,0 0,0 1,0-1,0 0,0 0,1 0,-1 1,0-1,0 0,0 0,0 1,0-1,0 0,1 0,-1 0,0 0,0 1,0-1,0 0,1 0,-1 0,0 0,0 0,0 0,1 1,-1-1,0 0,0 0,1 0,46 14,-44-14,60 13,-38-10,0 2,-1 1,1 0,-1 2,42 20,-64-27,0 0,-1 0,1 0,0 0,-1 0,1 1,-1-1,1 0,-1 1,0-1,1 1,-1-1,0 1,0 0,0 0,0-1,-1 1,1 0,0 0,0 3,-1-4,-1 1,1 0,0 0,-1 0,1-1,-1 1,0 0,1 0,-1-1,0 1,0-1,0 1,0-1,0 1,-1-1,1 0,-2 3,-8 4,-1 0,1 0,-1-1,-21 8,25-11,-108 41,83-34,0 1,-61 33,90-43,0 0,1 1,-1 0,0 0,1 0,0 0,0 0,0 1,-3 4,5-7,1 0,0 0,-1 0,1 0,0 1,-1-1,1 0,0 0,0 0,0 1,0-1,0 0,0 0,0 0,0 1,1-1,-1 0,0 0,1 0,-1 0,1 0,0 0,-1 0,1 0,0 0,-1 0,1 0,0 0,0 0,0 0,0 0,0-1,0 1,0 0,0-1,0 1,0-1,0 1,1-1,27 12,-1-1,1-1,1-2,-1-1,51 5,6 3,-76-13,6 1,-1 0,0 1,20 9,-34-13,-1 0,1 0,0 0,-1 1,1-1,-1 0,1 1,0-1,-1 0,1 1,-1-1,1 1,-1-1,1 1,-1-1,0 1,1-1,-1 1,0-1,1 1,-1-1,0 1,1 1,-11 6,-27-1,-31-2,-79-4,217-3,-34 2</inkml:trace>
-</inkml:ink>
-</file>
-
-<file path=word/ink/ink22.xml><?xml version="1.0" encoding="utf-8"?>
-<inkml:ink xmlns:inkml="http://www.w3.org/2003/InkML">
-  <inkml:definitions>
-    <inkml:context xml:id="ctx0">
-      <inkml:inkSource xml:id="inkSrc0">
-        <inkml:traceFormat>
-          <inkml:channel name="X" type="integer" min="-2.14748E9" max="2.14748E9" units="cm"/>
-          <inkml:channel name="Y" type="integer" min="-2.14748E9" max="2.14748E9" units="cm"/>
-        </inkml:traceFormat>
-        <inkml:channelProperties>
-          <inkml:channelProperty channel="X" name="resolution" value="1000" units="1/cm"/>
-          <inkml:channelProperty channel="Y" name="resolution" value="1000" units="1/cm"/>
-        </inkml:channelProperties>
-      </inkml:inkSource>
-      <inkml:timestamp xml:id="ts0" timeString="2021-09-09T05:05:12.151"/>
-    </inkml:context>
-    <inkml:brush xml:id="br0">
-      <inkml:brushProperty name="width" value="0.3" units="cm"/>
-      <inkml:brushProperty name="height" value="0.6" units="cm"/>
-      <inkml:brushProperty name="color" value="#FF8517"/>
-      <inkml:brushProperty name="tip" value="rectangle"/>
-      <inkml:brushProperty name="rasterOp" value="maskPen"/>
-      <inkml:brushProperty name="ignorePressure" value="1"/>
-    </inkml:brush>
-  </inkml:definitions>
-  <inkml:trace contextRef="#ctx0" brushRef="#br0">0 0,'13'0,"10"0,13 0,15 5,17 1,5-1,4 0,-2-2,-9-1,-16-1</inkml:trace>
-</inkml:ink>
-</file>
-
-<file path=word/ink/ink23.xml><?xml version="1.0" encoding="utf-8"?>
-<inkml:ink xmlns:inkml="http://www.w3.org/2003/InkML">
-  <inkml:definitions>
-    <inkml:context xml:id="ctx0">
-      <inkml:inkSource xml:id="inkSrc0">
-        <inkml:traceFormat>
-          <inkml:channel name="X" type="integer" min="-2.14748E9" max="2.14748E9" units="cm"/>
-          <inkml:channel name="Y" type="integer" min="-2.14748E9" max="2.14748E9" units="cm"/>
-        </inkml:traceFormat>
-        <inkml:channelProperties>
-          <inkml:channelProperty channel="X" name="resolution" value="1000" units="1/cm"/>
-          <inkml:channelProperty channel="Y" name="resolution" value="1000" units="1/cm"/>
-        </inkml:channelProperties>
-      </inkml:inkSource>
-      <inkml:timestamp xml:id="ts0" timeString="2021-09-09T05:05:21.391"/>
-    </inkml:context>
-    <inkml:brush xml:id="br0">
-      <inkml:brushProperty name="width" value="0.3" units="cm"/>
-      <inkml:brushProperty name="height" value="0.6" units="cm"/>
-      <inkml:brushProperty name="color" value="#00F900"/>
-      <inkml:brushProperty name="tip" value="rectangle"/>
-      <inkml:brushProperty name="rasterOp" value="maskPen"/>
-      <inkml:brushProperty name="ignorePressure" value="1"/>
-    </inkml:brush>
-  </inkml:definitions>
-  <inkml:trace contextRef="#ctx0" brushRef="#br0">677 0,'-4'0,"0"0,0 0,1 1,-1-1,0 1,0 0,0 0,1 0,-1 0,1 1,-1-1,1 1,-1 0,1 0,0 1,0-1,0 0,0 1,0 0,1 0,-1 0,1 0,0 0,0 0,0 1,0-1,0 0,-1 6,0 2,0 0,1 1,0-1,1 1,0 0,1-1,0 1,3 11,-3-15,0-1,-1 0,1 0,-2-1,1 1,0 0,-1 0,-1 0,1-1,-1 1,0-1,0 0,-1 0,0 0,0 0,-7 7,-10 9,-1 0,-38 28,29-24,-110 87,-97 86,236-198,1 0,-1 1,0-1,1 1,0-1,-1 1,1-1,0 1,0 0,0 0,0-1,0 1,0 0,1 0,-1 0,0 0,0 4,2-6,-1 1,1 0,-1 0,0 0,1 0,0 0,-1-1,1 1,-1 0,1 0,0-1,0 1,-1-1,1 1,0 0,0-1,0 1,-1-1,1 0,0 1,0-1,0 0,0 0,0 1,2-1,11 2,1-1,-1-1,28-1,-23-1,41 1,-2-3,1 3,-1 3,0 2,71 15,-126-19,-7-3,-22-11,0 2,1-2,-41-29,64 41,0 0,0 0,0 0,0 0,0 0,1-1,-1 1,1 0,0-1,0 1,0-1,0 1,0-1,0 0,1 1,-1-1,1 0,0 1,-1-1,1 0,1 0,-1 1,0-1,1 0,-1 1,1-1,0 0,0 1,0-1,0 1,0-1,1 1,-1 0,1 0,-1-1,1 1,0 0,0 0,3-2,3-3,0 0,0 0,1 1,0 0,0 0,1 1,0 1,18-7,22 0,0 2,0 2,87 1,-18 0,92-19,-199 21,-12 2,-24-2,-43 1,-20 2,-256 4,334-3,1 1,-1 0,1 0,0 1,-1 0,1 0,0 1,-12 5,18-6,0-1,0 1,-1 0,1-1,0 1,0 0,1 0,-1 0,0 0,1 1,-1-1,1 0,0 1,-1-1,1 1,0-1,1 1,-1 0,0-1,1 1,0 0,-1-1,1 1,0 0,0 0,1-1,-1 1,0 0,1-1,1 4,1 5,0-1,1 1,0-1,1 0,0-1,1 1,0-1,0 0,1 0,0-1,0 0,1 0,14 11,8 2,1-2,60 29,-59-32,0 1,42 30,-71-45,0 0,-1 0,1 0,-1 0,1 0,-1 1,0-1,0 1,0-1,0 1,-1 0,1 0,-1 0,1 0,-1 0,0 0,0 0,0 0,-1 0,1 1,-1 5,-1-5,0 0,0 0,-1 0,1 0,-1-1,0 1,0-1,-1 1,1-1,-1 0,1 0,-1 0,0 0,0 0,0 0,-6 2,-11 8,0-1,0-1,-43 15,41-17,1 0,0 0,1 2,-20 14,38-24,1 0,0-1,-1 1,1 0,0 0,0 0,0 0,-1 0,1 1,0-1,0 0,1 0,-1 1,0-1,0 1,1-1,-1 0,1 1,-1-1,1 1,-1-1,1 1,0 0,0-1,0 1,0-1,0 1,1 2,0-1,0-1,1 0,0 1,0-1,0 0,0 0,0 0,0 0,0 0,1 0,-1-1,1 1,-1-1,4 2,11 4,0 0,1-1,29 5,-13-2,-28-4,-50 1,8-2,15-2,-16 2,-46 11,75-13,0 0,0 1,0 0,0 0,1 0,-1 1,1 0,0 1,0 0,0 0,-9 10,14-14,1 1,0 0,-1 0,1 0,0 0,0 0,0 0,0 0,0 0,0 0,1 0,-1 1,1-1,0 0,-1 0,1 1,0-1,0 0,1 0,-1 1,0-1,1 0,0 3,1-1,0 1,1 0,0-1,-1 1,1-1,1 0,-1 0,1 0,7 6,5 2,1 0,1 0,0-2,22 10,161 56,-198-75,0 0,0 0,0 1,0 0,0-1,0 1,0 0,-1 1,1-1,3 4,-6-5,1-1,-1 1,0-1,0 1,0-1,1 1,-1-1,0 1,0-1,0 1,0-1,0 1,0-1,0 1,0-1,0 1,0-1,-1 1,1-1,0 1,0-1,0 1,0-1,-1 1,0 0,-19 13,-115 40,74-32,-79 41,132-59,1 1,-1 0,1 0,0 0,-7 7,13-11,0 0,1 0,-1 0,0 0,1-1,-1 1,1 0,-1 0,1 0,-1 0,1 0,0 1,-1-1,1 0,0 0,0 0,0 0,0 0,0 2,1-1,-1-1,1 0,0 1,0-1,0 0,0 1,0-1,0 0,0 0,0 0,0 0,0 0,1 0,-1 0,0-1,1 1,-1 0,3 0,14 6,1 0,0-2,0 0,0-2,34 3,104-2,-121-4,-18-1,-41 0,-45-1,26 1,4 1</inkml:trace>
-</inkml:ink>
-</file>
-
-<file path=word/ink/ink24.xml><?xml version="1.0" encoding="utf-8"?>
+<file path=word/ink/ink36.xml><?xml version="1.0" encoding="utf-8"?>
 <inkml:ink xmlns:inkml="http://www.w3.org/2003/InkML">
   <inkml:definitions>
     <inkml:context xml:id="ctx0">
@@ -4863,7 +6439,7 @@
 </inkml:ink>
 </file>
 
-<file path=word/ink/ink25.xml><?xml version="1.0" encoding="utf-8"?>
+<file path=word/ink/ink37.xml><?xml version="1.0" encoding="utf-8"?>
 <inkml:ink xmlns:inkml="http://www.w3.org/2003/InkML">
   <inkml:definitions>
     <inkml:context xml:id="ctx0">
@@ -4892,7 +6468,7 @@
 </inkml:ink>
 </file>
 
-<file path=word/ink/ink3.xml><?xml version="1.0" encoding="utf-8"?>
+<file path=word/ink/ink38.xml><?xml version="1.0" encoding="utf-8"?>
 <inkml:ink xmlns:inkml="http://www.w3.org/2003/InkML">
   <inkml:definitions>
     <inkml:context xml:id="ctx0">
@@ -4906,7 +6482,7 @@
           <inkml:channelProperty channel="Y" name="resolution" value="1000" units="1/cm"/>
         </inkml:channelProperties>
       </inkml:inkSource>
-      <inkml:timestamp xml:id="ts0" timeString="2021-09-05T03:15:59.299"/>
+      <inkml:timestamp xml:id="ts0" timeString="2024-06-03T21:41:25.760"/>
     </inkml:context>
     <inkml:brush xml:id="br0">
       <inkml:brushProperty name="width" value="0.3" units="cm"/>
@@ -4917,11 +6493,11 @@
       <inkml:brushProperty name="ignorePressure" value="1"/>
     </inkml:brush>
   </inkml:definitions>
-  <inkml:trace contextRef="#ctx0" brushRef="#br0">164 0,'0'2,"0"-1,0 1,1-1,-1 0,0 1,1-1,0 1,-1-1,1 0,0 0,-1 1,1-1,0 0,0 0,0 0,0 0,0 0,1 0,-1 0,0 0,2 1,31 13,-34-15,215 66,-32-12,-182-54,0 0,0 0,0 1,0-1,0 0,0 0,0 0,0 1,0-1,0 1,0-1,-1 0,1 1,0 0,0-1,0 1,-1-1,1 1,0 0,-1 0,1-1,0 1,-1 0,1 0,-1 1,-21 5,-54-4,71-3,-45 0,0 2,0 2,0 3,1 1,-62 20,94-23,0 2,1 0,-1 0,2 1,-1 1,1 1,-19 15,30-22,-1 0,1 0,0 1,0-1,0 1,0-1,1 1,-1 0,1 0,0 0,0 0,0 0,1 1,0-1,-1 0,2 1,-1-1,0 1,1-1,0 1,0-1,0 1,1 0,-1-1,1 0,0 1,1-1,-1 1,1-1,-1 0,1 0,4 6,2 0,-1 0,2 0,-1-1,1-1,0 1,1-1,0-1,15 9,95 45,-86-45,72 29,-58-26,-2 2,48 30,-93-51,1 1,-1 0,1 0,-1 0,1 0,-1 0,1 0,-1 0,0 0,0 0,1 1,-1-1,0 1,0-1,-1 1,1-1,0 1,1 2,-3-3,1 0,0 0,-1 0,1-1,-1 1,1 0,-1-1,1 1,-1 0,0-1,1 1,-1-1,0 1,1-1,-1 1,0-1,0 1,0-1,1 0,-1 0,0 1,0-1,0 0,0 0,-1 0,-13 3,-1-2,-29 0,38-1,-24-1,-48 2,75-1,1 0,-1 1,0 0,0-1,0 1,1 1,-1-1,0 1,1-1,0 1,-1 0,1 0,0 1,0-1,-5 6,7-7,1-1,-1 1,1 0,-1 0,1 0,0 0,0 0,0-1,-1 1,1 0,0 0,0 0,0 0,0 0,0 0,1 0,-1 0,0 0,0-1,0 1,1 0,-1 0,1 0,-1 0,1-1,-1 1,1 0,-1 0,1-1,-1 1,1 0,0-1,-1 1,1-1,0 1,0-1,0 1,-1-1,1 1,2-1,36 18,278 84,-260-75,-55-26,-1 0,1 1,0-1,0 1,0-1,-1 1,1 0,-1 0,1-1,1 5,-3-5,1 0,-1 0,0-1,0 1,0 0,0 0,0 0,0 0,0-1,0 1,0 0,0 0,0 0,0 0,-1-1,1 1,0 0,-1 0,1 0,-1-1,1 1,0 0,-1-1,0 1,1 0,-1-1,1 1,-1-1,-1 2,-12 7,0-1,-1 0,0-1,0-1,-1 0,-16 4,-13 5,5 0,-1 1,-57 35,87-44,0-1,1 1,0 1,1 0,0 1,0-1,1 2,0-1,0 1,1 0,0 1,1 0,-9 20,14-26,-1-1,1 0,1 0,-1 0,0 1,1-1,0 0,0 1,0-1,1 0,0 0,-1 1,1-1,1 0,-1 0,3 6,0-4,-1 0,1 0,1 0,-1 0,1-1,0 0,1 0,-1 0,7 4,9 4,1 0,0-2,1 0,39 12,-13-8,-27-9,0 1,0 1,-1 1,39 22,-59-30,0-1,1 1,-1 0,0 0,0 0,0 0,0 0,1 0,-1 0,0 0,-1 0,1 0,0 1,0-1,0 0,-1 1,1-1,-1 0,1 1,-1-1,0 1,1 2,-1-3,-1 1,0-1,1 1,-1-1,0 0,1 0,-1 1,0-1,0 0,0 0,0 0,0 0,-1 0,1 0,0 0,0-1,0 1,-3 1,-10 3,1 1,-1-2,-24 5,31-7,-98 16,-36 9,124-23,1 1,1 1,-1 0,1 1,0 1,-19 13,29-18,0 1,1-1,-1 1,1 0,0 0,0 0,1 1,-1-1,1 1,0 0,0 0,1 0,-1 1,1-1,0 0,1 1,-1 0,1-1,0 1,0 0,1-1,0 1,0 0,0 0,1-1,0 1,0 0,3 10,1-3,1-1,0 1,0-1,1-1,1 1,0-1,0-1,1 0,1 0,-1 0,14 9,8 3,-19-14,-1 1,1-1,-2 2,1-1,16 21,-25-27,-1 0,1 0,0 0,-1 1,0-1,0 0,0 0,0 1,0-1,0 0,-1 1,0-1,0 1,0-1,0 1,0-1,-1 0,0 1,1-1,-1 1,0-1,-1 0,1 0,0 0,-1 0,0 0,0 0,0 0,-3 3,-3 3,0 0,-1 0,-1-1,1-1,-1 1,-20 10,20-13,0 1,1 0,0 0,1 1,-1 0,1 1,0 0,-10 14,16-20,1 0,0 0,0 0,0 0,0 0,1 0,-1 0,0 0,1 0,0 0,-1 0,1 1,0-1,0 0,0 0,0 0,0 1,1-1,-1 0,1 0,0 0,-1 0,1 0,0 0,0 0,0 0,0 0,1 0,-1-1,0 1,1 0,-1-1,1 1,0-1,-1 1,1-1,0 0,0 0,0 0,0 0,3 1,12 6,0-1,0-1,1-1,18 4,-14-3,21 6,-22-5,0-1,0 0,0-2,0-1,1 0,-1-1,1-2,39-3,-24-5,-3-1</inkml:trace>
+  <inkml:trace contextRef="#ctx0" brushRef="#br0">1 0</inkml:trace>
 </inkml:ink>
 </file>
 
-<file path=word/ink/ink4.xml><?xml version="1.0" encoding="utf-8"?>
+<file path=word/ink/ink39.xml><?xml version="1.0" encoding="utf-8"?>
 <inkml:ink xmlns:inkml="http://www.w3.org/2003/InkML">
   <inkml:definitions>
     <inkml:context xml:id="ctx0">
@@ -4935,7 +6511,7 @@
           <inkml:channelProperty channel="Y" name="resolution" value="1000" units="1/cm"/>
         </inkml:channelProperties>
       </inkml:inkSource>
-      <inkml:timestamp xml:id="ts0" timeString="2021-09-05T03:15:56.235"/>
+      <inkml:timestamp xml:id="ts0" timeString="2024-06-03T21:41:25.761"/>
     </inkml:context>
     <inkml:brush xml:id="br0">
       <inkml:brushProperty name="width" value="0.3" units="cm"/>
@@ -4946,11 +6522,38 @@
       <inkml:brushProperty name="ignorePressure" value="1"/>
     </inkml:brush>
   </inkml:definitions>
-  <inkml:trace contextRef="#ctx0" brushRef="#br0">141 0,'16'8,"238"111,-233-111,21 8,79 20,-117-35,0 0,0 0,0 0,0 0,-1 1,1-1,0 1,-1 0,1 0,-1 1,1-1,-1 1,0-1,5 7,-7-8,0 1,-1 0,1 0,0 0,-1-1,1 1,-1 0,0 0,0 0,0 0,0 0,0 0,0 0,0 0,0 0,-1-1,1 1,-1 0,1 0,-1 0,0 0,0-1,0 1,0 0,0-1,0 1,0-1,-1 1,1-1,0 0,-1 1,-2 1,-23 20,-1-1,-51 31,-1 1,57-38,1 2,1 0,1 1,-24 30,38-42,1 1,0-1,0 1,0 0,1 0,0 0,1 1,0-1,0 1,1 0,0 0,0 0,1 0,0 0,1 1,0-1,1 11,1-16,-1 0,0 0,1 0,0 0,0 0,0 0,0 0,1-1,-1 1,1-1,0 0,0 0,0 0,1 0,-1-1,1 1,-1-1,1 0,0 0,0 0,0 0,0-1,0 0,0 1,0-2,5 2,15 2,0-1,1-1,33-2,-43 0,88-2,-236 0,-65 2,195 0,1 0,-1 1,1-1,-1 1,1-1,-1 1,1 0,-1 0,1 0,0 0,-1 0,1 1,0-1,0 1,0-1,0 1,0 0,0 0,1 0,-4 4,3-2,1 0,-1 0,1 0,-1 0,1 0,0 0,1 0,-1 1,1-1,0 0,0 8,1-2,1 0,0 0,0-1,0 1,1-1,1 1,0-1,0 0,1 0,7 10,1-5,0 0,1-1,1-1,0 0,1-1,32 16,21 16,-66-40,1-1,-1 0,0 1,0-1,0 1,0 0,0 0,-1 0,1 0,-1 1,0-1,0 1,0-1,0 1,-1 0,0 0,0-1,0 1,0 0,0 0,-1 0,1 0,-1 0,-1 8,0-7,-1-1,1 1,-1-1,0 0,0 0,-1 0,1 0,-1 0,0 0,0-1,0 1,-1-1,1 0,-1 0,1 0,-1-1,0 1,0-1,0 0,-1 0,-5 2,-34 10,-60 13,59-17,-57 20,91-26,-2 0,0 2,0-1,-23 15,34-19,1 0,-1 0,1 0,-1 0,1 0,-1 0,1 0,0 1,-1-1,1 1,0-1,0 0,0 1,0 0,0-1,1 1,-1 0,0-1,1 1,-1 0,1 0,0-1,-1 1,1 0,0 0,0 0,0-1,1 1,-1 0,0 0,1 0,-1-1,1 1,-1 0,1 0,0-1,0 1,1 1,5 6,0-1,0 0,1 0,0-1,0 0,1 0,0-1,0-1,1 1,-1-1,17 5,16 5,67 14,-35-10,167 34,-189-43,-17-1,-29-4,-24-2,-30-2,0-2,1-2,-1-2,1-3,-53-14,91 19,-2 0,1 1,-1 0,0 0,0 1,-11 1,20 0,0 0,0 0,0 0,0 1,0-1,0 0,0 1,0 0,0 0,1-1,-1 1,0 0,1 0,-1 1,0-1,1 0,0 0,-1 1,1-1,0 1,-1-1,1 1,0 0,0-1,0 1,1 0,-1 0,0 0,1-1,-1 1,1 0,-1 0,1 0,0 3,0 3,1-1,0 1,0-1,1 1,0-1,0 0,0 0,1 0,0 0,1 0,0-1,0 1,0-1,0 0,7 7,7 6,-1-1,2-1,26 20,21 4,-44-29,0 1,-1 2,24 19,-41-31,0 1,0 0,0 0,0 1,-1-1,0 1,0 0,0-1,-1 1,1 1,-1-1,0 0,0 0,-1 1,0-1,0 1,0-1,-1 1,0 9,0-13,0 0,-1 1,0-1,1 0,-1 0,0 1,0-1,0 0,0 0,-1 0,1 0,-1-1,1 1,-1 0,1 0,-1-1,0 1,0-1,0 0,0 1,0-1,0 0,0 0,-3 0,-7 4,-1-1,0-1,-18 3,-19 5,48-10,-1 0,0 0,1 0,-1 1,1-1,-1 1,1-1,-1 1,1 0,0 0,0 0,0 0,0 0,0 0,1 1,-1-1,0 0,1 1,0 0,0-1,0 1,-1 2,2-1,0-1,0 1,0-1,1 0,-1 1,1-1,0 0,0 1,0-1,1 0,-1 0,1 0,-1 0,1 0,4 5,3 2,1 1,0-1,1-1,0 0,0 0,1-1,23 12,76 22,-111-42,-1 0,1 0,0 0,-1 0,1 0,0 1,0-1,-1 0,1 0,0 0,0 0,-1 0,1 0,0 1,0-1,0 0,-1 0,1 0,0 1,0-1,0 0,0 0,0 1,-1-1,1 0,0 0,0 1,0-1,0 0,0 0,0 1,0-1,0 0,0 0,0 1,0-1,0 0,0 0,0 1,0-1,0 0,0 1,0-1,0 0,0 0,1 1,-1-1,0 0,0 0,0 0,0 1,1-1,-1 0,0 0,0 0,1 1,-29 1,28-2,-263 0,124-2,129 2,6 1,0-1,0 1,0-1,0 0,-1-1,1 1,0-1,0 0,0 0,0 0,0 0,0-1,-6-3,11 5,-1-1,1 0,0 0,-1 1,1-1,0 0,0 1,0-1,0 1,-1-1,1 1,0 0,0-1,0 1,0 0,0-1,0 1,0 0,0 0,0 0,0 0,2 0,29-3,66 7,-1 5,123 26,-344-33,113-2,-4-1,0 0,1 1,-1 1,0 0,1 1,-1 1,1 0,-1 1,1 0,1 1,-22 11,26-11,0 0,0 1,1 0,0 0,0 1,1 0,0 0,0 1,0 0,1 0,0 1,1 0,0 0,0 0,1 0,1 1,-1-1,1 1,1 0,0 0,0 1,1-1,0 0,1 0,1 14,-2 14,0-21,1 1,0-1,5 29,-4-43,0 1,0 0,0 0,0-1,1 1,-1 0,1-1,0 0,0 1,0-1,1 0,-1 0,1 0,0 0,0-1,0 1,0-1,0 1,0-1,1 0,3 2,17 3,0 0,0-1,1-1,32 2,-26-4,50 13,-124-11,15-4,0 0,-51 11,70-10,-1 0,1 1,-1 0,1 1,0 0,0 0,1 1,-1 0,1 1,0-1,-12 13,18-16,0 1,0-1,0 1,0-1,0 1,1 0,-1-1,1 1,-1 0,1 0,0 0,0 0,1 0,-1 0,1 1,-1-1,1 0,0 0,1 6,0-5,0 1,1-1,-1 0,1 1,0-1,1 0,-1 0,1 0,0-1,-1 1,2 0,2 2,11 9,1-2,0 0,0-1,29 14,-45-25,123 53,-90-41,-1 1,0 2,39 25,-70-39,0-1,0 1,-1 0,1 0,-1 0,1 1,-1-1,0 0,0 1,0 0,0-1,-1 1,1 0,-1 0,1 0,-1 0,0 0,0 0,-1 0,1 0,0 4,-2-4,1 0,-1 1,0-1,0 0,0 0,-1 0,1 0,-1 0,1-1,-1 1,0 0,0-1,0 1,-1-1,1 0,-1 1,1-1,-1 0,0-1,-4 4,-18 8,1-2,-2 0,-45 13,47-17,0 1,1 0,0 2,-41 25,61-34,1 0,-1 1,1 0,-1-1,1 1,0 0,0 0,0 0,0 0,0 1,0-1,1 1,-1-1,1 1,-1-1,1 1,0 0,0-1,0 1,1 0,-1 0,1 0,-1 0,1 0,0 0,0 0,0 0,1 0,-1-1,1 1,-1 0,1 0,0 0,0-1,1 1,-1 0,0-1,1 1,-1-1,1 1,0-1,4 4,7 7,0 0,1-1,0-1,1 0,24 13,-2-5,66 25,10 5,-103-40,-19-3,-21-3,-250-3,195-1,242 20,-118-15</inkml:trace>
+  <inkml:trace contextRef="#ctx0" brushRef="#br0">1 0</inkml:trace>
 </inkml:ink>
 </file>
 
-<file path=word/ink/ink5.xml><?xml version="1.0" encoding="utf-8"?>
+<file path=word/ink/ink4.xml><?xml version="1.0" encoding="utf-8"?>
+<inkml:ink xmlns:inkml="http://www.w3.org/2003/InkML">
+  <inkml:definitions>
+    <inkml:context xml:id="ctx0">
+      <inkml:inkSource xml:id="inkSrc0">
+        <inkml:traceFormat>
+          <inkml:channel name="X" type="integer" min="-2.14748E9" max="2.14748E9" units="cm"/>
+          <inkml:channel name="Y" type="integer" min="-2.14748E9" max="2.14748E9" units="cm"/>
+          <inkml:channel name="F" type="integer" max="32767" units="dev"/>
+        </inkml:traceFormat>
+        <inkml:channelProperties>
+          <inkml:channelProperty channel="X" name="resolution" value="1000" units="1/cm"/>
+          <inkml:channelProperty channel="Y" name="resolution" value="1000" units="1/cm"/>
+          <inkml:channelProperty channel="F" name="resolution" value="0" units="1/dev"/>
+        </inkml:channelProperties>
+      </inkml:inkSource>
+      <inkml:timestamp xml:id="ts0" timeString="2024-06-03T20:11:27.582"/>
+    </inkml:context>
+    <inkml:brush xml:id="br0">
+      <inkml:brushProperty name="width" value="0.05" units="cm"/>
+      <inkml:brushProperty name="height" value="0.05" units="cm"/>
+    </inkml:brush>
+  </inkml:definitions>
+  <inkml:trace contextRef="#ctx0" brushRef="#br0">0 0 24575,'0'451'-1365,"0"-428"-5461</inkml:trace>
+</inkml:ink>
+</file>
+
+<file path=word/ink/ink40.xml><?xml version="1.0" encoding="utf-8"?>
 <inkml:ink xmlns:inkml="http://www.w3.org/2003/InkML">
   <inkml:definitions>
     <inkml:context xml:id="ctx0">
@@ -4964,22 +6567,22 @@
           <inkml:channelProperty channel="Y" name="resolution" value="1000" units="1/cm"/>
         </inkml:channelProperties>
       </inkml:inkSource>
-      <inkml:timestamp xml:id="ts0" timeString="2021-09-05T03:14:32.300"/>
+      <inkml:timestamp xml:id="ts0" timeString="2024-06-03T21:50:28.030"/>
     </inkml:context>
     <inkml:brush xml:id="br0">
       <inkml:brushProperty name="width" value="0.3" units="cm"/>
       <inkml:brushProperty name="height" value="0.6" units="cm"/>
-      <inkml:brushProperty name="color" value="#FF8517"/>
+      <inkml:brushProperty name="color" value="#00F900"/>
       <inkml:brushProperty name="tip" value="rectangle"/>
       <inkml:brushProperty name="rasterOp" value="maskPen"/>
       <inkml:brushProperty name="ignorePressure" value="1"/>
     </inkml:brush>
   </inkml:definitions>
-  <inkml:trace contextRef="#ctx0" brushRef="#br0">6 0,'-5'0,"8"0,16 0,20 5,11 1,11 4,8 5,-3 0,1 2,-6-2,-5-4,-7-3,-8 1,-6-1,-9-2</inkml:trace>
+  <inkml:trace contextRef="#ctx0" brushRef="#br0">1 0</inkml:trace>
 </inkml:ink>
 </file>
 
-<file path=word/ink/ink6.xml><?xml version="1.0" encoding="utf-8"?>
+<file path=word/ink/ink41.xml><?xml version="1.0" encoding="utf-8"?>
 <inkml:ink xmlns:inkml="http://www.w3.org/2003/InkML">
   <inkml:definitions>
     <inkml:context xml:id="ctx0">
@@ -4993,7 +6596,7 @@
           <inkml:channelProperty channel="Y" name="resolution" value="1000" units="1/cm"/>
         </inkml:channelProperties>
       </inkml:inkSource>
-      <inkml:timestamp xml:id="ts0" timeString="2021-09-05T03:15:38.175"/>
+      <inkml:timestamp xml:id="ts0" timeString="2024-06-03T21:50:28.031"/>
     </inkml:context>
     <inkml:brush xml:id="br0">
       <inkml:brushProperty name="width" value="0.3" units="cm"/>
@@ -5004,7 +6607,62 @@
       <inkml:brushProperty name="ignorePressure" value="1"/>
     </inkml:brush>
   </inkml:definitions>
-  <inkml:trace contextRef="#ctx0" brushRef="#br0">703 110,'-1'5,"0"-1,0 1,-1-1,1 0,-1 0,0 1,0-1,0 0,-4 4,-12 28,0 29,3 1,-11 122,16 139,11-269,-3 234,-3-213,-24 133,19-152,-2 70,9-75,-20 99,8-93,2 2,3 0,-3 114,-13 157,0 0,25-262,0-29,6 73,-5-114,0 0,0 0,1 0,-1 0,1 0,-1 0,1 0,-1 0,1 0,0 0,0-1,0 1,0 0,1 0,-1-1,0 1,1-1,-1 1,1-1,-1 0,1 1,0-1,1 1,0-1,-1-1,1 1,0-1,-1 0,1 0,-1 0,1 0,0 0,-1-1,1 1,-1-1,1 0,-1 1,1-1,3-2,6-4,0 0,-1 0,0-1,-1 0,19-19,-16 11,1 0,-2 0,-1-1,0-1,-1 0,0-1,-2 1,0-2,-2 1,0-1,5-28,-3-13,-3 1,-3-95,-7 43,-5 0,-4 1,-45-169,10 67,22 87,-63-180,4 22,61 188,-61-154,60 193,-36-77,7-3,-50-183,105 318,-1 0,0 0,1-1,-1 1,1 0,0 0,0 0,-1 0,1 0,1 0,-1 0,0-1,1 1,-1 0,1 0,-1 0,1 0,0 0,0 0,0 0,1-2,0 3,-1 0,1 0,-1 1,1-1,0 0,-1 1,1-1,0 1,0-1,-1 1,1 0,0 0,0-1,-1 1,1 0,0 1,0-1,-1 0,4 1,6 3,1-1,-1 1,-1 1,1 0,-1 1,11 7,20 17,-1 3,-1 1,61 71,87 136,-93-116,-94-125,35 40,-34-38,0-1,-1 0,1 0,0 0,0 0,0 1,0-1,1 0,-1-1,0 1,0 0,1 0,-1 0,0-1,1 1,-1-1,1 1,-1-1,1 0,-1 1,1-1,-1 0,1 0,-1 0,1 0,-1 0,1 0,1-1,-2-1,0 0,-1 1,1-1,0 0,-1 0,0 0,1 0,-1 0,0 0,0 0,0 0,0 0,0 0,-1 0,1 0,0 0,-1 0,0 1,1-1,-1 0,0 0,0 0,0 1,0-1,0 1,-2-3,-34-46,26 37,-1 0,0 0,-1 1,0 1,-1 0,-1 0,0 2,0 0,0 1,-21-8,34 15,-1 1,1-1,-1 1,1 0,-1 0,1 0,-1 0,1 0,0 1,-1-1,1 1,-1 0,1-1,0 1,0 0,-1 0,1 1,0-1,0 0,0 1,0-1,0 1,1 0,-1-1,0 1,1 0,-1 0,1 0,0 0,-1 0,1 1,0-1,1 0,-1 1,0-1,1 0,-1 4,-4 12,2 1,0-1,0 36,3-39,4 624,-1-592,14 81,-14-111,1 0,1 0,0 0,1-1,1 0,1 0,18 28,-8-23</inkml:trace>
+  <inkml:trace contextRef="#ctx0" brushRef="#br0">1 0</inkml:trace>
+</inkml:ink>
+</file>
+
+<file path=word/ink/ink5.xml><?xml version="1.0" encoding="utf-8"?>
+<inkml:ink xmlns:inkml="http://www.w3.org/2003/InkML">
+  <inkml:definitions>
+    <inkml:context xml:id="ctx0">
+      <inkml:inkSource xml:id="inkSrc0">
+        <inkml:traceFormat>
+          <inkml:channel name="X" type="integer" min="-2.14748E9" max="2.14748E9" units="cm"/>
+          <inkml:channel name="Y" type="integer" min="-2.14748E9" max="2.14748E9" units="cm"/>
+          <inkml:channel name="F" type="integer" max="32767" units="dev"/>
+        </inkml:traceFormat>
+        <inkml:channelProperties>
+          <inkml:channelProperty channel="X" name="resolution" value="1000" units="1/cm"/>
+          <inkml:channelProperty channel="Y" name="resolution" value="1000" units="1/cm"/>
+          <inkml:channelProperty channel="F" name="resolution" value="0" units="1/dev"/>
+        </inkml:channelProperties>
+      </inkml:inkSource>
+      <inkml:timestamp xml:id="ts0" timeString="2024-06-03T20:11:15.668"/>
+    </inkml:context>
+    <inkml:brush xml:id="br0">
+      <inkml:brushProperty name="width" value="0.05" units="cm"/>
+      <inkml:brushProperty name="height" value="0.05" units="cm"/>
+    </inkml:brush>
+  </inkml:definitions>
+  <inkml:trace contextRef="#ctx0" brushRef="#br0">0 0 24575,'259'246'0,"-253"-239"0,0 0 0,0 0 0,-1 0 0,0 0 0,-1 1 0,1 0 0,-2 0 0,1 1 0,-1-1 0,0 1 0,-1-1 0,0 1 0,1 9 0,0 13 0,-1 0 0,-4 45 0,0-23 0,1-36 0,0 0 0,-2 0 0,0 0 0,-1-1 0,-1 1 0,0-1 0,-1 0 0,-1-1 0,-1 1 0,0-1 0,-1-1 0,0 1 0,-1-2 0,-23 26 0,-61 78 0,85-106-341,0 1 0,1-1-1,-9 18 1,9-15-6485</inkml:trace>
+</inkml:ink>
+</file>
+
+<file path=word/ink/ink6.xml><?xml version="1.0" encoding="utf-8"?>
+<inkml:ink xmlns:inkml="http://www.w3.org/2003/InkML">
+  <inkml:definitions>
+    <inkml:context xml:id="ctx0">
+      <inkml:inkSource xml:id="inkSrc0">
+        <inkml:traceFormat>
+          <inkml:channel name="X" type="integer" min="-2.14748E9" max="2.14748E9" units="cm"/>
+          <inkml:channel name="Y" type="integer" min="-2.14748E9" max="2.14748E9" units="cm"/>
+          <inkml:channel name="F" type="integer" max="32767" units="dev"/>
+        </inkml:traceFormat>
+        <inkml:channelProperties>
+          <inkml:channelProperty channel="X" name="resolution" value="1000" units="1/cm"/>
+          <inkml:channelProperty channel="Y" name="resolution" value="1000" units="1/cm"/>
+          <inkml:channelProperty channel="F" name="resolution" value="0" units="1/dev"/>
+        </inkml:channelProperties>
+      </inkml:inkSource>
+      <inkml:timestamp xml:id="ts0" timeString="2024-06-03T20:12:26.029"/>
+    </inkml:context>
+    <inkml:brush xml:id="br0">
+      <inkml:brushProperty name="width" value="0.05" units="cm"/>
+      <inkml:brushProperty name="height" value="0.05" units="cm"/>
+    </inkml:brush>
+  </inkml:definitions>
+  <inkml:trace contextRef="#ctx0" brushRef="#br0">87 457 24575,'0'4'0,"1"-1"0,0 1 0,0-1 0,0 1 0,0-1 0,1 0 0,-1 1 0,1-1 0,0 0 0,0 0 0,0 0 0,0 0 0,0-1 0,1 1 0,-1-1 0,1 1 0,0-1 0,-1 0 0,1 0 0,0 0 0,0 0 0,1-1 0,-1 1 0,0-1 0,5 2 0,-6-2 0,0-1 0,0 1 0,0 0 0,0-1 0,1 1 0,-1-1 0,0 0 0,0 0 0,1 0 0,-1 0 0,0 0 0,0 0 0,0 0 0,1-1 0,-1 1 0,0-1 0,0 0 0,0 0 0,0 1 0,0-1 0,0-1 0,0 1 0,0 0 0,0 0 0,0-1 0,-1 1 0,1-1 0,-1 1 0,1-1 0,-1 0 0,1 0 0,-1 0 0,0 1 0,0-1 0,0 0 0,0-1 0,0 1 0,0 0 0,-1 0 0,1 0 0,0-3 0,1-8 0,0-1 0,0 0 0,-1 0 0,-1 0 0,0 0 0,-1-1 0,0 1 0,-1 1 0,-5-18 0,5 28 0,0 0 0,0-1 0,0 1 0,0 0 0,-1 0 0,1 1 0,-1-1 0,0 0 0,1 1 0,-1-1 0,-1 1 0,1 0 0,0 0 0,-7-3 0,-58-18 0,56 20 0,0-1 0,0 0 0,-17-8 0,26 9 0,0 1 0,0-1 0,0 0 0,1 0 0,-1 0 0,1-1 0,-1 1 0,1-1 0,0 1 0,0-1 0,1 0 0,-1 0 0,1 1 0,0-1 0,0 0 0,0 0 0,1 0 0,-1 0 0,1-1 0,0 1 0,0 0 0,0 0 0,1 0 0,0-5 0,0 1 0,0 1 0,1 0 0,0-1 0,0 1 0,0 0 0,1 0 0,0 0 0,0 1 0,1-1 0,0 1 0,0-1 0,8-8 0,-6 10 0,1 0 0,0 1 0,0-1 0,0 1 0,0 1 0,0 0 0,1 0 0,0 0 0,-1 1 0,1 0 0,0 0 0,16 0 0,10 0 0,62 5 0,-30 0 0,-40-3-1365,-3 1-5461</inkml:trace>
+  <inkml:trace contextRef="#ctx0" brushRef="#br0" timeOffset="1133.53">564 641 24575,'24'1'0,"-11"-1"0,1 1 0,-1-2 0,0 0 0,0 0 0,21-6 0,-31 6 0,1-1 0,-1 1 0,1-1 0,-1 0 0,0 0 0,1 0 0,-1 0 0,0 0 0,-1-1 0,1 0 0,0 1 0,-1-1 0,1 0 0,-1 0 0,0 0 0,0-1 0,0 1 0,-1 0 0,1-1 0,-1 1 0,0-1 0,1 1 0,-2-1 0,2-5 0,0-4 0,0 0 0,0 0 0,-1-1 0,-1 1 0,-1 0 0,0 0 0,0 0 0,-1 0 0,-1 0 0,-6-18 0,7 24 0,-1 1 0,0 0 0,0 1 0,0-1 0,-1 1 0,0-1 0,0 1 0,-1 0 0,1 1 0,-1-1 0,0 1 0,0 0 0,-1 0 0,1 0 0,-1 1 0,0 0 0,0 0 0,0 0 0,0 1 0,0 0 0,-1 0 0,-9-2 0,8 3 0,0 0 0,-1 0 0,1 1 0,0 0 0,0 0 0,0 1 0,0 0 0,0 1 0,0-1 0,0 1 0,-11 5 0,19-7 0,0 0 0,-1 0 0,1 0 0,0 1 0,0-1 0,0 0 0,0 0 0,0 0 0,-1 0 0,1 0 0,0 0 0,0 0 0,0 0 0,0 0 0,-1 0 0,1 0 0,0 0 0,0 0 0,0 0 0,0 0 0,0 0 0,-1 0 0,1 0 0,0 0 0,0 0 0,0 0 0,0-1 0,-1 1 0,1 0 0,0 0 0,0 0 0,0 0 0,0 0 0,0 0 0,0 0 0,0 0 0,-1-1 0,1 1 0,0 0 0,0 0 0,0 0 0,0 0 0,0 0 0,0-1 0,0 1 0,0 0 0,0 0 0,0-1 0,2-11 0,7-11 0,0 6 0,0 0 0,2 1 0,12-16 0,-20 27 0,1 1 0,1-1 0,-1 1 0,0 0 0,1 1 0,0-1 0,0 1 0,0 0 0,0 0 0,1 1 0,-1-1 0,1 1 0,0 0 0,7-1 0,51-8 0,1 2 0,94 0 0,-28 9-1365,-108 0-5461</inkml:trace>
 </inkml:ink>
 </file>
 
@@ -5016,24 +6674,23 @@
         <inkml:traceFormat>
           <inkml:channel name="X" type="integer" min="-2.14748E9" max="2.14748E9" units="cm"/>
           <inkml:channel name="Y" type="integer" min="-2.14748E9" max="2.14748E9" units="cm"/>
+          <inkml:channel name="F" type="integer" max="32767" units="dev"/>
         </inkml:traceFormat>
         <inkml:channelProperties>
           <inkml:channelProperty channel="X" name="resolution" value="1000" units="1/cm"/>
           <inkml:channelProperty channel="Y" name="resolution" value="1000" units="1/cm"/>
+          <inkml:channelProperty channel="F" name="resolution" value="0" units="1/dev"/>
         </inkml:channelProperties>
       </inkml:inkSource>
-      <inkml:timestamp xml:id="ts0" timeString="2021-09-05T03:14:35.665"/>
+      <inkml:timestamp xml:id="ts0" timeString="2024-06-03T20:12:17.737"/>
     </inkml:context>
     <inkml:brush xml:id="br0">
-      <inkml:brushProperty name="width" value="0.3" units="cm"/>
-      <inkml:brushProperty name="height" value="0.6" units="cm"/>
-      <inkml:brushProperty name="color" value="#FF8517"/>
-      <inkml:brushProperty name="tip" value="rectangle"/>
-      <inkml:brushProperty name="rasterOp" value="maskPen"/>
-      <inkml:brushProperty name="ignorePressure" value="1"/>
+      <inkml:brushProperty name="width" value="0.05" units="cm"/>
+      <inkml:brushProperty name="height" value="0.05" units="cm"/>
     </inkml:brush>
   </inkml:definitions>
-  <inkml:trace contextRef="#ctx0" brushRef="#br0">1 0,'4'0,"11"0,12 0,10 0,7 0,7 0,6 0,0 0,-2 0,-6 0,-11 0</inkml:trace>
+  <inkml:trace contextRef="#ctx0" brushRef="#br0">352 0 24575,'8'1'0,"-1"-1"0,1 1 0,-1 0 0,1 0 0,-1 1 0,0 0 0,1 1 0,-1-1 0,0 1 0,-1 1 0,1-1 0,0 1 0,-1 1 0,0-1 0,6 6 0,5 7 0,-1 0 0,0 1 0,18 29 0,24 29 0,-51-68 0,0 1 0,-1 0 0,0 1 0,-1-1 0,0 1 0,0 0 0,-1 0 0,-1 1 0,0-1 0,0 1 0,-1 0 0,2 16 0,-1 16 0,-5 83 0,-1-51 0,5 2 0,1-52 0,-2-1 0,-1 1 0,-1 0 0,-1 0 0,-1-1 0,-1 1 0,-8 26 0,-7-4 0,-36 108 0,42-112 0,-1 0 0,-2-1 0,-2-1 0,-1 0 0,-3-2 0,-30 45 0,26-55 0,0-1 0,-2-1 0,-45 33 0,-40 38 0,52-51 0,3-2 0,31-19-1365,14-16-5461</inkml:trace>
+  <inkml:trace contextRef="#ctx0" brushRef="#br0" timeOffset="1186.32">881 951 24575,'0'584'0,"0"-574"-227,-1 0-1,0-1 1,0 1-1,-1-1 1,-4 12-1,0-5-6598</inkml:trace>
 </inkml:ink>
 </file>
 
@@ -5051,18 +6708,18 @@
           <inkml:channelProperty channel="Y" name="resolution" value="1000" units="1/cm"/>
         </inkml:channelProperties>
       </inkml:inkSource>
-      <inkml:timestamp xml:id="ts0" timeString="2021-09-05T03:15:41.535"/>
+      <inkml:timestamp xml:id="ts0" timeString="2024-06-03T20:10:50.833"/>
     </inkml:context>
     <inkml:brush xml:id="br0">
-      <inkml:brushProperty name="width" value="0.3" units="cm"/>
-      <inkml:brushProperty name="height" value="0.6" units="cm"/>
-      <inkml:brushProperty name="color" value="#00F900"/>
+      <inkml:brushProperty name="width" value="0.4" units="cm"/>
+      <inkml:brushProperty name="height" value="0.8" units="cm"/>
+      <inkml:brushProperty name="color" value="#EF0C4D"/>
       <inkml:brushProperty name="tip" value="rectangle"/>
       <inkml:brushProperty name="rasterOp" value="maskPen"/>
       <inkml:brushProperty name="ignorePressure" value="1"/>
     </inkml:brush>
   </inkml:definitions>
-  <inkml:trace contextRef="#ctx0" brushRef="#br0">402 5,'-41'-1,"29"-1,0 1,0 1,0 0,0 1,0 0,0 1,-14 4,25-6,0 0,0 1,1 0,-1-1,0 1,0-1,0 1,0 0,0 0,1-1,-1 1,0 0,1 0,-1 0,1 0,-1 0,1 0,-1 0,1 0,0 0,-1 0,1 0,0 0,0 0,0 0,-1 0,1 0,0 0,1 0,-1 0,0 0,0 0,0 0,1 1,-1-1,0 0,1 0,-1-1,1 1,0 2,2 1,0 1,-1-1,1 0,1 0,-1 0,1 0,5 5,6 1,-1 0,2-1,-1-1,1-1,0 0,1-1,24 6,128 19,-126-25,32 2,20 4,-193-36,-1 4,0 5,-161-4,255 18,1 1,0 0,-1 0,1 0,0 1,-1 0,1-1,0 2,0-1,0 0,0 1,0 0,0 0,0 0,0 0,1 1,-1-1,1 1,0 0,-1 0,1 0,1 0,-1 1,0-1,1 1,0 0,0 0,0 0,0 0,1 0,-1 0,1 0,0 0,0 1,1-1,-1 0,1 6,-2 15,0 0,2 0,1 1,1-1,1 0,1-1,1 1,1-1,2 0,0 0,1 0,2-2,0 1,2-1,0-1,18 22,-26-36,1 0,-1 1,-1-1,1 1,-2 0,6 15,-8-21,0 1,-1-1,0 1,0 0,1-1,-1 1,-1-1,1 1,0 0,-1-1,1 1,-1-1,0 1,0-1,0 1,0-1,0 0,0 1,-1-1,1 0,-1 0,1 0,-1 0,0 0,0-1,-3 4,-20 12,1-1,-29 13,31-18,1 1,0 2,-32 26,48-37,1 1,0 1,0-1,0 1,0-1,1 1,0 0,0 0,0 1,1-1,0 1,0-1,0 1,0-1,1 1,0 0,0 0,1 0,0 0,0 0,0 0,1 0,-1-1,1 1,1 0,-1 0,1-1,0 1,1-1,-1 1,1-1,4 6,3 5,2-1,0 0,0-1,2 0,0-1,0 0,1-1,27 16,140 74,-90-54,-87-45,0 0,0 0,0 0,-1 1,1-1,7 9,-11-11,-1 0,1 0,0 0,-1 0,1 0,-1 0,1 1,-1-1,0 0,1 0,-1 0,0 1,0-1,0 0,0 0,0 1,0-1,0 0,0 0,0 1,-1-1,1 0,-1 0,1 0,-1 0,1 1,-1-1,1 0,-1 0,0 0,0 0,0 0,1-1,-1 1,0 0,-2 1,-5 6,-1 0,1 1,1 0,0 0,-11 19,16-24,0 0,0 1,1-1,-1 0,1 1,0-1,1 1,-1-1,1 1,0 0,0-1,0 1,1-1,0 1,0-1,0 1,0-1,3 6,1-1,0 0,1-1,0 0,1 0,0 0,0-1,1 0,-1 0,1-1,1 0,-1 0,1-1,10 4,16 13,-34-22,-1 0,1 0,0 1,-1-1,1 0,-1 0,1 1,-1-1,1 0,-1 1,1-1,-1 1,1-1,-1 1,1-1,-1 1,0-1,1 1,-1-1,0 1,1-1,-1 1,0-1,0 1,0 0,0-1,1 1,-1-1,0 1,0 0,0-1,0 1,0 0,-22 6,-45-7,60 0,-62-4,-52-1,198 17,479 0,-512-12,-187-27,-227 0,85 10,272 16,8 1,-1 0,0-1,0 0,1 0,-1 0,0-1,-7-2,13 3,0 1,0 0,0 0,-1 0,1 0,0 0,0-1,0 1,-1 0,1 0,0 0,0-1,0 1,0 0,0 0,0 0,-1-1,1 1,0 0,0 0,0-1,0 1,0 0,0 0,0-1,0 1,0 0,0 0,0-1,0 1,0 0,0 0,0-1,0 1,1 0,-1 0,0 0,0-1,0 1,0 0,0 0,1 0,-1-1,0 1,0 0,0 0,0 0,1 0,-1-1,0 1,0 0,1 0,-1 0,0 0,16-9,-15 9,108-47,-53 26,0-3,-2-3,-1-2,90-65,-138 90,0 0,0-1,-1 0,1 0,-1 0,0-1,0 1,-1-1,1 0,-1 0,-1 0,1 0,-1-1,0 1,0-1,-1 1,0-1,0 0,-1 1,0-1,0 0,0 0,-3-10,1 6,-2 0,1 1,-1 0,-1 0,1 0,-2 0,1 1,-2 0,1 0,-1 1,0-1,-1 2,-14-13,-1 5,1 1,-2 0,0 2,0 1,-1 1,-39-10,60 19,3-2,9-3,27-9,-22 10,1-1,-1-1,18-11,-27 15,0 0,-1-1,0 0,1 1,-1-1,0 0,-1 0,1 0,-1-1,0 1,0-1,0 1,-1-1,1 0,-1 1,0-1,-1 0,1 0,-1 0,0 0,0 0,0 0,-1 0,0 1,-1-6,-1 1,0 0,-1 1,0 0,0-1,-1 1,0 1,0-1,-1 1,0 0,-1 0,1 0,-11-7,-23-15,-28-22,63 47,0-1,1 1,0-1,0 0,0 0,0 0,1-1,0 1,0-1,-2-8,4 12,1 0,0 0,-1 0,1-1,0 1,0 0,1 0,-1 0,0-1,1 1,-1 0,1 0,0 0,0 0,0 0,0 0,0 0,0 0,0 0,1 0,-1 1,0-1,3-1,7-9</inkml:trace>
+  <inkml:trace contextRef="#ctx0" brushRef="#br0">27 0,'-21'57,"19"-50,1 0,0 1,0 0,1-1,0 1,0-1,0 1,1-1,0 1,5 14,-4-18,1 1,-1-1,1 0,0 0,0 0,0 0,0-1,1 1,0-1,0 0,0 0,0 0,0 0,0-1,1 0,-1 0,1 0,5 1,65 20,124 22,-79-21,-65-15,-33-7</inkml:trace>
 </inkml:ink>
 </file>
 
@@ -5074,24 +6731,23 @@
         <inkml:traceFormat>
           <inkml:channel name="X" type="integer" min="-2.14748E9" max="2.14748E9" units="cm"/>
           <inkml:channel name="Y" type="integer" min="-2.14748E9" max="2.14748E9" units="cm"/>
+          <inkml:channel name="F" type="integer" max="32767" units="dev"/>
         </inkml:traceFormat>
         <inkml:channelProperties>
           <inkml:channelProperty channel="X" name="resolution" value="1000" units="1/cm"/>
           <inkml:channelProperty channel="Y" name="resolution" value="1000" units="1/cm"/>
+          <inkml:channelProperty channel="F" name="resolution" value="0" units="1/dev"/>
         </inkml:channelProperties>
       </inkml:inkSource>
-      <inkml:timestamp xml:id="ts0" timeString="2021-09-05T03:15:44.684"/>
+      <inkml:timestamp xml:id="ts0" timeString="2024-06-03T20:12:06.177"/>
     </inkml:context>
     <inkml:brush xml:id="br0">
-      <inkml:brushProperty name="width" value="0.3" units="cm"/>
-      <inkml:brushProperty name="height" value="0.6" units="cm"/>
-      <inkml:brushProperty name="color" value="#00F900"/>
-      <inkml:brushProperty name="tip" value="rectangle"/>
-      <inkml:brushProperty name="rasterOp" value="maskPen"/>
-      <inkml:brushProperty name="ignorePressure" value="1"/>
+      <inkml:brushProperty name="width" value="0.05" units="cm"/>
+      <inkml:brushProperty name="height" value="0.05" units="cm"/>
     </inkml:brush>
   </inkml:definitions>
-  <inkml:trace contextRef="#ctx0" brushRef="#br0">1 0,'171'0,"-181"0,1 0,-1 1,1 0,-1 1,1 0,0 0,0 1,0 0,-10 4,16-5,0 0,0-1,1 1,-1 0,0 2,1-2,-1 0,1 1,0 0,0-1,0 1,0 0,1 0,-1 0,1 0,-1 0,1 0,0 0,0 1,1-1,-1 0,1 1,0-1,-1 0,1 1,1-1,-1 2,2 3,-1 0,1 0,0 0,1 0,0 0,0-1,0 2,1-2,0 0,1 0,0 0,0-1,0 0,2 0,-1 0,11 9,6 2,2-2,0 0,33 13,-30-15,-1 1,26 19,-155-75,-87-74,188 116,-1-1,1 1,0-1,0 0,-1 0,1 1,0-1,0 0,0 0,0 0,0 0,0 0,0-1,0 1,1 0,-1 0,0 0,1-1,-1 1,1 0,-1-1,1 1,0 0,-1-3,2 3,0-1,0 1,-1 0,1 0,0 0,0 0,1 0,-1 0,0 1,0-1,0 0,0 0,1 1,-1-1,0 1,1-1,-1 1,0 0,3-1,12-3,2 2,28-1,-44 3,14-1,1 2,1-2,-1 0,0-1,1-1,29-8,-26 1</inkml:trace>
+  <inkml:trace contextRef="#ctx0" brushRef="#br0">0 53 24575,'8'1'0,"0"0"0,0 1 0,-1-1 0,1 2 0,0-1 0,-1 1 0,0 0 0,0 0 0,0 1 0,0 0 0,0 0 0,10 9 0,5 6 0,-1 0 0,21 25 0,-26-24 34,-2 0-1,0 0 1,18 39-1,-17-31-783,27 39 1,-32-53-6077</inkml:trace>
+  <inkml:trace contextRef="#ctx0" brushRef="#br0" timeOffset="577.93">583 0 24575,'-19'1'0,"1"1"0,-1 0 0,1 1 0,0 1 0,0 1 0,-24 10 0,-101 52 0,43-18 0,61-33-50,16-7-388,1 1-1,-25 15 1,31-14-6388</inkml:trace>
 </inkml:ink>
 </file>
 

</xml_diff>